<commit_message>
No.1 terminé. Autant pour le code que le rapport
</commit_message>
<xml_diff>
--- a/Rapport de travail.docx
+++ b/Rapport de travail.docx
@@ -11,6 +11,7 @@
           <w:docPart w:val="BAB1FE6C769F4B188FB578368D847732"/>
         </w:placeholder>
       </w:sdtPr>
+      <w:sdtEndPr/>
       <w:sdtContent>
         <w:p>
           <w:pPr>
@@ -91,6 +92,11 @@
           <w:docPart w:val="F3EA2E871AD1436FB05E1777C8E41DB8"/>
         </w:placeholder>
       </w:sdtPr>
+      <w:sdtEndPr>
+        <w:rPr>
+          <w:rStyle w:val="Titredepagetitre"/>
+        </w:rPr>
+      </w:sdtEndPr>
       <w:sdtContent>
         <w:p>
           <w:pPr>
@@ -147,11 +153,9 @@
         <w:ind w:firstLine="0"/>
         <w:jc w:val="center"/>
       </w:pPr>
-      <w:proofErr w:type="gramStart"/>
       <w:r>
         <w:t>par</w:t>
       </w:r>
-      <w:proofErr w:type="gramEnd"/>
     </w:p>
     <w:sdt>
       <w:sdtPr>
@@ -162,6 +166,7 @@
           <w:docPart w:val="7B0A47678D2F462380E496D991D37472"/>
         </w:placeholder>
       </w:sdtPr>
+      <w:sdtEndPr/>
       <w:sdtContent>
         <w:p>
           <w:pPr>
@@ -191,11 +196,9 @@
         <w:ind w:firstLine="0"/>
         <w:jc w:val="center"/>
       </w:pPr>
-      <w:proofErr w:type="gramStart"/>
       <w:r>
         <w:t>et</w:t>
       </w:r>
-      <w:proofErr w:type="gramEnd"/>
     </w:p>
     <w:p>
       <w:pPr>
@@ -260,6 +263,7 @@
           <w:docPart w:val="2ECDCC6E959045858B27D192320AA638"/>
         </w:placeholder>
       </w:sdtPr>
+      <w:sdtEndPr/>
       <w:sdtContent>
         <w:p>
           <w:pPr>
@@ -306,6 +310,7 @@
           <w:docPart w:val="CC788E1F614340E99611B98E43D203B6"/>
         </w:placeholder>
       </w:sdtPr>
+      <w:sdtEndPr/>
       <w:sdtContent>
         <w:p>
           <w:pPr>
@@ -380,15 +385,3033 @@
         <w:rPr>
           <w:noProof/>
         </w:rPr>
-        <w:t>23 octobre 2020</w:t>
+        <w:t>24 octobre 2020</w:t>
       </w:r>
       <w:r>
         <w:fldChar w:fldCharType="end"/>
       </w:r>
     </w:p>
     <w:p>
+      <w:pPr>
+        <w:spacing w:line="360" w:lineRule="auto"/>
+        <w:ind w:firstLine="0"/>
+        <w:rPr>
+          <w:b/>
+          <w:bCs/>
+          <w:sz w:val="32"/>
+          <w:szCs w:val="30"/>
+        </w:rPr>
+      </w:pPr>
+      <w:r>
+        <w:rPr>
+          <w:b/>
+          <w:bCs/>
+          <w:sz w:val="32"/>
+          <w:szCs w:val="30"/>
+        </w:rPr>
+        <w:lastRenderedPageBreak/>
+        <w:t xml:space="preserve">No.1 - </w:t>
+      </w:r>
+      <w:r>
+        <w:rPr>
+          <w:b/>
+          <w:bCs/>
+          <w:sz w:val="32"/>
+          <w:szCs w:val="30"/>
+        </w:rPr>
+        <w:t>Glock.wav</w:t>
+      </w:r>
+    </w:p>
+    <w:p>
+      <w:pPr>
+        <w:spacing w:line="360" w:lineRule="auto"/>
+        <w:ind w:firstLine="0"/>
+        <w:rPr>
+          <w:szCs w:val="23"/>
+        </w:rPr>
+      </w:pPr>
+      <w:r>
+        <w:rPr>
+          <w:szCs w:val="23"/>
+        </w:rPr>
+        <w:t>Dans</w:t>
+      </w:r>
+      <w:r>
+        <w:rPr>
+          <w:szCs w:val="23"/>
+        </w:rPr>
+        <w:t xml:space="preserve"> ce numéro nous devions trouver les notes jouées par un glockenspiel sur un extrait audio</w:t>
+      </w:r>
+      <w:r>
+        <w:rPr>
+          <w:szCs w:val="23"/>
+        </w:rPr>
+        <w:t xml:space="preserve">. On peut réduire les tâches à effectuer au nombre de trois : </w:t>
+      </w:r>
+    </w:p>
+    <w:p>
+      <w:pPr>
+        <w:pStyle w:val="Listepuces"/>
+        <w:numPr>
+          <w:ilvl w:val="0"/>
+          <w:numId w:val="1"/>
+        </w:numPr>
+        <w:spacing w:line="360" w:lineRule="auto"/>
+      </w:pPr>
+      <w:r>
+        <w:t>Préparer l’information pour calculer la transformée de Fourier du signal et pour avoir un filtre pour le fenêtrage.</w:t>
+      </w:r>
+    </w:p>
+    <w:p>
+      <w:pPr>
+        <w:pStyle w:val="Listepuces"/>
+        <w:numPr>
+          <w:ilvl w:val="0"/>
+          <w:numId w:val="1"/>
+        </w:numPr>
+        <w:spacing w:line="360" w:lineRule="auto"/>
+      </w:pPr>
+      <w:r>
+        <w:t>Calculer le spectrogramme de l’extrait audio à l’aide des méthodes établies en 1.</w:t>
+      </w:r>
+    </w:p>
+    <w:p>
+      <w:pPr>
+        <w:pStyle w:val="Listepuces"/>
+        <w:numPr>
+          <w:ilvl w:val="0"/>
+          <w:numId w:val="1"/>
+        </w:numPr>
+        <w:spacing w:line="360" w:lineRule="auto"/>
+      </w:pPr>
+      <w:r>
+        <w:t>Modifier les informations du spectrogramme pour y retrouver plus facilement la fréquence des notes jouées par le glockenspiel.</w:t>
+      </w:r>
+    </w:p>
+    <w:p>
+      <w:pPr>
+        <w:pStyle w:val="Listepuces"/>
+        <w:spacing w:line="360" w:lineRule="auto"/>
+      </w:pPr>
+    </w:p>
+    <w:p>
+      <w:pPr>
+        <w:pStyle w:val="Listepuces"/>
+        <w:numPr>
+          <w:ilvl w:val="0"/>
+          <w:numId w:val="2"/>
+        </w:numPr>
+        <w:spacing w:line="360" w:lineRule="auto"/>
+        <w:rPr>
+          <w:b/>
+          <w:bCs/>
+        </w:rPr>
+      </w:pPr>
+      <w:r>
+        <w:rPr>
+          <w:b/>
+          <w:bCs/>
+          <w:sz w:val="28"/>
+          <w:szCs w:val="26"/>
+        </w:rPr>
+        <w:t>Transformée de Fourier et filtre</w:t>
+      </w:r>
+    </w:p>
+    <w:p>
+      <w:pPr>
+        <w:pStyle w:val="Listepuces"/>
+        <w:spacing w:line="360" w:lineRule="auto"/>
+        <w:rPr>
+          <w:szCs w:val="24"/>
+        </w:rPr>
+      </w:pPr>
+      <w:r>
+        <w:rPr>
+          <w:szCs w:val="24"/>
+        </w:rPr>
+        <w:t xml:space="preserve">Pour cette étape </w:t>
+      </w:r>
+      <w:r>
+        <w:rPr>
+          <w:szCs w:val="24"/>
+        </w:rPr>
+        <w:t xml:space="preserve">nous avons pas mal suivit l’énoncé du TP. On a mis en le signal et la fréquence d’échantillonnage de l’extrait audio en variable. Ensuite on se sert </w:t>
+      </w:r>
+      <w:r>
+        <w:rPr>
+          <w:szCs w:val="24"/>
+        </w:rPr>
+        <w:t>de cette fréquence d’échantillonnage et d’un scalaire pour créer une fenêtre de Hamming (</w:t>
+      </w:r>
+      <w:r>
+        <w:rPr>
+          <w:i/>
+          <w:iCs/>
+          <w:szCs w:val="24"/>
+        </w:rPr>
+        <w:t>win</w:t>
+      </w:r>
+      <w:r>
+        <w:rPr>
+          <w:szCs w:val="24"/>
+        </w:rPr>
+        <w:t>) qui servira au fenêtrage. On a aussi créé une variable (</w:t>
+      </w:r>
+      <w:r>
+        <w:rPr>
+          <w:i/>
+          <w:iCs/>
+          <w:szCs w:val="24"/>
+        </w:rPr>
+        <w:t>hop</w:t>
+      </w:r>
+      <w:r>
+        <w:rPr>
+          <w:szCs w:val="24"/>
+        </w:rPr>
+        <w:t xml:space="preserve">) qui contient le nombre d’échantillon à sauter par mouvement de fenêtre. </w:t>
+      </w:r>
+      <w:r>
+        <w:rPr>
+          <w:szCs w:val="24"/>
+        </w:rPr>
+        <w:t>À partir de là on avait toutes les informations nécessaires pour effectuer les transformées de Fourier pour le spectrogramme.</w:t>
+      </w:r>
+    </w:p>
+    <w:p>
+      <w:pPr>
+        <w:pStyle w:val="Listepuces"/>
+        <w:keepNext/>
+        <w:spacing w:line="360" w:lineRule="auto"/>
+        <w:jc w:val="center"/>
+      </w:pPr>
+      <w:r>
+        <w:rPr>
+          <w:szCs w:val="24"/>
+        </w:rPr>
+        <w:drawing>
+          <wp:inline distT="0" distB="0" distL="0" distR="0" wp14:anchorId="4021325F" wp14:editId="74F7FB22">
+            <wp:extent cx="3439005" cy="952633"/>
+            <wp:effectExtent l="0" t="0" r="9525" b="0"/>
+            <wp:docPr id="1" name="Image 1"/>
+            <wp:cNvGraphicFramePr>
+              <a:graphicFrameLocks xmlns:a="http://schemas.openxmlformats.org/drawingml/2006/main" noChangeAspect="1"/>
+            </wp:cNvGraphicFramePr>
+            <a:graphic xmlns:a="http://schemas.openxmlformats.org/drawingml/2006/main">
+              <a:graphicData uri="http://schemas.openxmlformats.org/drawingml/2006/picture">
+                <pic:pic xmlns:pic="http://schemas.openxmlformats.org/drawingml/2006/picture">
+                  <pic:nvPicPr>
+                    <pic:cNvPr id="1" name=""/>
+                    <pic:cNvPicPr/>
+                  </pic:nvPicPr>
+                  <pic:blipFill>
+                    <a:blip r:embed="rId5"/>
+                    <a:stretch>
+                      <a:fillRect/>
+                    </a:stretch>
+                  </pic:blipFill>
+                  <pic:spPr>
+                    <a:xfrm>
+                      <a:off x="0" y="0"/>
+                      <a:ext cx="3439005" cy="952633"/>
+                    </a:xfrm>
+                    <a:prstGeom prst="rect">
+                      <a:avLst/>
+                    </a:prstGeom>
+                  </pic:spPr>
+                </pic:pic>
+              </a:graphicData>
+            </a:graphic>
+          </wp:inline>
+        </w:drawing>
+      </w:r>
+    </w:p>
+    <w:p>
+      <w:pPr>
+        <w:pStyle w:val="Lgende"/>
+        <w:ind w:firstLine="0"/>
+        <w:jc w:val="center"/>
+        <w:rPr>
+          <w:szCs w:val="24"/>
+        </w:rPr>
+      </w:pPr>
+      <w:r>
+        <w:rPr>
+          <w:szCs w:val="24"/>
+        </w:rPr>
+        <w:fldChar w:fldCharType="begin"/>
+      </w:r>
+      <w:r>
+        <w:rPr>
+          <w:szCs w:val="24"/>
+        </w:rPr>
+        <w:instrText xml:space="preserve"> SEQ Équation \* ARABIC </w:instrText>
+      </w:r>
+      <w:r>
+        <w:rPr>
+          <w:szCs w:val="24"/>
+        </w:rPr>
+        <w:fldChar w:fldCharType="separate"/>
+      </w:r>
+      <w:r>
+        <w:rPr>
+          <w:noProof/>
+          <w:szCs w:val="24"/>
+        </w:rPr>
+        <w:t>1</w:t>
+      </w:r>
+      <w:r>
+        <w:rPr>
+          <w:szCs w:val="24"/>
+        </w:rPr>
+        <w:fldChar w:fldCharType="end"/>
+      </w:r>
+      <w:r>
+        <w:rPr>
+          <w:szCs w:val="24"/>
+        </w:rPr>
+        <w:t>. Les variables de bases</w:t>
+      </w:r>
+    </w:p>
+    <w:p>
+      <w:pPr>
+        <w:pStyle w:val="Listepuces"/>
+        <w:numPr>
+          <w:ilvl w:val="0"/>
+          <w:numId w:val="2"/>
+        </w:numPr>
+        <w:spacing w:line="360" w:lineRule="auto"/>
+        <w:rPr>
+          <w:b/>
+          <w:bCs/>
+          <w:sz w:val="28"/>
+          <w:szCs w:val="28"/>
+        </w:rPr>
+      </w:pPr>
+      <w:r>
+        <w:rPr>
+          <w:b/>
+          <w:bCs/>
+          <w:sz w:val="28"/>
+          <w:szCs w:val="28"/>
+        </w:rPr>
+        <w:t>Le spectrogramme</w:t>
+      </w:r>
+    </w:p>
+    <w:p>
+      <w:pPr>
+        <w:pStyle w:val="Listepuces"/>
+        <w:spacing w:line="360" w:lineRule="auto"/>
+        <w:rPr>
+          <w:szCs w:val="24"/>
+        </w:rPr>
+      </w:pPr>
+      <w:r>
+        <w:rPr>
+          <w:szCs w:val="24"/>
+        </w:rPr>
+        <w:t>Pour avoir le spectrogramme de l’extrait on a dû ajouter plusieurs tranches de TF pour obtenir un spectre temporel. On a donc dû commencer par déterminer le nombre de tranche à calculer.</w:t>
+      </w:r>
+    </w:p>
+    <w:p>
+      <w:pPr>
+        <w:pStyle w:val="Listepuces"/>
+        <w:keepNext/>
+        <w:spacing w:line="360" w:lineRule="auto"/>
+        <w:jc w:val="center"/>
+      </w:pPr>
+      <w:r>
+        <w:rPr>
+          <w:szCs w:val="24"/>
+        </w:rPr>
+        <w:drawing>
+          <wp:inline distT="0" distB="0" distL="0" distR="0" wp14:anchorId="2563EE4A" wp14:editId="10539E23">
+            <wp:extent cx="3705742" cy="428685"/>
+            <wp:effectExtent l="0" t="0" r="0" b="9525"/>
+            <wp:docPr id="2" name="Image 2"/>
+            <wp:cNvGraphicFramePr>
+              <a:graphicFrameLocks xmlns:a="http://schemas.openxmlformats.org/drawingml/2006/main" noChangeAspect="1"/>
+            </wp:cNvGraphicFramePr>
+            <a:graphic xmlns:a="http://schemas.openxmlformats.org/drawingml/2006/main">
+              <a:graphicData uri="http://schemas.openxmlformats.org/drawingml/2006/picture">
+                <pic:pic xmlns:pic="http://schemas.openxmlformats.org/drawingml/2006/picture">
+                  <pic:nvPicPr>
+                    <pic:cNvPr id="1" name=""/>
+                    <pic:cNvPicPr/>
+                  </pic:nvPicPr>
+                  <pic:blipFill>
+                    <a:blip r:embed="rId6"/>
+                    <a:stretch>
+                      <a:fillRect/>
+                    </a:stretch>
+                  </pic:blipFill>
+                  <pic:spPr>
+                    <a:xfrm>
+                      <a:off x="0" y="0"/>
+                      <a:ext cx="3705742" cy="428685"/>
+                    </a:xfrm>
+                    <a:prstGeom prst="rect">
+                      <a:avLst/>
+                    </a:prstGeom>
+                  </pic:spPr>
+                </pic:pic>
+              </a:graphicData>
+            </a:graphic>
+          </wp:inline>
+        </w:drawing>
+      </w:r>
+    </w:p>
+    <w:p>
+      <w:pPr>
+        <w:pStyle w:val="Lgende"/>
+        <w:ind w:firstLine="0"/>
+        <w:jc w:val="center"/>
+        <w:rPr>
+          <w:szCs w:val="24"/>
+        </w:rPr>
+      </w:pPr>
+      <w:r>
+        <w:rPr>
+          <w:szCs w:val="24"/>
+        </w:rPr>
+        <w:fldChar w:fldCharType="begin"/>
+      </w:r>
+      <w:r>
+        <w:rPr>
+          <w:szCs w:val="24"/>
+        </w:rPr>
+        <w:instrText xml:space="preserve"> SEQ Équation \* ARABIC </w:instrText>
+      </w:r>
+      <w:r>
+        <w:rPr>
+          <w:szCs w:val="24"/>
+        </w:rPr>
+        <w:fldChar w:fldCharType="separate"/>
+      </w:r>
+      <w:r>
+        <w:rPr>
+          <w:noProof/>
+          <w:szCs w:val="24"/>
+        </w:rPr>
+        <w:t>2</w:t>
+      </w:r>
+      <w:r>
+        <w:rPr>
+          <w:szCs w:val="24"/>
+        </w:rPr>
+        <w:fldChar w:fldCharType="end"/>
+      </w:r>
+      <w:r>
+        <w:rPr>
+          <w:szCs w:val="24"/>
+        </w:rPr>
+        <w:t>. Formule pour la borne de la boucle</w:t>
+      </w:r>
+    </w:p>
+    <w:p>
+      <w:pPr>
+        <w:pStyle w:val="Listepuces"/>
+        <w:spacing w:line="360" w:lineRule="auto"/>
+        <w:jc w:val="left"/>
+        <w:rPr>
+          <w:szCs w:val="24"/>
+        </w:rPr>
+      </w:pPr>
+      <w:r>
+        <w:rPr>
+          <w:szCs w:val="24"/>
+        </w:rPr>
+        <w:t xml:space="preserve">le </w:t>
+      </w:r>
+      <w:r>
+        <w:rPr>
+          <w:i/>
+          <w:iCs/>
+          <w:szCs w:val="24"/>
+        </w:rPr>
+        <w:t>-length(win)</w:t>
+      </w:r>
+      <w:r>
+        <w:rPr>
+          <w:szCs w:val="24"/>
+        </w:rPr>
+        <w:t xml:space="preserve"> et </w:t>
+      </w:r>
+      <w:r>
+        <w:rPr>
+          <w:i/>
+          <w:iCs/>
+          <w:szCs w:val="24"/>
+        </w:rPr>
+        <w:t>-1</w:t>
+      </w:r>
+      <w:r>
+        <w:rPr>
+          <w:szCs w:val="24"/>
+        </w:rPr>
+        <w:t xml:space="preserve"> est pour être sûr qu’on ne va pas accidentellement dépasser la taille d</w:t>
+      </w:r>
+      <w:r>
+        <w:rPr>
+          <w:szCs w:val="24"/>
+        </w:rPr>
+        <w:t xml:space="preserve">u vecteur de signal </w:t>
+      </w:r>
+      <w:r>
+        <w:rPr>
+          <w:i/>
+          <w:iCs/>
+          <w:szCs w:val="24"/>
+        </w:rPr>
+        <w:t>x</w:t>
+      </w:r>
+      <w:r>
+        <w:rPr>
+          <w:szCs w:val="24"/>
+        </w:rPr>
+        <w:t xml:space="preserve">. </w:t>
+      </w:r>
+    </w:p>
+    <w:p>
+      <w:pPr>
+        <w:pStyle w:val="Listepuces"/>
+        <w:spacing w:line="360" w:lineRule="auto"/>
+        <w:jc w:val="left"/>
+        <w:rPr>
+          <w:szCs w:val="24"/>
+        </w:rPr>
+      </w:pPr>
+      <w:r>
+        <w:rPr>
+          <w:szCs w:val="24"/>
+        </w:rPr>
+        <w:t xml:space="preserve">À chaque itération de la boucle on calcul la TF d’une section plus avancée dans l’extrait audio et on l’ajoute à notre matrice de spectrogramme </w:t>
+      </w:r>
+      <w:r>
+        <w:rPr>
+          <w:i/>
+          <w:iCs/>
+          <w:szCs w:val="24"/>
+        </w:rPr>
+        <w:t>X</w:t>
+      </w:r>
+      <w:r>
+        <w:rPr>
+          <w:szCs w:val="24"/>
+        </w:rPr>
+        <w:t xml:space="preserve">. Un problème qu’on a eu est qu’on avait oublié de passer en paramètre de </w:t>
+      </w:r>
+      <w:r>
+        <w:rPr>
+          <w:i/>
+          <w:iCs/>
+          <w:szCs w:val="24"/>
+        </w:rPr>
+        <w:t>fft()</w:t>
+      </w:r>
+      <w:r>
+        <w:rPr>
+          <w:szCs w:val="24"/>
+        </w:rPr>
+        <w:t xml:space="preserve"> la fréquence d’échantillonnage. Cet oubli faisait en sorte que la TF calculé était toujours un carré, donc la fenêtre Hamming agissait aussi </w:t>
+      </w:r>
+      <w:r>
+        <w:rPr>
+          <w:szCs w:val="24"/>
+        </w:rPr>
+        <w:lastRenderedPageBreak/>
+        <w:t>comme un filtre passe-bas (ce qui n’est pas souhaitable).</w:t>
+      </w:r>
+      <w:r>
+        <w:rPr>
+          <w:szCs w:val="24"/>
+        </w:rPr>
+        <w:t xml:space="preserve"> On n’a pas eu le choix d’écrire la variable ainsi, car il </w:t>
+      </w:r>
+      <w:r>
+        <w:rPr>
+          <w:szCs w:val="24"/>
+        </w:rPr>
+        <w:t>n’est pas</w:t>
+      </w:r>
+      <w:r>
+        <w:rPr>
+          <w:szCs w:val="24"/>
+        </w:rPr>
+        <w:t xml:space="preserve"> possible de déterminer la fréquence d’échantillonnage à partir des variables de la méthodes (on pourrait faire </w:t>
+      </w:r>
+      <w:r>
+        <w:rPr>
+          <w:i/>
+          <w:iCs/>
+          <w:szCs w:val="24"/>
+        </w:rPr>
+        <w:t>fs = length(win)</w:t>
+      </w:r>
+      <w:r>
+        <w:rPr>
+          <w:i/>
+          <w:iCs/>
+          <w:szCs w:val="24"/>
+        </w:rPr>
+        <w:t>*1000/50</w:t>
+      </w:r>
+      <w:r>
+        <w:rPr>
+          <w:szCs w:val="24"/>
+        </w:rPr>
+        <w:t>, mais rendu là on prend aussi une chance pour déterminer le scalaire qui représente le nombre de milliseconde par fenêtre).</w:t>
+      </w:r>
+    </w:p>
+    <w:p>
+      <w:pPr>
+        <w:pStyle w:val="Listepuces"/>
+        <w:keepNext/>
+        <w:spacing w:line="360" w:lineRule="auto"/>
+        <w:jc w:val="center"/>
+      </w:pPr>
+      <w:r>
+        <w:rPr>
+          <w:szCs w:val="24"/>
+        </w:rPr>
+        <w:drawing>
+          <wp:inline distT="0" distB="0" distL="0" distR="0" wp14:anchorId="1C7D2733" wp14:editId="6234BCD4">
+            <wp:extent cx="4429743" cy="866896"/>
+            <wp:effectExtent l="0" t="0" r="9525" b="9525"/>
+            <wp:docPr id="3" name="Image 3"/>
+            <wp:cNvGraphicFramePr>
+              <a:graphicFrameLocks xmlns:a="http://schemas.openxmlformats.org/drawingml/2006/main" noChangeAspect="1"/>
+            </wp:cNvGraphicFramePr>
+            <a:graphic xmlns:a="http://schemas.openxmlformats.org/drawingml/2006/main">
+              <a:graphicData uri="http://schemas.openxmlformats.org/drawingml/2006/picture">
+                <pic:pic xmlns:pic="http://schemas.openxmlformats.org/drawingml/2006/picture">
+                  <pic:nvPicPr>
+                    <pic:cNvPr id="1" name=""/>
+                    <pic:cNvPicPr/>
+                  </pic:nvPicPr>
+                  <pic:blipFill>
+                    <a:blip r:embed="rId7"/>
+                    <a:stretch>
+                      <a:fillRect/>
+                    </a:stretch>
+                  </pic:blipFill>
+                  <pic:spPr>
+                    <a:xfrm>
+                      <a:off x="0" y="0"/>
+                      <a:ext cx="4429743" cy="866896"/>
+                    </a:xfrm>
+                    <a:prstGeom prst="rect">
+                      <a:avLst/>
+                    </a:prstGeom>
+                  </pic:spPr>
+                </pic:pic>
+              </a:graphicData>
+            </a:graphic>
+          </wp:inline>
+        </w:drawing>
+      </w:r>
+    </w:p>
+    <w:p>
+      <w:pPr>
+        <w:pStyle w:val="Lgende"/>
+        <w:ind w:firstLine="0"/>
+        <w:jc w:val="center"/>
+        <w:rPr>
+          <w:szCs w:val="24"/>
+        </w:rPr>
+      </w:pPr>
+      <w:r>
+        <w:rPr>
+          <w:szCs w:val="24"/>
+        </w:rPr>
+        <w:fldChar w:fldCharType="begin"/>
+      </w:r>
+      <w:r>
+        <w:rPr>
+          <w:szCs w:val="24"/>
+        </w:rPr>
+        <w:instrText xml:space="preserve"> SEQ Équation \* ARABIC </w:instrText>
+      </w:r>
+      <w:r>
+        <w:rPr>
+          <w:szCs w:val="24"/>
+        </w:rPr>
+        <w:fldChar w:fldCharType="separate"/>
+      </w:r>
+      <w:r>
+        <w:rPr>
+          <w:noProof/>
+          <w:szCs w:val="24"/>
+        </w:rPr>
+        <w:t>3</w:t>
+      </w:r>
+      <w:r>
+        <w:rPr>
+          <w:szCs w:val="24"/>
+        </w:rPr>
+        <w:fldChar w:fldCharType="end"/>
+      </w:r>
+      <w:r>
+        <w:rPr>
+          <w:szCs w:val="24"/>
+        </w:rPr>
+        <w:t>. Boucle qui permet d’avoir un spectrogramme de l’extrait</w:t>
+      </w:r>
+    </w:p>
+    <w:p>
+      <w:pPr>
+        <w:pStyle w:val="Paragraphedeliste"/>
+        <w:numPr>
+          <w:ilvl w:val="0"/>
+          <w:numId w:val="2"/>
+        </w:numPr>
+        <w:spacing w:line="360" w:lineRule="auto"/>
+        <w:rPr>
+          <w:b/>
+          <w:bCs/>
+          <w:sz w:val="28"/>
+          <w:szCs w:val="28"/>
+        </w:rPr>
+      </w:pPr>
+      <w:r>
+        <w:rPr>
+          <w:b/>
+          <w:bCs/>
+          <w:sz w:val="28"/>
+          <w:szCs w:val="28"/>
+        </w:rPr>
+        <w:t>Modification du spectrogramme pour trouver les notes</w:t>
+      </w:r>
+    </w:p>
+    <w:p>
+      <w:pPr>
+        <w:pStyle w:val="Listepuces"/>
+        <w:spacing w:line="360" w:lineRule="auto"/>
+      </w:pPr>
+      <w:r>
+        <w:t xml:space="preserve">Le </w:t>
+      </w:r>
+      <w:r>
+        <w:t xml:space="preserve">principal problème du spectrogramme de 2. est la présentation de l’information qui n’est pas adéquate pour déterminer quelles notes sont jouées dans l’extrait audio. Pour ça on doit appliquer </w:t>
+      </w:r>
+      <w:r>
+        <w:t>quatre</w:t>
+      </w:r>
+      <w:r>
+        <w:t xml:space="preserve"> modifications au spectrogramme :</w:t>
+      </w:r>
+    </w:p>
+    <w:p>
+      <w:pPr>
+        <w:pStyle w:val="Listepuces"/>
+        <w:numPr>
+          <w:ilvl w:val="0"/>
+          <w:numId w:val="3"/>
+        </w:numPr>
+        <w:spacing w:line="360" w:lineRule="auto"/>
+      </w:pPr>
+      <w:r>
+        <w:t>Retirer la fréquence de Nyquist</w:t>
+      </w:r>
+      <w:r>
+        <w:t>.</w:t>
+      </w:r>
+    </w:p>
+    <w:p>
+      <w:pPr>
+        <w:pStyle w:val="Listepuces"/>
+        <w:numPr>
+          <w:ilvl w:val="0"/>
+          <w:numId w:val="3"/>
+        </w:numPr>
+        <w:spacing w:line="360" w:lineRule="auto"/>
+      </w:pPr>
+      <w:r>
+        <w:t>Convertir l’intensité en décibel négatif.</w:t>
+      </w:r>
+    </w:p>
+    <w:p>
+      <w:pPr>
+        <w:pStyle w:val="Listepuces"/>
+        <w:numPr>
+          <w:ilvl w:val="0"/>
+          <w:numId w:val="3"/>
+        </w:numPr>
+        <w:spacing w:line="360" w:lineRule="auto"/>
+      </w:pPr>
+      <w:r>
+        <w:t>Restreindre le signal selon un ambitus fréquentiel et d’intensité donné.</w:t>
+      </w:r>
+    </w:p>
+    <w:p>
+      <w:pPr>
+        <w:pStyle w:val="Listepuces"/>
+        <w:numPr>
+          <w:ilvl w:val="0"/>
+          <w:numId w:val="3"/>
+        </w:numPr>
+        <w:spacing w:line="360" w:lineRule="auto"/>
+      </w:pPr>
+      <w:r>
+        <w:t>Modifier les valeurs de l’axes temporel.</w:t>
+      </w:r>
+    </w:p>
+    <w:p>
+      <w:pPr>
+        <w:pStyle w:val="Listepuces"/>
+        <w:numPr>
+          <w:ilvl w:val="1"/>
+          <w:numId w:val="2"/>
+        </w:numPr>
+        <w:spacing w:line="360" w:lineRule="auto"/>
+      </w:pPr>
+      <w:r>
+        <w:t xml:space="preserve">Pour cela on a dû soustraire la </w:t>
+      </w:r>
+      <w:r>
+        <w:t>2</w:t>
+      </w:r>
+      <w:r>
+        <w:rPr>
+          <w:vertAlign w:val="superscript"/>
+        </w:rPr>
+        <w:t>e</w:t>
+      </w:r>
+      <w:r>
+        <w:t xml:space="preserve"> moitié de l’ambitus de fréquence</w:t>
+      </w:r>
+      <w:r>
+        <w:t>. On a donc créé une nouvelle matrice dans laquelle on a passé les variables de notre spectrogramme de base jusqu’à la moitié de la fréquence maximale. Ça nous a permis de nous débarrasser de la symétrie de fréquence qui ne nous est pas utile.</w:t>
+      </w:r>
+    </w:p>
+    <w:p>
+      <w:pPr>
+        <w:pStyle w:val="Listepuces"/>
+        <w:keepNext/>
+        <w:spacing w:line="360" w:lineRule="auto"/>
+        <w:jc w:val="center"/>
+      </w:pPr>
+      <w:r>
+        <w:rPr>
+          <w:szCs w:val="24"/>
+        </w:rPr>
+        <w:drawing>
+          <wp:inline distT="0" distB="0" distL="0" distR="0" wp14:anchorId="1CD34778" wp14:editId="76EC4530">
+            <wp:extent cx="1838582" cy="685896"/>
+            <wp:effectExtent l="0" t="0" r="9525" b="0"/>
+            <wp:docPr id="4" name="Image 4"/>
+            <wp:cNvGraphicFramePr>
+              <a:graphicFrameLocks xmlns:a="http://schemas.openxmlformats.org/drawingml/2006/main" noChangeAspect="1"/>
+            </wp:cNvGraphicFramePr>
+            <a:graphic xmlns:a="http://schemas.openxmlformats.org/drawingml/2006/main">
+              <a:graphicData uri="http://schemas.openxmlformats.org/drawingml/2006/picture">
+                <pic:pic xmlns:pic="http://schemas.openxmlformats.org/drawingml/2006/picture">
+                  <pic:nvPicPr>
+                    <pic:cNvPr id="1" name=""/>
+                    <pic:cNvPicPr/>
+                  </pic:nvPicPr>
+                  <pic:blipFill>
+                    <a:blip r:embed="rId8"/>
+                    <a:stretch>
+                      <a:fillRect/>
+                    </a:stretch>
+                  </pic:blipFill>
+                  <pic:spPr>
+                    <a:xfrm>
+                      <a:off x="0" y="0"/>
+                      <a:ext cx="1838582" cy="685896"/>
+                    </a:xfrm>
+                    <a:prstGeom prst="rect">
+                      <a:avLst/>
+                    </a:prstGeom>
+                  </pic:spPr>
+                </pic:pic>
+              </a:graphicData>
+            </a:graphic>
+          </wp:inline>
+        </w:drawing>
+      </w:r>
+    </w:p>
+    <w:p>
+      <w:pPr>
+        <w:pStyle w:val="Lgende"/>
+        <w:ind w:firstLine="0"/>
+        <w:jc w:val="center"/>
+      </w:pPr>
+      <w:r>
+        <w:fldChar w:fldCharType="begin"/>
+      </w:r>
+      <w:r>
+        <w:instrText xml:space="preserve"> SEQ Équation \* ARABIC </w:instrText>
+      </w:r>
+      <w:r>
+        <w:fldChar w:fldCharType="separate"/>
+      </w:r>
+      <w:r>
+        <w:rPr>
+          <w:noProof/>
+        </w:rPr>
+        <w:t>4</w:t>
+      </w:r>
+      <w:r>
+        <w:fldChar w:fldCharType="end"/>
+      </w:r>
+      <w:r>
+        <w:t xml:space="preserve">. La nouvelle matrice ne contient que la </w:t>
+      </w:r>
+      <w:r>
+        <w:t>première</w:t>
+      </w:r>
+      <w:r>
+        <w:t xml:space="preserve"> moitié des fréquences</w:t>
+      </w:r>
+    </w:p>
+    <w:p>
+      <w:pPr>
+        <w:spacing w:line="360" w:lineRule="auto"/>
+        <w:ind w:firstLine="0"/>
+      </w:pPr>
+    </w:p>
+    <w:p>
+      <w:pPr>
+        <w:spacing w:line="360" w:lineRule="auto"/>
+        <w:ind w:firstLine="0"/>
+      </w:pPr>
+    </w:p>
+    <w:p>
+      <w:pPr>
+        <w:spacing w:line="360" w:lineRule="auto"/>
+        <w:ind w:firstLine="0"/>
+      </w:pPr>
+    </w:p>
+    <w:p>
+      <w:pPr>
+        <w:spacing w:line="360" w:lineRule="auto"/>
+        <w:ind w:firstLine="0"/>
+      </w:pPr>
+    </w:p>
+    <w:p>
+      <w:pPr>
+        <w:spacing w:line="360" w:lineRule="auto"/>
+        <w:ind w:firstLine="0"/>
+      </w:pPr>
+    </w:p>
+    <w:p>
+      <w:pPr>
+        <w:spacing w:line="360" w:lineRule="auto"/>
+        <w:ind w:firstLine="0"/>
+      </w:pPr>
+    </w:p>
+    <w:p>
+      <w:pPr>
+        <w:spacing w:line="360" w:lineRule="auto"/>
+        <w:ind w:firstLine="0"/>
+      </w:pPr>
+    </w:p>
+    <w:p>
+      <w:pPr>
+        <w:pStyle w:val="Paragraphedeliste"/>
+        <w:numPr>
+          <w:ilvl w:val="1"/>
+          <w:numId w:val="2"/>
+        </w:numPr>
+        <w:spacing w:line="360" w:lineRule="auto"/>
+        <w:ind w:left="437" w:hanging="437"/>
+      </w:pPr>
+      <w:r>
+        <w:lastRenderedPageBreak/>
+        <w:t xml:space="preserve">Ici on </w:t>
+      </w:r>
+      <w:r>
+        <w:t xml:space="preserve">s’assure que l’intensité a bien été normalisé entre 0 et 1 (ce qui devrait être le cas comme le spectrogramme passé en paramètre dans </w:t>
+      </w:r>
+      <w:r>
+        <w:rPr>
+          <w:i/>
+          <w:iCs/>
+        </w:rPr>
+        <w:t>DispSTFT</w:t>
+      </w:r>
+      <w:r>
+        <w:t xml:space="preserve"> est déjà normalisé), si ce n’est pas le cas on le normalise.</w:t>
+      </w:r>
+    </w:p>
+    <w:p>
+      <w:pPr>
+        <w:keepNext/>
+        <w:spacing w:line="360" w:lineRule="auto"/>
+        <w:ind w:firstLine="0"/>
+        <w:jc w:val="center"/>
+      </w:pPr>
+      <w:r>
+        <w:drawing>
+          <wp:inline distT="0" distB="0" distL="0" distR="0" wp14:anchorId="5BADF163" wp14:editId="1D63F337">
+            <wp:extent cx="3172699" cy="1780994"/>
+            <wp:effectExtent l="0" t="0" r="8890" b="0"/>
+            <wp:docPr id="7" name="Image 7"/>
+            <wp:cNvGraphicFramePr>
+              <a:graphicFrameLocks xmlns:a="http://schemas.openxmlformats.org/drawingml/2006/main" noChangeAspect="1"/>
+            </wp:cNvGraphicFramePr>
+            <a:graphic xmlns:a="http://schemas.openxmlformats.org/drawingml/2006/main">
+              <a:graphicData uri="http://schemas.openxmlformats.org/drawingml/2006/picture">
+                <pic:pic xmlns:pic="http://schemas.openxmlformats.org/drawingml/2006/picture">
+                  <pic:nvPicPr>
+                    <pic:cNvPr id="1" name=""/>
+                    <pic:cNvPicPr/>
+                  </pic:nvPicPr>
+                  <pic:blipFill>
+                    <a:blip r:embed="rId9"/>
+                    <a:stretch>
+                      <a:fillRect/>
+                    </a:stretch>
+                  </pic:blipFill>
+                  <pic:spPr>
+                    <a:xfrm>
+                      <a:off x="0" y="0"/>
+                      <a:ext cx="3204393" cy="1798786"/>
+                    </a:xfrm>
+                    <a:prstGeom prst="rect">
+                      <a:avLst/>
+                    </a:prstGeom>
+                  </pic:spPr>
+                </pic:pic>
+              </a:graphicData>
+            </a:graphic>
+          </wp:inline>
+        </w:drawing>
+      </w:r>
+    </w:p>
+    <w:p>
+      <w:pPr>
+        <w:pStyle w:val="Lgende"/>
+        <w:ind w:firstLine="0"/>
+        <w:jc w:val="center"/>
+      </w:pPr>
+      <w:r>
+        <w:fldChar w:fldCharType="begin"/>
+      </w:r>
+      <w:r>
+        <w:instrText xml:space="preserve"> SEQ Équation \* ARABIC </w:instrText>
+      </w:r>
+      <w:r>
+        <w:fldChar w:fldCharType="separate"/>
+      </w:r>
+      <w:r>
+        <w:rPr>
+          <w:noProof/>
+        </w:rPr>
+        <w:t>5</w:t>
+      </w:r>
+      <w:r>
+        <w:fldChar w:fldCharType="end"/>
+      </w:r>
+      <w:r>
+        <w:t>. Vérifie si l'intensité est normalisée entre 0 et 1</w:t>
+      </w:r>
+    </w:p>
+    <w:p>
+      <w:pPr>
+        <w:spacing w:line="360" w:lineRule="auto"/>
+        <w:ind w:firstLine="0"/>
+      </w:pPr>
+      <w:r>
+        <w:t xml:space="preserve">Ensuite, on calcule le </w:t>
+      </w:r>
+      <w:r>
+        <w:rPr>
+          <w:i/>
+          <w:iCs/>
+        </w:rPr>
+        <w:t>log</w:t>
+      </w:r>
+      <w:r>
+        <w:rPr>
+          <w:i/>
+          <w:iCs/>
+          <w:vertAlign w:val="subscript"/>
+        </w:rPr>
+        <w:t>10</w:t>
+      </w:r>
+      <w:r>
+        <w:rPr>
+          <w:i/>
+          <w:iCs/>
+        </w:rPr>
+        <w:t xml:space="preserve"> </w:t>
+      </w:r>
+      <w:r>
+        <w:t xml:space="preserve">de la matrice. Nous en avons profité aussi pour multiplier le résultat </w:t>
+      </w:r>
+      <w:r>
+        <w:t xml:space="preserve">par deux pour compenser la fréquence de Nyquist qui a été supprimé à l’étape 3.1. </w:t>
+      </w:r>
+    </w:p>
+    <w:p>
+      <w:pPr>
+        <w:keepNext/>
+        <w:spacing w:line="360" w:lineRule="auto"/>
+        <w:ind w:firstLine="0"/>
+        <w:jc w:val="center"/>
+      </w:pPr>
+      <w:r>
+        <w:drawing>
+          <wp:inline distT="0" distB="0" distL="0" distR="0" wp14:anchorId="39E9453B" wp14:editId="179CB5F3">
+            <wp:extent cx="1695687" cy="428685"/>
+            <wp:effectExtent l="0" t="0" r="0" b="9525"/>
+            <wp:docPr id="8" name="Image 8"/>
+            <wp:cNvGraphicFramePr>
+              <a:graphicFrameLocks xmlns:a="http://schemas.openxmlformats.org/drawingml/2006/main" noChangeAspect="1"/>
+            </wp:cNvGraphicFramePr>
+            <a:graphic xmlns:a="http://schemas.openxmlformats.org/drawingml/2006/main">
+              <a:graphicData uri="http://schemas.openxmlformats.org/drawingml/2006/picture">
+                <pic:pic xmlns:pic="http://schemas.openxmlformats.org/drawingml/2006/picture">
+                  <pic:nvPicPr>
+                    <pic:cNvPr id="1" name=""/>
+                    <pic:cNvPicPr/>
+                  </pic:nvPicPr>
+                  <pic:blipFill>
+                    <a:blip r:embed="rId10"/>
+                    <a:stretch>
+                      <a:fillRect/>
+                    </a:stretch>
+                  </pic:blipFill>
+                  <pic:spPr>
+                    <a:xfrm>
+                      <a:off x="0" y="0"/>
+                      <a:ext cx="1695687" cy="428685"/>
+                    </a:xfrm>
+                    <a:prstGeom prst="rect">
+                      <a:avLst/>
+                    </a:prstGeom>
+                  </pic:spPr>
+                </pic:pic>
+              </a:graphicData>
+            </a:graphic>
+          </wp:inline>
+        </w:drawing>
+      </w:r>
+    </w:p>
+    <w:p>
+      <w:pPr>
+        <w:pStyle w:val="Lgende"/>
+        <w:ind w:firstLine="0"/>
+        <w:jc w:val="center"/>
+        <w:rPr>
+          <w:noProof/>
+        </w:rPr>
+      </w:pPr>
+      <w:r>
+        <w:fldChar w:fldCharType="begin"/>
+      </w:r>
+      <w:r>
+        <w:instrText xml:space="preserve"> SEQ Équation \* ARABIC </w:instrText>
+      </w:r>
+      <w:r>
+        <w:fldChar w:fldCharType="separate"/>
+      </w:r>
+      <w:r>
+        <w:rPr>
+          <w:noProof/>
+        </w:rPr>
+        <w:t>6</w:t>
+      </w:r>
+      <w:r>
+        <w:fldChar w:fldCharType="end"/>
+      </w:r>
+      <w:r>
+        <w:t xml:space="preserve">. Calcul de décibel et </w:t>
+      </w:r>
+      <w:r>
+        <w:t>multiplication</w:t>
+      </w:r>
+      <w:r>
+        <w:t xml:space="preserve"> pour </w:t>
+      </w:r>
+      <w:r>
+        <w:t xml:space="preserve">compenser </w:t>
+      </w:r>
+      <w:r>
+        <w:t>la moitié</w:t>
+      </w:r>
+      <w:r>
+        <w:t xml:space="preserve"> symétrique </w:t>
+      </w:r>
+      <w:r>
+        <w:rPr>
+          <w:noProof/>
+        </w:rPr>
+        <w:t>su</w:t>
+      </w:r>
+      <w:r>
+        <w:rPr>
+          <w:noProof/>
+        </w:rPr>
+        <w:t>p</w:t>
+      </w:r>
+      <w:r>
+        <w:rPr>
+          <w:noProof/>
+        </w:rPr>
+        <w:t>primé</w:t>
+      </w:r>
+      <w:r>
+        <w:rPr>
+          <w:noProof/>
+        </w:rPr>
+        <w:t xml:space="preserve">e </w:t>
+      </w:r>
+    </w:p>
+    <w:p>
+      <w:pPr>
+        <w:pStyle w:val="Paragraphedeliste"/>
+        <w:numPr>
+          <w:ilvl w:val="1"/>
+          <w:numId w:val="2"/>
+        </w:numPr>
+        <w:spacing w:line="360" w:lineRule="auto"/>
+        <w:ind w:left="437" w:hanging="437"/>
+      </w:pPr>
+      <w:r>
+        <w:t>Dans cette étape on a restreint l’ambitus fréquentiel (Hz) et d’intensité (dB) selon les variables passées en paramètre dans la fonction. Pour l’ambitus fréquentiel</w:t>
+      </w:r>
+      <w:r>
+        <w:t>, on vérifie si les variables passées sont respectables (minimum supérieur à 0 et maximum inférieur à la fréquence maximale) et on assigne ces contraintes lors de l’écriture du graphique.</w:t>
+      </w:r>
+    </w:p>
+    <w:p>
+      <w:pPr>
+        <w:keepNext/>
+        <w:spacing w:line="360" w:lineRule="auto"/>
+        <w:ind w:firstLine="0"/>
+        <w:jc w:val="center"/>
+      </w:pPr>
+      <w:r>
+        <w:drawing>
+          <wp:inline distT="0" distB="0" distL="0" distR="0" wp14:anchorId="7E1C9301" wp14:editId="585EBEDE">
+            <wp:extent cx="1952898" cy="1448002"/>
+            <wp:effectExtent l="0" t="0" r="9525" b="0"/>
+            <wp:docPr id="10" name="Image 10"/>
+            <wp:cNvGraphicFramePr>
+              <a:graphicFrameLocks xmlns:a="http://schemas.openxmlformats.org/drawingml/2006/main" noChangeAspect="1"/>
+            </wp:cNvGraphicFramePr>
+            <a:graphic xmlns:a="http://schemas.openxmlformats.org/drawingml/2006/main">
+              <a:graphicData uri="http://schemas.openxmlformats.org/drawingml/2006/picture">
+                <pic:pic xmlns:pic="http://schemas.openxmlformats.org/drawingml/2006/picture">
+                  <pic:nvPicPr>
+                    <pic:cNvPr id="1" name=""/>
+                    <pic:cNvPicPr/>
+                  </pic:nvPicPr>
+                  <pic:blipFill>
+                    <a:blip r:embed="rId11"/>
+                    <a:stretch>
+                      <a:fillRect/>
+                    </a:stretch>
+                  </pic:blipFill>
+                  <pic:spPr>
+                    <a:xfrm>
+                      <a:off x="0" y="0"/>
+                      <a:ext cx="1952898" cy="1448002"/>
+                    </a:xfrm>
+                    <a:prstGeom prst="rect">
+                      <a:avLst/>
+                    </a:prstGeom>
+                  </pic:spPr>
+                </pic:pic>
+              </a:graphicData>
+            </a:graphic>
+          </wp:inline>
+        </w:drawing>
+      </w:r>
+    </w:p>
+    <w:p>
+      <w:pPr>
+        <w:pStyle w:val="Lgende"/>
+        <w:ind w:firstLine="0"/>
+        <w:jc w:val="center"/>
+      </w:pPr>
+      <w:r>
+        <w:fldChar w:fldCharType="begin"/>
+      </w:r>
+      <w:r>
+        <w:instrText xml:space="preserve"> SEQ Équation \* ARABIC </w:instrText>
+      </w:r>
+      <w:r>
+        <w:fldChar w:fldCharType="separate"/>
+      </w:r>
+      <w:r>
+        <w:rPr>
+          <w:noProof/>
+        </w:rPr>
+        <w:t>7</w:t>
+      </w:r>
+      <w:r>
+        <w:fldChar w:fldCharType="end"/>
+      </w:r>
+      <w:r>
+        <w:t>. Vérifie si on peut respecter le domaine de fréquence demandé et le modifie si nécessaire.</w:t>
+      </w:r>
+    </w:p>
+    <w:p>
+      <w:pPr>
+        <w:keepNext/>
+        <w:spacing w:line="360" w:lineRule="auto"/>
+        <w:ind w:firstLine="0"/>
+        <w:jc w:val="center"/>
+      </w:pPr>
+      <w:r>
+        <w:drawing>
+          <wp:inline distT="0" distB="0" distL="0" distR="0" wp14:anchorId="75260924" wp14:editId="35CB1A53">
+            <wp:extent cx="3077004" cy="352474"/>
+            <wp:effectExtent l="0" t="0" r="9525" b="9525"/>
+            <wp:docPr id="12" name="Image 12"/>
+            <wp:cNvGraphicFramePr>
+              <a:graphicFrameLocks xmlns:a="http://schemas.openxmlformats.org/drawingml/2006/main" noChangeAspect="1"/>
+            </wp:cNvGraphicFramePr>
+            <a:graphic xmlns:a="http://schemas.openxmlformats.org/drawingml/2006/main">
+              <a:graphicData uri="http://schemas.openxmlformats.org/drawingml/2006/picture">
+                <pic:pic xmlns:pic="http://schemas.openxmlformats.org/drawingml/2006/picture">
+                  <pic:nvPicPr>
+                    <pic:cNvPr id="1" name=""/>
+                    <pic:cNvPicPr/>
+                  </pic:nvPicPr>
+                  <pic:blipFill>
+                    <a:blip r:embed="rId12"/>
+                    <a:stretch>
+                      <a:fillRect/>
+                    </a:stretch>
+                  </pic:blipFill>
+                  <pic:spPr>
+                    <a:xfrm>
+                      <a:off x="0" y="0"/>
+                      <a:ext cx="3077004" cy="352474"/>
+                    </a:xfrm>
+                    <a:prstGeom prst="rect">
+                      <a:avLst/>
+                    </a:prstGeom>
+                  </pic:spPr>
+                </pic:pic>
+              </a:graphicData>
+            </a:graphic>
+          </wp:inline>
+        </w:drawing>
+      </w:r>
+    </w:p>
+    <w:p>
+      <w:pPr>
+        <w:pStyle w:val="Lgende"/>
+        <w:spacing w:line="360" w:lineRule="auto"/>
+        <w:ind w:firstLine="0"/>
+        <w:jc w:val="center"/>
+      </w:pPr>
+      <w:r>
+        <w:fldChar w:fldCharType="begin"/>
+      </w:r>
+      <w:r>
+        <w:instrText xml:space="preserve"> SEQ Équation \* ARABIC </w:instrText>
+      </w:r>
+      <w:r>
+        <w:fldChar w:fldCharType="separate"/>
+      </w:r>
+      <w:r>
+        <w:rPr>
+          <w:noProof/>
+        </w:rPr>
+        <w:t>8</w:t>
+      </w:r>
+      <w:r>
+        <w:fldChar w:fldCharType="end"/>
+      </w:r>
+      <w:r>
+        <w:t>. Dessine le graphique en respectant les limites demandées</w:t>
+      </w:r>
+    </w:p>
+    <w:p>
+      <w:pPr>
+        <w:spacing w:line="360" w:lineRule="auto"/>
+        <w:ind w:firstLine="0"/>
+      </w:pPr>
+    </w:p>
+    <w:p>
+      <w:pPr>
+        <w:spacing w:line="360" w:lineRule="auto"/>
+        <w:ind w:firstLine="0"/>
+      </w:pPr>
+    </w:p>
+    <w:p>
+      <w:pPr>
+        <w:spacing w:line="360" w:lineRule="auto"/>
+        <w:ind w:firstLine="0"/>
+      </w:pPr>
+    </w:p>
+    <w:p>
+      <w:pPr>
+        <w:spacing w:line="360" w:lineRule="auto"/>
+        <w:ind w:firstLine="0"/>
+      </w:pPr>
+      <w:r>
+        <w:lastRenderedPageBreak/>
+        <w:t xml:space="preserve">Pour l’ambitus d’intensité, on passe l’ensemble du spectrogramme dans une boucle. À chaque point on vérifie si leur intensité fait partie du domaine d’intensité demandé. Les points dont l’ambitus ne passe pas la condition se font assigner une intensité minime (-100dB). Cela permet de ne garder que les intensités plus fortes pour mieux faire ressortir les notes de glockenspiel. </w:t>
+      </w:r>
+    </w:p>
+    <w:p>
+      <w:pPr>
+        <w:keepNext/>
+        <w:spacing w:line="360" w:lineRule="auto"/>
+        <w:ind w:firstLine="0"/>
+        <w:jc w:val="center"/>
+      </w:pPr>
+      <w:r>
+        <w:drawing>
+          <wp:inline distT="0" distB="0" distL="0" distR="0" wp14:anchorId="39644A96" wp14:editId="0360083B">
+            <wp:extent cx="3924848" cy="1343212"/>
+            <wp:effectExtent l="0" t="0" r="0" b="0"/>
+            <wp:docPr id="13" name="Image 13"/>
+            <wp:cNvGraphicFramePr>
+              <a:graphicFrameLocks xmlns:a="http://schemas.openxmlformats.org/drawingml/2006/main" noChangeAspect="1"/>
+            </wp:cNvGraphicFramePr>
+            <a:graphic xmlns:a="http://schemas.openxmlformats.org/drawingml/2006/main">
+              <a:graphicData uri="http://schemas.openxmlformats.org/drawingml/2006/picture">
+                <pic:pic xmlns:pic="http://schemas.openxmlformats.org/drawingml/2006/picture">
+                  <pic:nvPicPr>
+                    <pic:cNvPr id="1" name=""/>
+                    <pic:cNvPicPr/>
+                  </pic:nvPicPr>
+                  <pic:blipFill>
+                    <a:blip r:embed="rId13"/>
+                    <a:stretch>
+                      <a:fillRect/>
+                    </a:stretch>
+                  </pic:blipFill>
+                  <pic:spPr>
+                    <a:xfrm>
+                      <a:off x="0" y="0"/>
+                      <a:ext cx="3924848" cy="1343212"/>
+                    </a:xfrm>
+                    <a:prstGeom prst="rect">
+                      <a:avLst/>
+                    </a:prstGeom>
+                  </pic:spPr>
+                </pic:pic>
+              </a:graphicData>
+            </a:graphic>
+          </wp:inline>
+        </w:drawing>
+      </w:r>
+    </w:p>
+    <w:p>
+      <w:pPr>
+        <w:pStyle w:val="Lgende"/>
+        <w:ind w:firstLine="0"/>
+        <w:jc w:val="center"/>
+      </w:pPr>
+      <w:r>
+        <w:fldChar w:fldCharType="begin"/>
+      </w:r>
+      <w:r>
+        <w:instrText xml:space="preserve"> SEQ Équation \* ARABIC </w:instrText>
+      </w:r>
+      <w:r>
+        <w:fldChar w:fldCharType="separate"/>
+      </w:r>
+      <w:r>
+        <w:rPr>
+          <w:noProof/>
+        </w:rPr>
+        <w:t>9</w:t>
+      </w:r>
+      <w:r>
+        <w:fldChar w:fldCharType="end"/>
+      </w:r>
+      <w:r>
+        <w:t>. Boucle qui vérifie l’intensité des points et qui les réduits s’ils ne font pas partie du domaine demandé.</w:t>
+      </w:r>
+    </w:p>
+    <w:p>
+      <w:pPr>
+        <w:pStyle w:val="Paragraphedeliste"/>
+        <w:numPr>
+          <w:ilvl w:val="1"/>
+          <w:numId w:val="2"/>
+        </w:numPr>
+        <w:spacing w:line="360" w:lineRule="auto"/>
+        <w:ind w:left="437" w:hanging="437"/>
+      </w:pPr>
+      <w:r>
+        <w:t>Dans cette étape finale, nous avons simplement donné quelques commandes de formatage pour mieux présenter l’information du spectrogramme final. Nous avons notamment changé ce qui détermine une unité pour l’axe des x</w:t>
+      </w:r>
+      <w:r>
+        <w:t xml:space="preserve"> pour obtenir des secondes au lieux des fenêtres d’échantillons. On a fait ça simplement en désignant qu’une unité en x est égale au nombre de fenêtre par seconde.</w:t>
+      </w:r>
+    </w:p>
+    <w:p>
+      <w:pPr>
+        <w:keepNext/>
+        <w:spacing w:line="360" w:lineRule="auto"/>
+        <w:ind w:firstLine="0"/>
+        <w:jc w:val="center"/>
+      </w:pPr>
+      <w:r>
+        <w:drawing>
+          <wp:inline distT="0" distB="0" distL="0" distR="0" wp14:anchorId="3C748022" wp14:editId="15AB65E5">
+            <wp:extent cx="3200847" cy="2267266"/>
+            <wp:effectExtent l="0" t="0" r="0" b="0"/>
+            <wp:docPr id="14" name="Image 14"/>
+            <wp:cNvGraphicFramePr>
+              <a:graphicFrameLocks xmlns:a="http://schemas.openxmlformats.org/drawingml/2006/main" noChangeAspect="1"/>
+            </wp:cNvGraphicFramePr>
+            <a:graphic xmlns:a="http://schemas.openxmlformats.org/drawingml/2006/main">
+              <a:graphicData uri="http://schemas.openxmlformats.org/drawingml/2006/picture">
+                <pic:pic xmlns:pic="http://schemas.openxmlformats.org/drawingml/2006/picture">
+                  <pic:nvPicPr>
+                    <pic:cNvPr id="1" name=""/>
+                    <pic:cNvPicPr/>
+                  </pic:nvPicPr>
+                  <pic:blipFill>
+                    <a:blip r:embed="rId14"/>
+                    <a:stretch>
+                      <a:fillRect/>
+                    </a:stretch>
+                  </pic:blipFill>
+                  <pic:spPr>
+                    <a:xfrm>
+                      <a:off x="0" y="0"/>
+                      <a:ext cx="3200847" cy="2267266"/>
+                    </a:xfrm>
+                    <a:prstGeom prst="rect">
+                      <a:avLst/>
+                    </a:prstGeom>
+                  </pic:spPr>
+                </pic:pic>
+              </a:graphicData>
+            </a:graphic>
+          </wp:inline>
+        </w:drawing>
+      </w:r>
+    </w:p>
+    <w:p>
+      <w:pPr>
+        <w:pStyle w:val="Lgende"/>
+        <w:ind w:firstLine="0"/>
+        <w:jc w:val="center"/>
+      </w:pPr>
+      <w:r>
+        <w:fldChar w:fldCharType="begin"/>
+      </w:r>
+      <w:r>
+        <w:instrText xml:space="preserve"> SEQ Équation \* ARABIC </w:instrText>
+      </w:r>
+      <w:r>
+        <w:fldChar w:fldCharType="separate"/>
+      </w:r>
+      <w:r>
+        <w:rPr>
+          <w:noProof/>
+        </w:rPr>
+        <w:t>10</w:t>
+      </w:r>
+      <w:r>
+        <w:fldChar w:fldCharType="end"/>
+      </w:r>
+      <w:r>
+        <w:t>. Les commandes de formatage pour le spectrogramme ainsi que le calcul de ratio pour les secondes.</w:t>
+      </w:r>
+    </w:p>
+    <w:p>
+      <w:pPr>
+        <w:ind w:firstLine="0"/>
+      </w:pPr>
+    </w:p>
+    <w:p>
+      <w:pPr>
+        <w:ind w:firstLine="0"/>
+      </w:pPr>
+    </w:p>
+    <w:p>
+      <w:pPr>
+        <w:ind w:firstLine="0"/>
+      </w:pPr>
+    </w:p>
+    <w:p>
+      <w:pPr>
+        <w:ind w:firstLine="0"/>
+      </w:pPr>
+    </w:p>
+    <w:p>
+      <w:pPr>
+        <w:ind w:firstLine="0"/>
+      </w:pPr>
+    </w:p>
+    <w:p>
+      <w:pPr>
+        <w:ind w:firstLine="0"/>
+      </w:pPr>
+    </w:p>
+    <w:p>
+      <w:pPr>
+        <w:spacing w:line="360" w:lineRule="auto"/>
+        <w:ind w:firstLine="0"/>
+      </w:pPr>
+      <w:r>
+        <w:lastRenderedPageBreak/>
+        <w:t>Tout ça nous permet finalement d’obtenir ce spectrogramme pour l’extrait audio.</w:t>
+      </w:r>
+    </w:p>
+    <w:p>
+      <w:pPr>
+        <w:keepNext/>
+        <w:spacing w:line="360" w:lineRule="auto"/>
+        <w:ind w:firstLine="0"/>
+        <w:jc w:val="center"/>
+      </w:pPr>
+      <w:r>
+        <w:drawing>
+          <wp:inline distT="0" distB="0" distL="0" distR="0" wp14:anchorId="55582EAB" wp14:editId="2301F6FC">
+            <wp:extent cx="5731510" cy="3173730"/>
+            <wp:effectExtent l="0" t="0" r="2540" b="7620"/>
+            <wp:docPr id="15" name="Image 15"/>
+            <wp:cNvGraphicFramePr>
+              <a:graphicFrameLocks xmlns:a="http://schemas.openxmlformats.org/drawingml/2006/main" noChangeAspect="1"/>
+            </wp:cNvGraphicFramePr>
+            <a:graphic xmlns:a="http://schemas.openxmlformats.org/drawingml/2006/main">
+              <a:graphicData uri="http://schemas.openxmlformats.org/drawingml/2006/picture">
+                <pic:pic xmlns:pic="http://schemas.openxmlformats.org/drawingml/2006/picture">
+                  <pic:nvPicPr>
+                    <pic:cNvPr id="1" name=""/>
+                    <pic:cNvPicPr/>
+                  </pic:nvPicPr>
+                  <pic:blipFill>
+                    <a:blip r:embed="rId15"/>
+                    <a:stretch>
+                      <a:fillRect/>
+                    </a:stretch>
+                  </pic:blipFill>
+                  <pic:spPr>
+                    <a:xfrm>
+                      <a:off x="0" y="0"/>
+                      <a:ext cx="5731510" cy="3173730"/>
+                    </a:xfrm>
+                    <a:prstGeom prst="rect">
+                      <a:avLst/>
+                    </a:prstGeom>
+                  </pic:spPr>
+                </pic:pic>
+              </a:graphicData>
+            </a:graphic>
+          </wp:inline>
+        </w:drawing>
+      </w:r>
+    </w:p>
+    <w:p>
+      <w:pPr>
+        <w:pStyle w:val="Lgende"/>
+        <w:spacing w:line="360" w:lineRule="auto"/>
+        <w:ind w:firstLine="0"/>
+        <w:jc w:val="center"/>
+      </w:pPr>
+      <w:r>
+        <w:fldChar w:fldCharType="begin"/>
+      </w:r>
+      <w:r>
+        <w:instrText xml:space="preserve"> SEQ Équation \* ARABIC </w:instrText>
+      </w:r>
+      <w:r>
+        <w:fldChar w:fldCharType="separate"/>
+      </w:r>
+      <w:r>
+        <w:rPr>
+          <w:noProof/>
+        </w:rPr>
+        <w:t>11</w:t>
+      </w:r>
+      <w:r>
+        <w:fldChar w:fldCharType="end"/>
+      </w:r>
+      <w:r>
+        <w:t>. Spectrogramme avec une limite de -50dB et une fenêtre de 50ms</w:t>
+      </w:r>
+    </w:p>
+    <w:p>
+      <w:pPr>
+        <w:keepNext/>
+        <w:ind w:firstLine="0"/>
+        <w:jc w:val="center"/>
+      </w:pPr>
+      <w:r>
+        <w:drawing>
+          <wp:inline distT="0" distB="0" distL="0" distR="0" wp14:anchorId="59A47FC6" wp14:editId="300BDD9B">
+            <wp:extent cx="5731510" cy="3214370"/>
+            <wp:effectExtent l="0" t="0" r="2540" b="5080"/>
+            <wp:docPr id="17" name="Image 17"/>
+            <wp:cNvGraphicFramePr>
+              <a:graphicFrameLocks xmlns:a="http://schemas.openxmlformats.org/drawingml/2006/main" noChangeAspect="1"/>
+            </wp:cNvGraphicFramePr>
+            <a:graphic xmlns:a="http://schemas.openxmlformats.org/drawingml/2006/main">
+              <a:graphicData uri="http://schemas.openxmlformats.org/drawingml/2006/picture">
+                <pic:pic xmlns:pic="http://schemas.openxmlformats.org/drawingml/2006/picture">
+                  <pic:nvPicPr>
+                    <pic:cNvPr id="1" name=""/>
+                    <pic:cNvPicPr/>
+                  </pic:nvPicPr>
+                  <pic:blipFill>
+                    <a:blip r:embed="rId16"/>
+                    <a:stretch>
+                      <a:fillRect/>
+                    </a:stretch>
+                  </pic:blipFill>
+                  <pic:spPr>
+                    <a:xfrm>
+                      <a:off x="0" y="0"/>
+                      <a:ext cx="5731510" cy="3214370"/>
+                    </a:xfrm>
+                    <a:prstGeom prst="rect">
+                      <a:avLst/>
+                    </a:prstGeom>
+                  </pic:spPr>
+                </pic:pic>
+              </a:graphicData>
+            </a:graphic>
+          </wp:inline>
+        </w:drawing>
+      </w:r>
+    </w:p>
+    <w:p>
+      <w:pPr>
+        <w:pStyle w:val="Lgende"/>
+        <w:ind w:firstLine="0"/>
+        <w:jc w:val="center"/>
+      </w:pPr>
+      <w:r>
+        <w:fldChar w:fldCharType="begin"/>
+      </w:r>
+      <w:r>
+        <w:instrText xml:space="preserve"> SEQ Équation \* ARABIC </w:instrText>
+      </w:r>
+      <w:r>
+        <w:fldChar w:fldCharType="separate"/>
+      </w:r>
+      <w:r>
+        <w:rPr>
+          <w:noProof/>
+        </w:rPr>
+        <w:t>12</w:t>
+      </w:r>
+      <w:r>
+        <w:fldChar w:fldCharType="end"/>
+      </w:r>
+      <w:r>
+        <w:t>. Spectrogramme utilisé pour trouver les notes. Limite à -45dB et fenêtre de 200ms</w:t>
+      </w:r>
+    </w:p>
+    <w:p>
+      <w:pPr>
+        <w:spacing w:line="360" w:lineRule="auto"/>
+        <w:ind w:firstLine="0"/>
+      </w:pPr>
+      <w:r>
+        <w:t xml:space="preserve">Un passage qui a été un peu plus difficile à trouver est celui avec les double-croches entre la première et deuxième seconde. Nous avons réussi à déterminer qu’il s’agit d’une broderie autour des mêmes deux notes à l’aide du motif similaire entre </w:t>
+      </w:r>
+      <w:r>
+        <w:t xml:space="preserve">cette partie et celle entre </w:t>
+      </w:r>
+      <w:r>
+        <w:t xml:space="preserve">la troisième et la quatrième seconde. </w:t>
+      </w:r>
+      <w:r>
+        <w:t>Dans celle-là</w:t>
+      </w:r>
+      <w:r>
+        <w:t xml:space="preserve">, le mouvement rythmique est </w:t>
+      </w:r>
+      <w:r>
+        <w:t>plus lent</w:t>
+      </w:r>
+      <w:r>
+        <w:t xml:space="preserve">, mais </w:t>
+      </w:r>
+      <w:r>
+        <w:lastRenderedPageBreak/>
+        <w:t xml:space="preserve">le mouvement mélodique est similaire. Nous avons donc remarqué la corrélation entre ces deux parties à l’aide de leur harmonique qui suivent le même mouvement mélodique. </w:t>
+      </w:r>
+    </w:p>
+    <w:p>
+      <w:pPr>
+        <w:keepNext/>
+        <w:spacing w:line="360" w:lineRule="auto"/>
+        <w:ind w:firstLine="0"/>
+        <w:jc w:val="center"/>
+      </w:pPr>
+      <w:r>
+        <w:rPr>
+          <w:noProof/>
+        </w:rPr>
+        <w:drawing>
+          <wp:inline distT="0" distB="0" distL="0" distR="0">
+            <wp:extent cx="5721350" cy="3206750"/>
+            <wp:effectExtent l="0" t="0" r="0" b="0"/>
+            <wp:docPr id="18" name="Image 18"/>
+            <wp:cNvGraphicFramePr>
+              <a:graphicFrameLocks xmlns:a="http://schemas.openxmlformats.org/drawingml/2006/main" noChangeAspect="1"/>
+            </wp:cNvGraphicFramePr>
+            <a:graphic xmlns:a="http://schemas.openxmlformats.org/drawingml/2006/main">
+              <a:graphicData uri="http://schemas.openxmlformats.org/drawingml/2006/picture">
+                <pic:pic xmlns:pic="http://schemas.openxmlformats.org/drawingml/2006/picture">
+                  <pic:nvPicPr>
+                    <pic:cNvPr id="0" name="Picture 1"/>
+                    <pic:cNvPicPr>
+                      <a:picLocks noChangeAspect="1" noChangeArrowheads="1"/>
+                    </pic:cNvPicPr>
+                  </pic:nvPicPr>
+                  <pic:blipFill>
+                    <a:blip r:embed="rId17" cstate="print">
+                      <a:extLst>
+                        <a:ext uri="{28A0092B-C50C-407E-A947-70E740481C1C}">
+                          <a14:useLocalDpi xmlns:a14="http://schemas.microsoft.com/office/drawing/2010/main" val="0"/>
+                        </a:ext>
+                      </a:extLst>
+                    </a:blip>
+                    <a:srcRect/>
+                    <a:stretch>
+                      <a:fillRect/>
+                    </a:stretch>
+                  </pic:blipFill>
+                  <pic:spPr bwMode="auto">
+                    <a:xfrm>
+                      <a:off x="0" y="0"/>
+                      <a:ext cx="5721350" cy="3206750"/>
+                    </a:xfrm>
+                    <a:prstGeom prst="rect">
+                      <a:avLst/>
+                    </a:prstGeom>
+                    <a:noFill/>
+                    <a:ln>
+                      <a:noFill/>
+                    </a:ln>
+                  </pic:spPr>
+                </pic:pic>
+              </a:graphicData>
+            </a:graphic>
+          </wp:inline>
+        </w:drawing>
+      </w:r>
+    </w:p>
+    <w:p>
+      <w:pPr>
+        <w:pStyle w:val="Lgende"/>
+        <w:ind w:firstLine="0"/>
+        <w:jc w:val="center"/>
+      </w:pPr>
+      <w:r>
+        <w:fldChar w:fldCharType="begin"/>
+      </w:r>
+      <w:r>
+        <w:instrText xml:space="preserve"> SEQ Équation \* ARABIC </w:instrText>
+      </w:r>
+      <w:r>
+        <w:fldChar w:fldCharType="separate"/>
+      </w:r>
+      <w:r>
+        <w:rPr>
+          <w:noProof/>
+        </w:rPr>
+        <w:t>13</w:t>
+      </w:r>
+      <w:r>
+        <w:fldChar w:fldCharType="end"/>
+      </w:r>
+      <w:r>
+        <w:t>. Fenêtre de 80ms et limite à -50dB</w:t>
+      </w:r>
+    </w:p>
+    <w:p>
+      <w:pPr>
+        <w:spacing w:line="360" w:lineRule="auto"/>
+        <w:ind w:firstLine="0"/>
+      </w:pPr>
+      <w:r>
+        <w:t>Si on agrandit le spectrogramme de la figure 12, on peut trouver les notes suivantes (présentés dans l’ordre) :</w:t>
+      </w:r>
+    </w:p>
+    <w:p>
+      <w:pPr>
+        <w:spacing w:line="360" w:lineRule="auto"/>
+        <w:ind w:firstLine="0"/>
+        <w:rPr>
+          <w:rFonts w:cs="Times New Roman"/>
+        </w:rPr>
+      </w:pPr>
+    </w:p>
+    <w:tbl>
+      <w:tblPr>
+        <w:tblStyle w:val="Grilledutableau"/>
+        <w:tblW w:w="0" w:type="auto"/>
+        <w:tblLook w:val="04A0" w:firstRow="1" w:lastRow="0" w:firstColumn="1" w:lastColumn="0" w:noHBand="0" w:noVBand="1"/>
+      </w:tblPr>
+      <w:tblGrid>
+        <w:gridCol w:w="2324"/>
+        <w:gridCol w:w="6692"/>
+      </w:tblGrid>
+      <w:tr>
+        <w:tc>
+          <w:tcPr>
+            <w:tcW w:w="4508" w:type="dxa"/>
+          </w:tcPr>
+          <w:p>
+            <w:pPr>
+              <w:spacing w:line="360" w:lineRule="auto"/>
+              <w:ind w:firstLine="0"/>
+              <w:jc w:val="center"/>
+              <w:rPr>
+                <w:b/>
+                <w:bCs/>
+                <w:sz w:val="32"/>
+                <w:szCs w:val="32"/>
+              </w:rPr>
+            </w:pPr>
+            <w:r>
+              <w:rPr>
+                <w:b/>
+                <w:bCs/>
+                <w:sz w:val="32"/>
+                <w:szCs w:val="32"/>
+              </w:rPr>
+              <w:lastRenderedPageBreak/>
+              <w:t>≈ 1053</w:t>
+            </w:r>
+          </w:p>
+          <w:p>
+            <w:pPr>
+              <w:spacing w:line="360" w:lineRule="auto"/>
+              <w:ind w:firstLine="0"/>
+              <w:jc w:val="center"/>
+              <w:rPr>
+                <w:b/>
+                <w:bCs/>
+                <w:sz w:val="32"/>
+                <w:szCs w:val="32"/>
+              </w:rPr>
+            </w:pPr>
+            <w:r>
+              <w:rPr>
+                <w:b/>
+                <w:bCs/>
+                <w:sz w:val="32"/>
+                <w:szCs w:val="32"/>
+              </w:rPr>
+              <w:t>=</w:t>
+            </w:r>
+          </w:p>
+          <w:p>
+            <w:pPr>
+              <w:spacing w:line="360" w:lineRule="auto"/>
+              <w:ind w:firstLine="0"/>
+              <w:jc w:val="center"/>
+              <w:rPr>
+                <w:b/>
+                <w:bCs/>
+                <w:sz w:val="32"/>
+                <w:szCs w:val="32"/>
+              </w:rPr>
+            </w:pPr>
+            <w:r>
+              <w:rPr>
+                <w:b/>
+                <w:bCs/>
+                <w:sz w:val="32"/>
+                <w:szCs w:val="32"/>
+              </w:rPr>
+              <w:t>C6</w:t>
+            </w:r>
+          </w:p>
+        </w:tc>
+        <w:tc>
+          <w:tcPr>
+            <w:tcW w:w="4508" w:type="dxa"/>
+          </w:tcPr>
+          <w:p>
+            <w:pPr>
+              <w:spacing w:line="360" w:lineRule="auto"/>
+              <w:ind w:firstLine="0"/>
+              <w:jc w:val="center"/>
+            </w:pPr>
+            <w:r>
+              <w:drawing>
+                <wp:inline distT="0" distB="0" distL="0" distR="0" wp14:anchorId="0B112B72" wp14:editId="68304A2E">
+                  <wp:extent cx="1162212" cy="4715533"/>
+                  <wp:effectExtent l="0" t="0" r="0" b="8890"/>
+                  <wp:docPr id="24" name="Image 24"/>
+                  <wp:cNvGraphicFramePr>
+                    <a:graphicFrameLocks xmlns:a="http://schemas.openxmlformats.org/drawingml/2006/main" noChangeAspect="1"/>
+                  </wp:cNvGraphicFramePr>
+                  <a:graphic xmlns:a="http://schemas.openxmlformats.org/drawingml/2006/main">
+                    <a:graphicData uri="http://schemas.openxmlformats.org/drawingml/2006/picture">
+                      <pic:pic xmlns:pic="http://schemas.openxmlformats.org/drawingml/2006/picture">
+                        <pic:nvPicPr>
+                          <pic:cNvPr id="1" name=""/>
+                          <pic:cNvPicPr/>
+                        </pic:nvPicPr>
+                        <pic:blipFill>
+                          <a:blip r:embed="rId18"/>
+                          <a:stretch>
+                            <a:fillRect/>
+                          </a:stretch>
+                        </pic:blipFill>
+                        <pic:spPr>
+                          <a:xfrm>
+                            <a:off x="0" y="0"/>
+                            <a:ext cx="1162212" cy="4715533"/>
+                          </a:xfrm>
+                          <a:prstGeom prst="rect">
+                            <a:avLst/>
+                          </a:prstGeom>
+                        </pic:spPr>
+                      </pic:pic>
+                    </a:graphicData>
+                  </a:graphic>
+                </wp:inline>
+              </w:drawing>
+            </w:r>
+          </w:p>
+        </w:tc>
+      </w:tr>
+      <w:tr>
+        <w:tc>
+          <w:tcPr>
+            <w:tcW w:w="4508" w:type="dxa"/>
+          </w:tcPr>
+          <w:p>
+            <w:pPr>
+              <w:spacing w:line="360" w:lineRule="auto"/>
+              <w:ind w:firstLine="0"/>
+              <w:jc w:val="center"/>
+              <w:rPr>
+                <w:b/>
+                <w:bCs/>
+                <w:sz w:val="32"/>
+                <w:szCs w:val="32"/>
+              </w:rPr>
+            </w:pPr>
+            <w:r>
+              <w:rPr>
+                <w:b/>
+                <w:bCs/>
+                <w:sz w:val="32"/>
+                <w:szCs w:val="32"/>
+              </w:rPr>
+              <w:t xml:space="preserve">≈ </w:t>
+            </w:r>
+            <w:r>
+              <w:rPr>
+                <w:b/>
+                <w:bCs/>
+                <w:sz w:val="32"/>
+                <w:szCs w:val="32"/>
+              </w:rPr>
+              <w:t>1250Hz</w:t>
+            </w:r>
+          </w:p>
+          <w:p>
+            <w:pPr>
+              <w:spacing w:line="360" w:lineRule="auto"/>
+              <w:ind w:firstLine="0"/>
+              <w:jc w:val="center"/>
+              <w:rPr>
+                <w:b/>
+                <w:bCs/>
+                <w:sz w:val="32"/>
+                <w:szCs w:val="32"/>
+              </w:rPr>
+            </w:pPr>
+            <w:r>
+              <w:rPr>
+                <w:b/>
+                <w:bCs/>
+                <w:sz w:val="32"/>
+                <w:szCs w:val="32"/>
+              </w:rPr>
+              <w:t>=</w:t>
+            </w:r>
+          </w:p>
+          <w:p>
+            <w:pPr>
+              <w:spacing w:line="360" w:lineRule="auto"/>
+              <w:ind w:firstLine="0"/>
+              <w:jc w:val="center"/>
+              <w:rPr>
+                <w:b/>
+                <w:bCs/>
+                <w:sz w:val="32"/>
+                <w:szCs w:val="32"/>
+              </w:rPr>
+            </w:pPr>
+            <w:r>
+              <w:rPr>
+                <w:b/>
+                <w:bCs/>
+                <w:sz w:val="32"/>
+                <w:szCs w:val="32"/>
+              </w:rPr>
+              <w:t>Eb6</w:t>
+            </w:r>
+          </w:p>
+        </w:tc>
+        <w:tc>
+          <w:tcPr>
+            <w:tcW w:w="4508" w:type="dxa"/>
+          </w:tcPr>
+          <w:p>
+            <w:pPr>
+              <w:spacing w:line="360" w:lineRule="auto"/>
+              <w:ind w:firstLine="0"/>
+              <w:jc w:val="center"/>
+            </w:pPr>
+            <w:r>
+              <w:drawing>
+                <wp:inline distT="0" distB="0" distL="0" distR="0" wp14:anchorId="6A32A061" wp14:editId="2B9C2E00">
+                  <wp:extent cx="1543265" cy="3753374"/>
+                  <wp:effectExtent l="0" t="0" r="0" b="0"/>
+                  <wp:docPr id="25" name="Image 25"/>
+                  <wp:cNvGraphicFramePr>
+                    <a:graphicFrameLocks xmlns:a="http://schemas.openxmlformats.org/drawingml/2006/main" noChangeAspect="1"/>
+                  </wp:cNvGraphicFramePr>
+                  <a:graphic xmlns:a="http://schemas.openxmlformats.org/drawingml/2006/main">
+                    <a:graphicData uri="http://schemas.openxmlformats.org/drawingml/2006/picture">
+                      <pic:pic xmlns:pic="http://schemas.openxmlformats.org/drawingml/2006/picture">
+                        <pic:nvPicPr>
+                          <pic:cNvPr id="1" name=""/>
+                          <pic:cNvPicPr/>
+                        </pic:nvPicPr>
+                        <pic:blipFill>
+                          <a:blip r:embed="rId19"/>
+                          <a:stretch>
+                            <a:fillRect/>
+                          </a:stretch>
+                        </pic:blipFill>
+                        <pic:spPr>
+                          <a:xfrm>
+                            <a:off x="0" y="0"/>
+                            <a:ext cx="1543265" cy="3753374"/>
+                          </a:xfrm>
+                          <a:prstGeom prst="rect">
+                            <a:avLst/>
+                          </a:prstGeom>
+                        </pic:spPr>
+                      </pic:pic>
+                    </a:graphicData>
+                  </a:graphic>
+                </wp:inline>
+              </w:drawing>
+            </w:r>
+          </w:p>
+        </w:tc>
+      </w:tr>
+      <w:tr>
+        <w:tc>
+          <w:tcPr>
+            <w:tcW w:w="4508" w:type="dxa"/>
+          </w:tcPr>
+          <w:p>
+            <w:pPr>
+              <w:spacing w:line="360" w:lineRule="auto"/>
+              <w:ind w:firstLine="0"/>
+              <w:jc w:val="center"/>
+              <w:rPr>
+                <w:b/>
+                <w:bCs/>
+                <w:sz w:val="32"/>
+                <w:szCs w:val="32"/>
+              </w:rPr>
+            </w:pPr>
+            <w:r>
+              <w:rPr>
+                <w:b/>
+                <w:bCs/>
+                <w:sz w:val="32"/>
+                <w:szCs w:val="32"/>
+              </w:rPr>
+              <w:lastRenderedPageBreak/>
+              <w:t xml:space="preserve">≈ </w:t>
+            </w:r>
+            <w:r>
+              <w:rPr>
+                <w:b/>
+                <w:bCs/>
+                <w:sz w:val="32"/>
+                <w:szCs w:val="32"/>
+              </w:rPr>
+              <w:t>1580Hz</w:t>
+            </w:r>
+          </w:p>
+          <w:p>
+            <w:pPr>
+              <w:spacing w:line="360" w:lineRule="auto"/>
+              <w:ind w:firstLine="0"/>
+              <w:jc w:val="center"/>
+              <w:rPr>
+                <w:b/>
+                <w:bCs/>
+                <w:sz w:val="32"/>
+                <w:szCs w:val="32"/>
+              </w:rPr>
+            </w:pPr>
+            <w:r>
+              <w:rPr>
+                <w:b/>
+                <w:bCs/>
+                <w:sz w:val="32"/>
+                <w:szCs w:val="32"/>
+              </w:rPr>
+              <w:t>=</w:t>
+            </w:r>
+          </w:p>
+          <w:p>
+            <w:pPr>
+              <w:spacing w:line="360" w:lineRule="auto"/>
+              <w:ind w:firstLine="0"/>
+              <w:jc w:val="center"/>
+              <w:rPr>
+                <w:b/>
+                <w:bCs/>
+                <w:sz w:val="32"/>
+                <w:szCs w:val="32"/>
+              </w:rPr>
+            </w:pPr>
+            <w:r>
+              <w:rPr>
+                <w:b/>
+                <w:bCs/>
+                <w:sz w:val="32"/>
+                <w:szCs w:val="32"/>
+              </w:rPr>
+              <w:t>G6</w:t>
+            </w:r>
+          </w:p>
+        </w:tc>
+        <w:tc>
+          <w:tcPr>
+            <w:tcW w:w="4508" w:type="dxa"/>
+          </w:tcPr>
+          <w:p>
+            <w:pPr>
+              <w:spacing w:line="360" w:lineRule="auto"/>
+              <w:ind w:firstLine="0"/>
+              <w:jc w:val="center"/>
+            </w:pPr>
+            <w:r>
+              <w:drawing>
+                <wp:inline distT="0" distB="0" distL="0" distR="0" wp14:anchorId="160FAAD5" wp14:editId="56A4D530">
+                  <wp:extent cx="1066949" cy="3705742"/>
+                  <wp:effectExtent l="0" t="0" r="0" b="0"/>
+                  <wp:docPr id="26" name="Image 26"/>
+                  <wp:cNvGraphicFramePr>
+                    <a:graphicFrameLocks xmlns:a="http://schemas.openxmlformats.org/drawingml/2006/main" noChangeAspect="1"/>
+                  </wp:cNvGraphicFramePr>
+                  <a:graphic xmlns:a="http://schemas.openxmlformats.org/drawingml/2006/main">
+                    <a:graphicData uri="http://schemas.openxmlformats.org/drawingml/2006/picture">
+                      <pic:pic xmlns:pic="http://schemas.openxmlformats.org/drawingml/2006/picture">
+                        <pic:nvPicPr>
+                          <pic:cNvPr id="1" name=""/>
+                          <pic:cNvPicPr/>
+                        </pic:nvPicPr>
+                        <pic:blipFill>
+                          <a:blip r:embed="rId20"/>
+                          <a:stretch>
+                            <a:fillRect/>
+                          </a:stretch>
+                        </pic:blipFill>
+                        <pic:spPr>
+                          <a:xfrm>
+                            <a:off x="0" y="0"/>
+                            <a:ext cx="1066949" cy="3705742"/>
+                          </a:xfrm>
+                          <a:prstGeom prst="rect">
+                            <a:avLst/>
+                          </a:prstGeom>
+                        </pic:spPr>
+                      </pic:pic>
+                    </a:graphicData>
+                  </a:graphic>
+                </wp:inline>
+              </w:drawing>
+            </w:r>
+          </w:p>
+        </w:tc>
+      </w:tr>
+      <w:tr>
+        <w:tc>
+          <w:tcPr>
+            <w:tcW w:w="4508" w:type="dxa"/>
+          </w:tcPr>
+          <w:p>
+            <w:pPr>
+              <w:spacing w:line="360" w:lineRule="auto"/>
+              <w:ind w:firstLine="0"/>
+              <w:jc w:val="center"/>
+              <w:rPr>
+                <w:b/>
+                <w:bCs/>
+                <w:sz w:val="32"/>
+                <w:szCs w:val="32"/>
+              </w:rPr>
+            </w:pPr>
+            <w:r>
+              <w:rPr>
+                <w:b/>
+                <w:bCs/>
+                <w:sz w:val="32"/>
+                <w:szCs w:val="32"/>
+              </w:rPr>
+              <w:t>≈ 1880Hz</w:t>
+            </w:r>
+          </w:p>
+          <w:p>
+            <w:pPr>
+              <w:spacing w:line="360" w:lineRule="auto"/>
+              <w:ind w:firstLine="0"/>
+              <w:jc w:val="center"/>
+              <w:rPr>
+                <w:b/>
+                <w:bCs/>
+                <w:sz w:val="32"/>
+                <w:szCs w:val="32"/>
+              </w:rPr>
+            </w:pPr>
+            <w:r>
+              <w:rPr>
+                <w:b/>
+                <w:bCs/>
+                <w:sz w:val="32"/>
+                <w:szCs w:val="32"/>
+              </w:rPr>
+              <w:t>=</w:t>
+            </w:r>
+          </w:p>
+          <w:p>
+            <w:pPr>
+              <w:spacing w:line="360" w:lineRule="auto"/>
+              <w:ind w:firstLine="0"/>
+              <w:jc w:val="center"/>
+              <w:rPr>
+                <w:b/>
+                <w:bCs/>
+                <w:sz w:val="32"/>
+                <w:szCs w:val="32"/>
+              </w:rPr>
+            </w:pPr>
+            <w:r>
+              <w:rPr>
+                <w:b/>
+                <w:bCs/>
+                <w:sz w:val="32"/>
+                <w:szCs w:val="32"/>
+              </w:rPr>
+              <w:t>Bb6</w:t>
+            </w:r>
+          </w:p>
+        </w:tc>
+        <w:tc>
+          <w:tcPr>
+            <w:tcW w:w="4508" w:type="dxa"/>
+          </w:tcPr>
+          <w:p>
+            <w:pPr>
+              <w:spacing w:line="360" w:lineRule="auto"/>
+              <w:ind w:firstLine="0"/>
+              <w:jc w:val="center"/>
+            </w:pPr>
+            <w:r>
+              <w:drawing>
+                <wp:inline distT="0" distB="0" distL="0" distR="0" wp14:anchorId="46A31ED9" wp14:editId="7E01B2CE">
+                  <wp:extent cx="1562318" cy="3810532"/>
+                  <wp:effectExtent l="0" t="0" r="0" b="0"/>
+                  <wp:docPr id="27" name="Image 27"/>
+                  <wp:cNvGraphicFramePr>
+                    <a:graphicFrameLocks xmlns:a="http://schemas.openxmlformats.org/drawingml/2006/main" noChangeAspect="1"/>
+                  </wp:cNvGraphicFramePr>
+                  <a:graphic xmlns:a="http://schemas.openxmlformats.org/drawingml/2006/main">
+                    <a:graphicData uri="http://schemas.openxmlformats.org/drawingml/2006/picture">
+                      <pic:pic xmlns:pic="http://schemas.openxmlformats.org/drawingml/2006/picture">
+                        <pic:nvPicPr>
+                          <pic:cNvPr id="1" name=""/>
+                          <pic:cNvPicPr/>
+                        </pic:nvPicPr>
+                        <pic:blipFill>
+                          <a:blip r:embed="rId21"/>
+                          <a:stretch>
+                            <a:fillRect/>
+                          </a:stretch>
+                        </pic:blipFill>
+                        <pic:spPr>
+                          <a:xfrm>
+                            <a:off x="0" y="0"/>
+                            <a:ext cx="1562318" cy="3810532"/>
+                          </a:xfrm>
+                          <a:prstGeom prst="rect">
+                            <a:avLst/>
+                          </a:prstGeom>
+                        </pic:spPr>
+                      </pic:pic>
+                    </a:graphicData>
+                  </a:graphic>
+                </wp:inline>
+              </w:drawing>
+            </w:r>
+          </w:p>
+        </w:tc>
+      </w:tr>
+      <w:tr>
+        <w:tc>
+          <w:tcPr>
+            <w:tcW w:w="4508" w:type="dxa"/>
+          </w:tcPr>
+          <w:p>
+            <w:pPr>
+              <w:spacing w:line="360" w:lineRule="auto"/>
+              <w:ind w:firstLine="0"/>
+              <w:jc w:val="center"/>
+              <w:rPr>
+                <w:b/>
+                <w:bCs/>
+                <w:sz w:val="32"/>
+                <w:szCs w:val="32"/>
+              </w:rPr>
+            </w:pPr>
+            <w:r>
+              <w:rPr>
+                <w:b/>
+                <w:bCs/>
+                <w:sz w:val="32"/>
+                <w:szCs w:val="32"/>
+              </w:rPr>
+              <w:lastRenderedPageBreak/>
+              <w:t>≈2108Hz</w:t>
+            </w:r>
+          </w:p>
+          <w:p>
+            <w:pPr>
+              <w:spacing w:line="360" w:lineRule="auto"/>
+              <w:ind w:firstLine="0"/>
+              <w:jc w:val="center"/>
+              <w:rPr>
+                <w:b/>
+                <w:bCs/>
+                <w:sz w:val="32"/>
+                <w:szCs w:val="32"/>
+              </w:rPr>
+            </w:pPr>
+            <w:r>
+              <w:rPr>
+                <w:b/>
+                <w:bCs/>
+                <w:sz w:val="32"/>
+                <w:szCs w:val="32"/>
+              </w:rPr>
+              <w:t>=</w:t>
+            </w:r>
+          </w:p>
+          <w:p>
+            <w:pPr>
+              <w:spacing w:line="360" w:lineRule="auto"/>
+              <w:ind w:firstLine="0"/>
+              <w:jc w:val="center"/>
+              <w:rPr>
+                <w:b/>
+                <w:bCs/>
+                <w:sz w:val="32"/>
+                <w:szCs w:val="32"/>
+              </w:rPr>
+            </w:pPr>
+            <w:r>
+              <w:rPr>
+                <w:b/>
+                <w:bCs/>
+                <w:sz w:val="32"/>
+                <w:szCs w:val="32"/>
+              </w:rPr>
+              <w:t>C7</w:t>
+            </w:r>
+          </w:p>
+        </w:tc>
+        <w:tc>
+          <w:tcPr>
+            <w:tcW w:w="4508" w:type="dxa"/>
+          </w:tcPr>
+          <w:p>
+            <w:pPr>
+              <w:spacing w:line="360" w:lineRule="auto"/>
+              <w:ind w:firstLine="0"/>
+              <w:jc w:val="center"/>
+            </w:pPr>
+            <w:r>
+              <w:drawing>
+                <wp:inline distT="0" distB="0" distL="0" distR="0" wp14:anchorId="44431C59" wp14:editId="18FE6898">
+                  <wp:extent cx="2419688" cy="3629532"/>
+                  <wp:effectExtent l="0" t="0" r="0" b="9525"/>
+                  <wp:docPr id="28" name="Image 28"/>
+                  <wp:cNvGraphicFramePr>
+                    <a:graphicFrameLocks xmlns:a="http://schemas.openxmlformats.org/drawingml/2006/main" noChangeAspect="1"/>
+                  </wp:cNvGraphicFramePr>
+                  <a:graphic xmlns:a="http://schemas.openxmlformats.org/drawingml/2006/main">
+                    <a:graphicData uri="http://schemas.openxmlformats.org/drawingml/2006/picture">
+                      <pic:pic xmlns:pic="http://schemas.openxmlformats.org/drawingml/2006/picture">
+                        <pic:nvPicPr>
+                          <pic:cNvPr id="1" name=""/>
+                          <pic:cNvPicPr/>
+                        </pic:nvPicPr>
+                        <pic:blipFill>
+                          <a:blip r:embed="rId22"/>
+                          <a:stretch>
+                            <a:fillRect/>
+                          </a:stretch>
+                        </pic:blipFill>
+                        <pic:spPr>
+                          <a:xfrm>
+                            <a:off x="0" y="0"/>
+                            <a:ext cx="2419688" cy="3629532"/>
+                          </a:xfrm>
+                          <a:prstGeom prst="rect">
+                            <a:avLst/>
+                          </a:prstGeom>
+                        </pic:spPr>
+                      </pic:pic>
+                    </a:graphicData>
+                  </a:graphic>
+                </wp:inline>
+              </w:drawing>
+            </w:r>
+          </w:p>
+        </w:tc>
+      </w:tr>
+      <w:tr>
+        <w:tc>
+          <w:tcPr>
+            <w:tcW w:w="4508" w:type="dxa"/>
+          </w:tcPr>
+          <w:p>
+            <w:pPr>
+              <w:spacing w:line="360" w:lineRule="auto"/>
+              <w:ind w:firstLine="0"/>
+              <w:jc w:val="center"/>
+              <w:rPr>
+                <w:b/>
+                <w:bCs/>
+                <w:sz w:val="32"/>
+                <w:szCs w:val="32"/>
+              </w:rPr>
+            </w:pPr>
+            <w:r>
+              <w:rPr>
+                <w:b/>
+                <w:bCs/>
+                <w:sz w:val="32"/>
+                <w:szCs w:val="32"/>
+              </w:rPr>
+              <w:t xml:space="preserve">Les deux notes identifiées sont le Bb6 et le C7 qu’on vient de voir. On peut </w:t>
+            </w:r>
+            <w:r>
+              <w:rPr>
+                <w:b/>
+                <w:bCs/>
+                <w:sz w:val="32"/>
+                <w:szCs w:val="32"/>
+              </w:rPr>
+              <w:t xml:space="preserve">facilement </w:t>
+            </w:r>
+            <w:r>
+              <w:rPr>
+                <w:b/>
+                <w:bCs/>
+                <w:sz w:val="32"/>
+                <w:szCs w:val="32"/>
+              </w:rPr>
+              <w:t>remarquer que la broderie est sur les mêmes deux notes.</w:t>
+            </w:r>
+          </w:p>
+        </w:tc>
+        <w:tc>
+          <w:tcPr>
+            <w:tcW w:w="4508" w:type="dxa"/>
+          </w:tcPr>
+          <w:p>
+            <w:pPr>
+              <w:spacing w:line="360" w:lineRule="auto"/>
+              <w:ind w:firstLine="0"/>
+              <w:jc w:val="center"/>
+            </w:pPr>
+            <w:r>
+              <w:object w:dxaOrig="7980" w:dyaOrig="6180">
+                <v:shapetype id="_x0000_t75" coordsize="21600,21600" o:spt="75" o:preferrelative="t" path="m@4@5l@4@11@9@11@9@5xe" filled="f" stroked="f">
+                  <v:stroke joinstyle="miter"/>
+                  <v:formulas>
+                    <v:f eqn="if lineDrawn pixelLineWidth 0"/>
+                    <v:f eqn="sum @0 1 0"/>
+                    <v:f eqn="sum 0 0 @1"/>
+                    <v:f eqn="prod @2 1 2"/>
+                    <v:f eqn="prod @3 21600 pixelWidth"/>
+                    <v:f eqn="prod @3 21600 pixelHeight"/>
+                    <v:f eqn="sum @0 0 1"/>
+                    <v:f eqn="prod @6 1 2"/>
+                    <v:f eqn="prod @7 21600 pixelWidth"/>
+                    <v:f eqn="sum @8 21600 0"/>
+                    <v:f eqn="prod @7 21600 pixelHeight"/>
+                    <v:f eqn="sum @10 21600 0"/>
+                  </v:formulas>
+                  <v:path o:extrusionok="f" gradientshapeok="t" o:connecttype="rect"/>
+                  <o:lock v:ext="edit" aspectratio="t"/>
+                </v:shapetype>
+                <v:shape id="_x0000_i1083" type="#_x0000_t75" style="width:314pt;height:243pt" o:ole="">
+                  <v:imagedata r:id="rId23" o:title=""/>
+                </v:shape>
+                <o:OLEObject Type="Embed" ProgID="PBrush" ShapeID="_x0000_i1083" DrawAspect="Content" ObjectID="_1665071063" r:id="rId24"/>
+              </w:object>
+            </w:r>
+          </w:p>
+        </w:tc>
+      </w:tr>
+      <w:tr>
+        <w:tc>
+          <w:tcPr>
+            <w:tcW w:w="4508" w:type="dxa"/>
+          </w:tcPr>
+          <w:p>
+            <w:pPr>
+              <w:spacing w:line="360" w:lineRule="auto"/>
+              <w:ind w:firstLine="0"/>
+              <w:jc w:val="center"/>
+              <w:rPr>
+                <w:b/>
+                <w:bCs/>
+                <w:sz w:val="32"/>
+                <w:szCs w:val="32"/>
+              </w:rPr>
+            </w:pPr>
+            <w:r>
+              <w:rPr>
+                <w:b/>
+                <w:bCs/>
+                <w:sz w:val="32"/>
+                <w:szCs w:val="32"/>
+              </w:rPr>
+              <w:lastRenderedPageBreak/>
+              <w:t>≈2505Hz</w:t>
+            </w:r>
+          </w:p>
+          <w:p>
+            <w:pPr>
+              <w:spacing w:line="360" w:lineRule="auto"/>
+              <w:ind w:firstLine="0"/>
+              <w:jc w:val="center"/>
+              <w:rPr>
+                <w:b/>
+                <w:bCs/>
+                <w:sz w:val="32"/>
+                <w:szCs w:val="32"/>
+              </w:rPr>
+            </w:pPr>
+            <w:r>
+              <w:rPr>
+                <w:b/>
+                <w:bCs/>
+                <w:sz w:val="32"/>
+                <w:szCs w:val="32"/>
+              </w:rPr>
+              <w:t>=</w:t>
+            </w:r>
+          </w:p>
+          <w:p>
+            <w:pPr>
+              <w:spacing w:line="360" w:lineRule="auto"/>
+              <w:ind w:firstLine="0"/>
+              <w:jc w:val="center"/>
+              <w:rPr>
+                <w:b/>
+                <w:bCs/>
+                <w:sz w:val="32"/>
+                <w:szCs w:val="32"/>
+              </w:rPr>
+            </w:pPr>
+            <w:r>
+              <w:rPr>
+                <w:b/>
+                <w:bCs/>
+                <w:sz w:val="32"/>
+                <w:szCs w:val="32"/>
+              </w:rPr>
+              <w:t>Eb7</w:t>
+            </w:r>
+          </w:p>
+        </w:tc>
+        <w:tc>
+          <w:tcPr>
+            <w:tcW w:w="4508" w:type="dxa"/>
+          </w:tcPr>
+          <w:p>
+            <w:pPr>
+              <w:spacing w:line="360" w:lineRule="auto"/>
+              <w:ind w:firstLine="0"/>
+              <w:jc w:val="center"/>
+            </w:pPr>
+            <w:r>
+              <w:drawing>
+                <wp:inline distT="0" distB="0" distL="0" distR="0" wp14:anchorId="16E667A9" wp14:editId="28D627C4">
+                  <wp:extent cx="2391109" cy="3743847"/>
+                  <wp:effectExtent l="0" t="0" r="9525" b="0"/>
+                  <wp:docPr id="29" name="Image 29"/>
+                  <wp:cNvGraphicFramePr>
+                    <a:graphicFrameLocks xmlns:a="http://schemas.openxmlformats.org/drawingml/2006/main" noChangeAspect="1"/>
+                  </wp:cNvGraphicFramePr>
+                  <a:graphic xmlns:a="http://schemas.openxmlformats.org/drawingml/2006/main">
+                    <a:graphicData uri="http://schemas.openxmlformats.org/drawingml/2006/picture">
+                      <pic:pic xmlns:pic="http://schemas.openxmlformats.org/drawingml/2006/picture">
+                        <pic:nvPicPr>
+                          <pic:cNvPr id="1" name=""/>
+                          <pic:cNvPicPr/>
+                        </pic:nvPicPr>
+                        <pic:blipFill>
+                          <a:blip r:embed="rId25"/>
+                          <a:stretch>
+                            <a:fillRect/>
+                          </a:stretch>
+                        </pic:blipFill>
+                        <pic:spPr>
+                          <a:xfrm>
+                            <a:off x="0" y="0"/>
+                            <a:ext cx="2391109" cy="3743847"/>
+                          </a:xfrm>
+                          <a:prstGeom prst="rect">
+                            <a:avLst/>
+                          </a:prstGeom>
+                        </pic:spPr>
+                      </pic:pic>
+                    </a:graphicData>
+                  </a:graphic>
+                </wp:inline>
+              </w:drawing>
+            </w:r>
+          </w:p>
+        </w:tc>
+      </w:tr>
+      <w:tr>
+        <w:tc>
+          <w:tcPr>
+            <w:tcW w:w="4508" w:type="dxa"/>
+          </w:tcPr>
+          <w:p>
+            <w:pPr>
+              <w:spacing w:line="360" w:lineRule="auto"/>
+              <w:ind w:firstLine="0"/>
+              <w:jc w:val="center"/>
+              <w:rPr>
+                <w:b/>
+                <w:bCs/>
+                <w:sz w:val="32"/>
+                <w:szCs w:val="32"/>
+              </w:rPr>
+            </w:pPr>
+            <w:r>
+              <w:rPr>
+                <w:b/>
+                <w:bCs/>
+                <w:sz w:val="32"/>
+                <w:szCs w:val="32"/>
+              </w:rPr>
+              <w:t>≈3166Hz</w:t>
+            </w:r>
+          </w:p>
+          <w:p>
+            <w:pPr>
+              <w:spacing w:line="360" w:lineRule="auto"/>
+              <w:ind w:firstLine="0"/>
+              <w:jc w:val="center"/>
+              <w:rPr>
+                <w:b/>
+                <w:bCs/>
+                <w:sz w:val="32"/>
+                <w:szCs w:val="32"/>
+              </w:rPr>
+            </w:pPr>
+            <w:r>
+              <w:rPr>
+                <w:b/>
+                <w:bCs/>
+                <w:sz w:val="32"/>
+                <w:szCs w:val="32"/>
+              </w:rPr>
+              <w:t>=</w:t>
+            </w:r>
+          </w:p>
+          <w:p>
+            <w:pPr>
+              <w:spacing w:line="360" w:lineRule="auto"/>
+              <w:ind w:firstLine="0"/>
+              <w:jc w:val="center"/>
+              <w:rPr>
+                <w:b/>
+                <w:bCs/>
+                <w:sz w:val="32"/>
+                <w:szCs w:val="32"/>
+              </w:rPr>
+            </w:pPr>
+            <w:r>
+              <w:rPr>
+                <w:b/>
+                <w:bCs/>
+                <w:sz w:val="32"/>
+                <w:szCs w:val="32"/>
+              </w:rPr>
+              <w:t>G7</w:t>
+            </w:r>
+          </w:p>
+        </w:tc>
+        <w:tc>
+          <w:tcPr>
+            <w:tcW w:w="4508" w:type="dxa"/>
+          </w:tcPr>
+          <w:p>
+            <w:pPr>
+              <w:spacing w:line="360" w:lineRule="auto"/>
+              <w:ind w:firstLine="0"/>
+              <w:jc w:val="center"/>
+            </w:pPr>
+            <w:r>
+              <w:drawing>
+                <wp:inline distT="0" distB="0" distL="0" distR="0" wp14:anchorId="74F7EC2E" wp14:editId="22668373">
+                  <wp:extent cx="1619476" cy="3553321"/>
+                  <wp:effectExtent l="0" t="0" r="0" b="9525"/>
+                  <wp:docPr id="30" name="Image 30"/>
+                  <wp:cNvGraphicFramePr>
+                    <a:graphicFrameLocks xmlns:a="http://schemas.openxmlformats.org/drawingml/2006/main" noChangeAspect="1"/>
+                  </wp:cNvGraphicFramePr>
+                  <a:graphic xmlns:a="http://schemas.openxmlformats.org/drawingml/2006/main">
+                    <a:graphicData uri="http://schemas.openxmlformats.org/drawingml/2006/picture">
+                      <pic:pic xmlns:pic="http://schemas.openxmlformats.org/drawingml/2006/picture">
+                        <pic:nvPicPr>
+                          <pic:cNvPr id="1" name=""/>
+                          <pic:cNvPicPr/>
+                        </pic:nvPicPr>
+                        <pic:blipFill>
+                          <a:blip r:embed="rId26"/>
+                          <a:stretch>
+                            <a:fillRect/>
+                          </a:stretch>
+                        </pic:blipFill>
+                        <pic:spPr>
+                          <a:xfrm>
+                            <a:off x="0" y="0"/>
+                            <a:ext cx="1619476" cy="3553321"/>
+                          </a:xfrm>
+                          <a:prstGeom prst="rect">
+                            <a:avLst/>
+                          </a:prstGeom>
+                        </pic:spPr>
+                      </pic:pic>
+                    </a:graphicData>
+                  </a:graphic>
+                </wp:inline>
+              </w:drawing>
+            </w:r>
+          </w:p>
+        </w:tc>
+      </w:tr>
+      <w:tr>
+        <w:tc>
+          <w:tcPr>
+            <w:tcW w:w="4508" w:type="dxa"/>
+          </w:tcPr>
+          <w:p>
+            <w:pPr>
+              <w:spacing w:line="360" w:lineRule="auto"/>
+              <w:ind w:firstLine="0"/>
+              <w:jc w:val="center"/>
+              <w:rPr>
+                <w:b/>
+                <w:bCs/>
+                <w:sz w:val="32"/>
+                <w:szCs w:val="32"/>
+              </w:rPr>
+            </w:pPr>
+            <w:r>
+              <w:rPr>
+                <w:b/>
+                <w:bCs/>
+                <w:sz w:val="32"/>
+                <w:szCs w:val="32"/>
+              </w:rPr>
+              <w:lastRenderedPageBreak/>
+              <w:t>≈</w:t>
+            </w:r>
+            <w:r>
+              <w:rPr>
+                <w:b/>
+                <w:bCs/>
+                <w:sz w:val="32"/>
+                <w:szCs w:val="32"/>
+              </w:rPr>
+              <w:t>3771Hz</w:t>
+            </w:r>
+          </w:p>
+          <w:p>
+            <w:pPr>
+              <w:spacing w:line="360" w:lineRule="auto"/>
+              <w:ind w:firstLine="0"/>
+              <w:jc w:val="center"/>
+              <w:rPr>
+                <w:b/>
+                <w:bCs/>
+                <w:sz w:val="32"/>
+                <w:szCs w:val="32"/>
+              </w:rPr>
+            </w:pPr>
+            <w:r>
+              <w:rPr>
+                <w:b/>
+                <w:bCs/>
+                <w:sz w:val="32"/>
+                <w:szCs w:val="32"/>
+              </w:rPr>
+              <w:t>=</w:t>
+            </w:r>
+          </w:p>
+          <w:p>
+            <w:pPr>
+              <w:spacing w:line="360" w:lineRule="auto"/>
+              <w:ind w:firstLine="0"/>
+              <w:jc w:val="center"/>
+              <w:rPr>
+                <w:b/>
+                <w:bCs/>
+                <w:sz w:val="32"/>
+                <w:szCs w:val="32"/>
+              </w:rPr>
+            </w:pPr>
+            <w:r>
+              <w:rPr>
+                <w:b/>
+                <w:bCs/>
+                <w:sz w:val="32"/>
+                <w:szCs w:val="32"/>
+              </w:rPr>
+              <w:t>Bb7</w:t>
+            </w:r>
+          </w:p>
+        </w:tc>
+        <w:tc>
+          <w:tcPr>
+            <w:tcW w:w="4508" w:type="dxa"/>
+          </w:tcPr>
+          <w:p>
+            <w:pPr>
+              <w:spacing w:line="360" w:lineRule="auto"/>
+              <w:ind w:firstLine="0"/>
+              <w:jc w:val="center"/>
+            </w:pPr>
+            <w:r>
+              <w:drawing>
+                <wp:inline distT="0" distB="0" distL="0" distR="0" wp14:anchorId="605B20BE" wp14:editId="7B380CF4">
+                  <wp:extent cx="2172003" cy="3648584"/>
+                  <wp:effectExtent l="0" t="0" r="0" b="9525"/>
+                  <wp:docPr id="31" name="Image 31"/>
+                  <wp:cNvGraphicFramePr>
+                    <a:graphicFrameLocks xmlns:a="http://schemas.openxmlformats.org/drawingml/2006/main" noChangeAspect="1"/>
+                  </wp:cNvGraphicFramePr>
+                  <a:graphic xmlns:a="http://schemas.openxmlformats.org/drawingml/2006/main">
+                    <a:graphicData uri="http://schemas.openxmlformats.org/drawingml/2006/picture">
+                      <pic:pic xmlns:pic="http://schemas.openxmlformats.org/drawingml/2006/picture">
+                        <pic:nvPicPr>
+                          <pic:cNvPr id="1" name=""/>
+                          <pic:cNvPicPr/>
+                        </pic:nvPicPr>
+                        <pic:blipFill>
+                          <a:blip r:embed="rId27"/>
+                          <a:stretch>
+                            <a:fillRect/>
+                          </a:stretch>
+                        </pic:blipFill>
+                        <pic:spPr>
+                          <a:xfrm>
+                            <a:off x="0" y="0"/>
+                            <a:ext cx="2172003" cy="3648584"/>
+                          </a:xfrm>
+                          <a:prstGeom prst="rect">
+                            <a:avLst/>
+                          </a:prstGeom>
+                        </pic:spPr>
+                      </pic:pic>
+                    </a:graphicData>
+                  </a:graphic>
+                </wp:inline>
+              </w:drawing>
+            </w:r>
+          </w:p>
+        </w:tc>
+      </w:tr>
+      <w:tr>
+        <w:tc>
+          <w:tcPr>
+            <w:tcW w:w="4508" w:type="dxa"/>
+          </w:tcPr>
+          <w:p>
+            <w:pPr>
+              <w:spacing w:line="360" w:lineRule="auto"/>
+              <w:ind w:firstLine="0"/>
+              <w:jc w:val="center"/>
+              <w:rPr>
+                <w:b/>
+                <w:bCs/>
+                <w:sz w:val="32"/>
+                <w:szCs w:val="32"/>
+              </w:rPr>
+            </w:pPr>
+            <w:r>
+              <w:rPr>
+                <w:b/>
+                <w:bCs/>
+                <w:sz w:val="32"/>
+                <w:szCs w:val="32"/>
+              </w:rPr>
+              <w:t>Même chose que pour plus haut, une broderie avec les mêmes deux notes.</w:t>
+            </w:r>
+          </w:p>
+        </w:tc>
+        <w:tc>
+          <w:tcPr>
+            <w:tcW w:w="4508" w:type="dxa"/>
+          </w:tcPr>
+          <w:p>
+            <w:pPr>
+              <w:spacing w:line="360" w:lineRule="auto"/>
+              <w:ind w:firstLine="0"/>
+            </w:pPr>
+            <w:r>
+              <w:object w:dxaOrig="7830" w:dyaOrig="5910">
+                <v:shape id="_x0000_i1080" type="#_x0000_t75" style="width:324pt;height:244.5pt" o:ole="">
+                  <v:imagedata r:id="rId28" o:title=""/>
+                </v:shape>
+                <o:OLEObject Type="Embed" ProgID="PBrush" ShapeID="_x0000_i1080" DrawAspect="Content" ObjectID="_1665071064" r:id="rId29"/>
+              </w:object>
+            </w:r>
+          </w:p>
+        </w:tc>
+      </w:tr>
+    </w:tbl>
+    <w:p>
+      <w:pPr>
+        <w:spacing w:line="360" w:lineRule="auto"/>
+        <w:ind w:firstLine="0"/>
+      </w:pPr>
+    </w:p>
+    <w:p>
+      <w:pPr>
+        <w:spacing w:line="360" w:lineRule="auto"/>
+        <w:ind w:firstLine="0"/>
+      </w:pPr>
+      <w:r>
+        <w:t>Bref, on peut voir que l’extrait de glockenspiel nous joue un beau Cm7 sur deux octaves</w:t>
+      </w:r>
       <w:bookmarkStart w:id="0" w:name="_GoBack"/>
       <w:bookmarkEnd w:id="0"/>
+      <w:r>
+        <w:t>.</w:t>
+      </w:r>
     </w:p>
     <w:sectPr>
       <w:pgSz w:w="11906" w:h="16838"/>
@@ -398,6 +3421,373 @@
     </w:sectPr>
   </w:body>
 </w:document>
+</file>
+
+<file path=word/numbering.xml><?xml version="1.0" encoding="utf-8"?>
+<w:numbering xmlns:wpc="http://schemas.microsoft.com/office/word/2010/wordprocessingCanvas" xmlns:cx="http://schemas.microsoft.com/office/drawing/2014/chartex" xmlns:cx1="http://schemas.microsoft.com/office/drawing/2015/9/8/chartex" xmlns:cx2="http://schemas.microsoft.com/office/drawing/2015/10/21/chartex" xmlns:cx3="http://schemas.microsoft.com/office/drawing/2016/5/9/chartex" xmlns:cx4="http://schemas.microsoft.com/office/drawing/2016/5/10/chartex" xmlns:cx5="http://schemas.microsoft.com/office/drawing/2016/5/11/chartex" xmlns:cx6="http://schemas.microsoft.com/office/drawing/2016/5/12/chartex" xmlns:cx7="http://schemas.microsoft.com/office/drawing/2016/5/13/chartex" xmlns:cx8="http://schemas.microsoft.com/office/drawing/2016/5/14/chartex" xmlns:mc="http://schemas.openxmlformats.org/markup-compatibility/2006" xmlns:aink="http://schemas.microsoft.com/office/drawing/2016/ink" xmlns:am3d="http://schemas.microsoft.com/office/drawing/2017/model3d" xmlns:o="urn:schemas-microsoft-com:office:office" xmlns:r="http://schemas.openxmlformats.org/officeDocument/2006/relationships" xmlns:m="http://schemas.openxmlformats.org/officeDocument/2006/math" xmlns:v="urn:schemas-microsoft-com:vml" xmlns:wp14="http://schemas.microsoft.com/office/word/2010/wordprocessingDrawing" xmlns:wp="http://schemas.openxmlformats.org/drawingml/2006/wordprocessingDrawing" xmlns:w10="urn:schemas-microsoft-com:office:word" xmlns:w="http://schemas.openxmlformats.org/wordprocessingml/2006/main" xmlns:w14="http://schemas.microsoft.com/office/word/2010/wordml" xmlns:w15="http://schemas.microsoft.com/office/word/2012/wordml" xmlns:w16cid="http://schemas.microsoft.com/office/word/2016/wordml/cid" xmlns:w16se="http://schemas.microsoft.com/office/word/2015/wordml/symex" xmlns:wpg="http://schemas.microsoft.com/office/word/2010/wordprocessingGroup" xmlns:wpi="http://schemas.microsoft.com/office/word/2010/wordprocessingInk" xmlns:wne="http://schemas.microsoft.com/office/word/2006/wordml" xmlns:wps="http://schemas.microsoft.com/office/word/2010/wordprocessingShape" mc:Ignorable="w14 w15 w16se w16cid wp14">
+  <w:abstractNum w:abstractNumId="0" w15:restartNumberingAfterBreak="0">
+    <w:nsid w:val="FFFFFF89"/>
+    <w:multiLevelType w:val="singleLevel"/>
+    <w:tmpl w:val="0809000F"/>
+    <w:lvl w:ilvl="0">
+      <w:start w:val="1"/>
+      <w:numFmt w:val="decimal"/>
+      <w:lvlText w:val="%1."/>
+      <w:lvlJc w:val="left"/>
+      <w:pPr>
+        <w:ind w:left="360" w:hanging="360"/>
+      </w:pPr>
+      <w:rPr>
+        <w:rFonts w:hint="default"/>
+      </w:rPr>
+    </w:lvl>
+  </w:abstractNum>
+  <w:abstractNum w:abstractNumId="1" w15:restartNumberingAfterBreak="0">
+    <w:nsid w:val="11907070"/>
+    <w:multiLevelType w:val="hybridMultilevel"/>
+    <w:tmpl w:val="8A0A4B32"/>
+    <w:lvl w:ilvl="0" w:tplc="0809000F">
+      <w:start w:val="1"/>
+      <w:numFmt w:val="decimal"/>
+      <w:lvlText w:val="%1."/>
+      <w:lvlJc w:val="left"/>
+      <w:pPr>
+        <w:ind w:left="720" w:hanging="360"/>
+      </w:pPr>
+      <w:rPr>
+        <w:rFonts w:hint="default"/>
+      </w:rPr>
+    </w:lvl>
+    <w:lvl w:ilvl="1" w:tplc="08090019" w:tentative="1">
+      <w:start w:val="1"/>
+      <w:numFmt w:val="lowerLetter"/>
+      <w:lvlText w:val="%2."/>
+      <w:lvlJc w:val="left"/>
+      <w:pPr>
+        <w:ind w:left="1440" w:hanging="360"/>
+      </w:pPr>
+    </w:lvl>
+    <w:lvl w:ilvl="2" w:tplc="0809001B" w:tentative="1">
+      <w:start w:val="1"/>
+      <w:numFmt w:val="lowerRoman"/>
+      <w:lvlText w:val="%3."/>
+      <w:lvlJc w:val="right"/>
+      <w:pPr>
+        <w:ind w:left="2160" w:hanging="180"/>
+      </w:pPr>
+    </w:lvl>
+    <w:lvl w:ilvl="3" w:tplc="0809000F" w:tentative="1">
+      <w:start w:val="1"/>
+      <w:numFmt w:val="decimal"/>
+      <w:lvlText w:val="%4."/>
+      <w:lvlJc w:val="left"/>
+      <w:pPr>
+        <w:ind w:left="2880" w:hanging="360"/>
+      </w:pPr>
+    </w:lvl>
+    <w:lvl w:ilvl="4" w:tplc="08090019" w:tentative="1">
+      <w:start w:val="1"/>
+      <w:numFmt w:val="lowerLetter"/>
+      <w:lvlText w:val="%5."/>
+      <w:lvlJc w:val="left"/>
+      <w:pPr>
+        <w:ind w:left="3600" w:hanging="360"/>
+      </w:pPr>
+    </w:lvl>
+    <w:lvl w:ilvl="5" w:tplc="0809001B" w:tentative="1">
+      <w:start w:val="1"/>
+      <w:numFmt w:val="lowerRoman"/>
+      <w:lvlText w:val="%6."/>
+      <w:lvlJc w:val="right"/>
+      <w:pPr>
+        <w:ind w:left="4320" w:hanging="180"/>
+      </w:pPr>
+    </w:lvl>
+    <w:lvl w:ilvl="6" w:tplc="0809000F" w:tentative="1">
+      <w:start w:val="1"/>
+      <w:numFmt w:val="decimal"/>
+      <w:lvlText w:val="%7."/>
+      <w:lvlJc w:val="left"/>
+      <w:pPr>
+        <w:ind w:left="5040" w:hanging="360"/>
+      </w:pPr>
+    </w:lvl>
+    <w:lvl w:ilvl="7" w:tplc="08090019" w:tentative="1">
+      <w:start w:val="1"/>
+      <w:numFmt w:val="lowerLetter"/>
+      <w:lvlText w:val="%8."/>
+      <w:lvlJc w:val="left"/>
+      <w:pPr>
+        <w:ind w:left="5760" w:hanging="360"/>
+      </w:pPr>
+    </w:lvl>
+    <w:lvl w:ilvl="8" w:tplc="0809001B" w:tentative="1">
+      <w:start w:val="1"/>
+      <w:numFmt w:val="lowerRoman"/>
+      <w:lvlText w:val="%9."/>
+      <w:lvlJc w:val="right"/>
+      <w:pPr>
+        <w:ind w:left="6480" w:hanging="180"/>
+      </w:pPr>
+    </w:lvl>
+  </w:abstractNum>
+  <w:abstractNum w:abstractNumId="2" w15:restartNumberingAfterBreak="0">
+    <w:nsid w:val="4AD22342"/>
+    <w:multiLevelType w:val="hybridMultilevel"/>
+    <w:tmpl w:val="9C3049A2"/>
+    <w:lvl w:ilvl="0" w:tplc="08090001">
+      <w:start w:val="1"/>
+      <w:numFmt w:val="bullet"/>
+      <w:lvlText w:val=""/>
+      <w:lvlJc w:val="left"/>
+      <w:pPr>
+        <w:ind w:left="720" w:hanging="360"/>
+      </w:pPr>
+      <w:rPr>
+        <w:rFonts w:ascii="Symbol" w:hAnsi="Symbol" w:hint="default"/>
+      </w:rPr>
+    </w:lvl>
+    <w:lvl w:ilvl="1" w:tplc="08090003" w:tentative="1">
+      <w:start w:val="1"/>
+      <w:numFmt w:val="bullet"/>
+      <w:lvlText w:val="o"/>
+      <w:lvlJc w:val="left"/>
+      <w:pPr>
+        <w:ind w:left="1440" w:hanging="360"/>
+      </w:pPr>
+      <w:rPr>
+        <w:rFonts w:ascii="Courier New" w:hAnsi="Courier New" w:cs="Courier New" w:hint="default"/>
+      </w:rPr>
+    </w:lvl>
+    <w:lvl w:ilvl="2" w:tplc="08090005" w:tentative="1">
+      <w:start w:val="1"/>
+      <w:numFmt w:val="bullet"/>
+      <w:lvlText w:val=""/>
+      <w:lvlJc w:val="left"/>
+      <w:pPr>
+        <w:ind w:left="2160" w:hanging="360"/>
+      </w:pPr>
+      <w:rPr>
+        <w:rFonts w:ascii="Wingdings" w:hAnsi="Wingdings" w:hint="default"/>
+      </w:rPr>
+    </w:lvl>
+    <w:lvl w:ilvl="3" w:tplc="08090001" w:tentative="1">
+      <w:start w:val="1"/>
+      <w:numFmt w:val="bullet"/>
+      <w:lvlText w:val=""/>
+      <w:lvlJc w:val="left"/>
+      <w:pPr>
+        <w:ind w:left="2880" w:hanging="360"/>
+      </w:pPr>
+      <w:rPr>
+        <w:rFonts w:ascii="Symbol" w:hAnsi="Symbol" w:hint="default"/>
+      </w:rPr>
+    </w:lvl>
+    <w:lvl w:ilvl="4" w:tplc="08090003" w:tentative="1">
+      <w:start w:val="1"/>
+      <w:numFmt w:val="bullet"/>
+      <w:lvlText w:val="o"/>
+      <w:lvlJc w:val="left"/>
+      <w:pPr>
+        <w:ind w:left="3600" w:hanging="360"/>
+      </w:pPr>
+      <w:rPr>
+        <w:rFonts w:ascii="Courier New" w:hAnsi="Courier New" w:cs="Courier New" w:hint="default"/>
+      </w:rPr>
+    </w:lvl>
+    <w:lvl w:ilvl="5" w:tplc="08090005" w:tentative="1">
+      <w:start w:val="1"/>
+      <w:numFmt w:val="bullet"/>
+      <w:lvlText w:val=""/>
+      <w:lvlJc w:val="left"/>
+      <w:pPr>
+        <w:ind w:left="4320" w:hanging="360"/>
+      </w:pPr>
+      <w:rPr>
+        <w:rFonts w:ascii="Wingdings" w:hAnsi="Wingdings" w:hint="default"/>
+      </w:rPr>
+    </w:lvl>
+    <w:lvl w:ilvl="6" w:tplc="08090001" w:tentative="1">
+      <w:start w:val="1"/>
+      <w:numFmt w:val="bullet"/>
+      <w:lvlText w:val=""/>
+      <w:lvlJc w:val="left"/>
+      <w:pPr>
+        <w:ind w:left="5040" w:hanging="360"/>
+      </w:pPr>
+      <w:rPr>
+        <w:rFonts w:ascii="Symbol" w:hAnsi="Symbol" w:hint="default"/>
+      </w:rPr>
+    </w:lvl>
+    <w:lvl w:ilvl="7" w:tplc="08090003" w:tentative="1">
+      <w:start w:val="1"/>
+      <w:numFmt w:val="bullet"/>
+      <w:lvlText w:val="o"/>
+      <w:lvlJc w:val="left"/>
+      <w:pPr>
+        <w:ind w:left="5760" w:hanging="360"/>
+      </w:pPr>
+      <w:rPr>
+        <w:rFonts w:ascii="Courier New" w:hAnsi="Courier New" w:cs="Courier New" w:hint="default"/>
+      </w:rPr>
+    </w:lvl>
+    <w:lvl w:ilvl="8" w:tplc="08090005" w:tentative="1">
+      <w:start w:val="1"/>
+      <w:numFmt w:val="bullet"/>
+      <w:lvlText w:val=""/>
+      <w:lvlJc w:val="left"/>
+      <w:pPr>
+        <w:ind w:left="6480" w:hanging="360"/>
+      </w:pPr>
+      <w:rPr>
+        <w:rFonts w:ascii="Wingdings" w:hAnsi="Wingdings" w:hint="default"/>
+      </w:rPr>
+    </w:lvl>
+  </w:abstractNum>
+  <w:abstractNum w:abstractNumId="3" w15:restartNumberingAfterBreak="0">
+    <w:nsid w:val="6DEE1E7E"/>
+    <w:multiLevelType w:val="multilevel"/>
+    <w:tmpl w:val="57584036"/>
+    <w:lvl w:ilvl="0">
+      <w:start w:val="1"/>
+      <w:numFmt w:val="decimal"/>
+      <w:lvlText w:val="%1."/>
+      <w:lvlJc w:val="left"/>
+      <w:pPr>
+        <w:ind w:left="360" w:hanging="360"/>
+      </w:pPr>
+      <w:rPr>
+        <w:rFonts w:hint="default"/>
+        <w:b/>
+        <w:sz w:val="28"/>
+      </w:rPr>
+    </w:lvl>
+    <w:lvl w:ilvl="1">
+      <w:start w:val="1"/>
+      <w:numFmt w:val="decimal"/>
+      <w:isLgl/>
+      <w:lvlText w:val="%1.%2."/>
+      <w:lvlJc w:val="left"/>
+      <w:pPr>
+        <w:ind w:left="435" w:hanging="435"/>
+      </w:pPr>
+      <w:rPr>
+        <w:rFonts w:hint="default"/>
+        <w:b/>
+      </w:rPr>
+    </w:lvl>
+    <w:lvl w:ilvl="2">
+      <w:start w:val="1"/>
+      <w:numFmt w:val="decimal"/>
+      <w:isLgl/>
+      <w:lvlText w:val="%1.%2.%3."/>
+      <w:lvlJc w:val="left"/>
+      <w:pPr>
+        <w:ind w:left="720" w:hanging="720"/>
+      </w:pPr>
+      <w:rPr>
+        <w:rFonts w:hint="default"/>
+        <w:b/>
+      </w:rPr>
+    </w:lvl>
+    <w:lvl w:ilvl="3">
+      <w:start w:val="1"/>
+      <w:numFmt w:val="decimal"/>
+      <w:isLgl/>
+      <w:lvlText w:val="%1.%2.%3.%4."/>
+      <w:lvlJc w:val="left"/>
+      <w:pPr>
+        <w:ind w:left="720" w:hanging="720"/>
+      </w:pPr>
+      <w:rPr>
+        <w:rFonts w:hint="default"/>
+        <w:b/>
+      </w:rPr>
+    </w:lvl>
+    <w:lvl w:ilvl="4">
+      <w:start w:val="1"/>
+      <w:numFmt w:val="decimal"/>
+      <w:isLgl/>
+      <w:lvlText w:val="%1.%2.%3.%4.%5."/>
+      <w:lvlJc w:val="left"/>
+      <w:pPr>
+        <w:ind w:left="1080" w:hanging="1080"/>
+      </w:pPr>
+      <w:rPr>
+        <w:rFonts w:hint="default"/>
+        <w:b/>
+      </w:rPr>
+    </w:lvl>
+    <w:lvl w:ilvl="5">
+      <w:start w:val="1"/>
+      <w:numFmt w:val="decimal"/>
+      <w:isLgl/>
+      <w:lvlText w:val="%1.%2.%3.%4.%5.%6."/>
+      <w:lvlJc w:val="left"/>
+      <w:pPr>
+        <w:ind w:left="1080" w:hanging="1080"/>
+      </w:pPr>
+      <w:rPr>
+        <w:rFonts w:hint="default"/>
+        <w:b/>
+      </w:rPr>
+    </w:lvl>
+    <w:lvl w:ilvl="6">
+      <w:start w:val="1"/>
+      <w:numFmt w:val="decimal"/>
+      <w:isLgl/>
+      <w:lvlText w:val="%1.%2.%3.%4.%5.%6.%7."/>
+      <w:lvlJc w:val="left"/>
+      <w:pPr>
+        <w:ind w:left="1440" w:hanging="1440"/>
+      </w:pPr>
+      <w:rPr>
+        <w:rFonts w:hint="default"/>
+        <w:b/>
+      </w:rPr>
+    </w:lvl>
+    <w:lvl w:ilvl="7">
+      <w:start w:val="1"/>
+      <w:numFmt w:val="decimal"/>
+      <w:isLgl/>
+      <w:lvlText w:val="%1.%2.%3.%4.%5.%6.%7.%8."/>
+      <w:lvlJc w:val="left"/>
+      <w:pPr>
+        <w:ind w:left="1440" w:hanging="1440"/>
+      </w:pPr>
+      <w:rPr>
+        <w:rFonts w:hint="default"/>
+        <w:b/>
+      </w:rPr>
+    </w:lvl>
+    <w:lvl w:ilvl="8">
+      <w:start w:val="1"/>
+      <w:numFmt w:val="decimal"/>
+      <w:isLgl/>
+      <w:lvlText w:val="%1.%2.%3.%4.%5.%6.%7.%8.%9."/>
+      <w:lvlJc w:val="left"/>
+      <w:pPr>
+        <w:ind w:left="1800" w:hanging="1800"/>
+      </w:pPr>
+      <w:rPr>
+        <w:rFonts w:hint="default"/>
+        <w:b/>
+      </w:rPr>
+    </w:lvl>
+  </w:abstractNum>
+  <w:num w:numId="1">
+    <w:abstractNumId w:val="0"/>
+  </w:num>
+  <w:num w:numId="2">
+    <w:abstractNumId w:val="3"/>
+  </w:num>
+  <w:num w:numId="3">
+    <w:abstractNumId w:val="1"/>
+  </w:num>
+  <w:num w:numId="4">
+    <w:abstractNumId w:val="2"/>
+  </w:num>
+</w:numbering>
 </file>
 
 <file path=word/styles.xml><?xml version="1.0" encoding="utf-8"?>
@@ -813,7 +4203,6 @@
   <w:style w:type="character" w:default="1" w:styleId="Policepardfaut">
     <w:name w:val="Default Paragraph Font"/>
     <w:uiPriority w:val="1"/>
-    <w:semiHidden/>
     <w:unhideWhenUsed/>
   </w:style>
   <w:style w:type="table" w:default="1" w:styleId="TableauNormal">
@@ -848,6 +4237,66 @@
       <w:iCs w:val="0"/>
       <w:sz w:val="24"/>
     </w:rPr>
+  </w:style>
+  <w:style w:type="paragraph" w:styleId="Listepuces">
+    <w:name w:val="List Bullet"/>
+    <w:basedOn w:val="Normal"/>
+    <w:uiPriority w:val="99"/>
+    <w:unhideWhenUsed/>
+    <w:rsid w:val="00692F38"/>
+    <w:pPr>
+      <w:ind w:firstLine="0"/>
+      <w:contextualSpacing/>
+    </w:pPr>
+  </w:style>
+  <w:style w:type="paragraph" w:styleId="Lgende">
+    <w:name w:val="caption"/>
+    <w:basedOn w:val="Normal"/>
+    <w:next w:val="Normal"/>
+    <w:uiPriority w:val="35"/>
+    <w:unhideWhenUsed/>
+    <w:qFormat/>
+    <w:rsid w:val="0082677B"/>
+    <w:pPr>
+      <w:spacing w:after="200" w:line="240" w:lineRule="auto"/>
+    </w:pPr>
+    <w:rPr>
+      <w:i/>
+      <w:iCs/>
+      <w:color w:val="44546A" w:themeColor="text2"/>
+      <w:sz w:val="18"/>
+      <w:szCs w:val="18"/>
+    </w:rPr>
+  </w:style>
+  <w:style w:type="paragraph" w:styleId="Paragraphedeliste">
+    <w:name w:val="List Paragraph"/>
+    <w:basedOn w:val="Normal"/>
+    <w:uiPriority w:val="34"/>
+    <w:qFormat/>
+    <w:rsid w:val="0082677B"/>
+    <w:pPr>
+      <w:ind w:left="720"/>
+      <w:contextualSpacing/>
+    </w:pPr>
+  </w:style>
+  <w:style w:type="table" w:styleId="Grilledutableau">
+    <w:name w:val="Table Grid"/>
+    <w:basedOn w:val="TableauNormal"/>
+    <w:uiPriority w:val="39"/>
+    <w:rsid w:val="003D5121"/>
+    <w:pPr>
+      <w:spacing w:after="0" w:line="240" w:lineRule="auto"/>
+    </w:pPr>
+    <w:tblPr>
+      <w:tblBorders>
+        <w:top w:val="single" w:sz="4" w:space="0" w:color="auto"/>
+        <w:left w:val="single" w:sz="4" w:space="0" w:color="auto"/>
+        <w:bottom w:val="single" w:sz="4" w:space="0" w:color="auto"/>
+        <w:right w:val="single" w:sz="4" w:space="0" w:color="auto"/>
+        <w:insideH w:val="single" w:sz="4" w:space="0" w:color="auto"/>
+        <w:insideV w:val="single" w:sz="4" w:space="0" w:color="auto"/>
+      </w:tblBorders>
+    </w:tblPr>
   </w:style>
 </w:styles>
 </file>
@@ -991,6 +4440,34 @@
 
 <file path=word/glossary/fontTable.xml><?xml version="1.0" encoding="utf-8"?>
 <w:fonts xmlns:mc="http://schemas.openxmlformats.org/markup-compatibility/2006" xmlns:r="http://schemas.openxmlformats.org/officeDocument/2006/relationships" xmlns:w="http://schemas.openxmlformats.org/wordprocessingml/2006/main" xmlns:w14="http://schemas.microsoft.com/office/word/2010/wordml" xmlns:w15="http://schemas.microsoft.com/office/word/2012/wordml" xmlns:w16cid="http://schemas.microsoft.com/office/word/2016/wordml/cid" xmlns:w16se="http://schemas.microsoft.com/office/word/2015/wordml/symex" mc:Ignorable="w14 w15 w16se w16cid">
+  <w:font w:name="Times New Roman">
+    <w:panose1 w:val="02020603050405020304"/>
+    <w:charset w:val="00"/>
+    <w:family w:val="roman"/>
+    <w:pitch w:val="variable"/>
+    <w:sig w:usb0="E0002EFF" w:usb1="C000785B" w:usb2="00000009" w:usb3="00000000" w:csb0="000001FF" w:csb1="00000000"/>
+  </w:font>
+  <w:font w:name="Symbol">
+    <w:panose1 w:val="05050102010706020507"/>
+    <w:charset w:val="02"/>
+    <w:family w:val="roman"/>
+    <w:pitch w:val="variable"/>
+    <w:sig w:usb0="00000000" w:usb1="10000000" w:usb2="00000000" w:usb3="00000000" w:csb0="80000000" w:csb1="00000000"/>
+  </w:font>
+  <w:font w:name="Courier New">
+    <w:panose1 w:val="02070309020205020404"/>
+    <w:charset w:val="00"/>
+    <w:family w:val="modern"/>
+    <w:pitch w:val="fixed"/>
+    <w:sig w:usb0="E0002EFF" w:usb1="C0007843" w:usb2="00000009" w:usb3="00000000" w:csb0="000001FF" w:csb1="00000000"/>
+  </w:font>
+  <w:font w:name="Wingdings">
+    <w:panose1 w:val="05000000000000000000"/>
+    <w:charset w:val="02"/>
+    <w:family w:val="auto"/>
+    <w:pitch w:val="variable"/>
+    <w:sig w:usb0="00000000" w:usb1="10000000" w:usb2="00000000" w:usb3="00000000" w:csb0="80000000" w:csb1="00000000"/>
+  </w:font>
   <w:font w:name="Calibri">
     <w:panose1 w:val="020F0502020204030204"/>
     <w:charset w:val="00"/>
@@ -1005,13 +4482,6 @@
     <w:family w:val="roman"/>
     <w:pitch w:val="variable"/>
     <w:sig w:usb0="800002E7" w:usb1="2AC7FCFF" w:usb2="00000012" w:usb3="00000000" w:csb0="0002009F" w:csb1="00000000"/>
-  </w:font>
-  <w:font w:name="Times New Roman">
-    <w:panose1 w:val="02020603050405020304"/>
-    <w:charset w:val="00"/>
-    <w:family w:val="roman"/>
-    <w:pitch w:val="variable"/>
-    <w:sig w:usb0="E0002EFF" w:usb1="C000785B" w:usb2="00000009" w:usb3="00000000" w:csb0="000001FF" w:csb1="00000000"/>
   </w:font>
   <w:font w:name="Yu Gothic Light">
     <w:altName w:val="游ゴシック Light"/>
@@ -1048,6 +4518,8 @@
   <w:rsids>
     <w:rsidRoot w:val="00FB27A2"/>
     <w:rsid w:val="004B2105"/>
+    <w:rsid w:val="005C4136"/>
+    <w:rsid w:val="007177A8"/>
     <w:rsid w:val="00FB27A2"/>
   </w:rsids>
   <m:mathPr>

</xml_diff>

<commit_message>
TP1, No.1 done for real this time! (code and text)
</commit_message>
<xml_diff>
--- a/Rapport de travail.docx
+++ b/Rapport de travail.docx
@@ -153,9 +153,11 @@
         <w:ind w:firstLine="0"/>
         <w:jc w:val="center"/>
       </w:pPr>
+      <w:proofErr w:type="gramStart"/>
       <w:r>
         <w:t>par</w:t>
       </w:r>
+      <w:proofErr w:type="gramEnd"/>
     </w:p>
     <w:sdt>
       <w:sdtPr>
@@ -196,9 +198,11 @@
         <w:ind w:firstLine="0"/>
         <w:jc w:val="center"/>
       </w:pPr>
+      <w:proofErr w:type="gramStart"/>
       <w:r>
         <w:t>et</w:t>
       </w:r>
+      <w:proofErr w:type="gramEnd"/>
     </w:p>
     <w:p>
       <w:pPr>
@@ -541,8 +545,23 @@
         <w:rPr>
           <w:szCs w:val="24"/>
         </w:rPr>
-        <w:t>de cette fréquence d’échantillonnage et d’un scalaire pour créer une fenêtre de Hamming (</w:t>
-      </w:r>
+        <w:t xml:space="preserve">de cette fréquence d’échantillonnage et d’un scalaire pour créer une fenêtre de </w:t>
+      </w:r>
+      <w:proofErr w:type="spellStart"/>
+      <w:r>
+        <w:rPr>
+          <w:szCs w:val="24"/>
+        </w:rPr>
+        <w:t>Hamming</w:t>
+      </w:r>
+      <w:proofErr w:type="spellEnd"/>
+      <w:r>
+        <w:rPr>
+          <w:szCs w:val="24"/>
+        </w:rPr>
+        <w:t xml:space="preserve"> (</w:t>
+      </w:r>
+      <w:proofErr w:type="spellStart"/>
       <w:r>
         <w:rPr>
           <w:i/>
@@ -551,6 +570,7 @@
         </w:rPr>
         <w:t>win</w:t>
       </w:r>
+      <w:proofErr w:type="spellEnd"/>
       <w:r>
         <w:rPr>
           <w:szCs w:val="24"/>
@@ -587,6 +607,7 @@
       </w:pPr>
       <w:r>
         <w:rPr>
+          <w:noProof/>
           <w:szCs w:val="24"/>
         </w:rPr>
         <w:drawing>
@@ -722,6 +743,7 @@
       </w:pPr>
       <w:r>
         <w:rPr>
+          <w:noProof/>
           <w:szCs w:val="24"/>
         </w:rPr>
         <w:drawing>
@@ -817,11 +839,19 @@
           <w:szCs w:val="24"/>
         </w:rPr>
       </w:pPr>
-      <w:r>
-        <w:rPr>
-          <w:szCs w:val="24"/>
-        </w:rPr>
-        <w:t xml:space="preserve">le </w:t>
+      <w:proofErr w:type="gramStart"/>
+      <w:r>
+        <w:rPr>
+          <w:szCs w:val="24"/>
+        </w:rPr>
+        <w:t>le</w:t>
+      </w:r>
+      <w:proofErr w:type="gramEnd"/>
+      <w:r>
+        <w:rPr>
+          <w:szCs w:val="24"/>
+        </w:rPr>
+        <w:t xml:space="preserve"> </w:t>
       </w:r>
       <w:r>
         <w:rPr>
@@ -829,116 +859,49 @@
           <w:iCs/>
           <w:szCs w:val="24"/>
         </w:rPr>
-        <w:t>-length(win)</w:t>
-      </w:r>
-      <w:r>
-        <w:rPr>
-          <w:szCs w:val="24"/>
-        </w:rPr>
-        <w:t xml:space="preserve"> et </w:t>
-      </w:r>
+        <w:t>-</w:t>
+      </w:r>
+      <w:proofErr w:type="spellStart"/>
       <w:r>
         <w:rPr>
           <w:i/>
           <w:iCs/>
           <w:szCs w:val="24"/>
         </w:rPr>
-        <w:t>-1</w:t>
-      </w:r>
-      <w:r>
-        <w:rPr>
-          <w:szCs w:val="24"/>
-        </w:rPr>
-        <w:t xml:space="preserve"> est pour être sûr qu’on ne va pas accidentellement dépasser la taille d</w:t>
-      </w:r>
-      <w:r>
-        <w:rPr>
-          <w:szCs w:val="24"/>
-        </w:rPr>
-        <w:t xml:space="preserve">u vecteur de signal </w:t>
-      </w:r>
+        <w:t>length</w:t>
+      </w:r>
+      <w:proofErr w:type="spellEnd"/>
       <w:r>
         <w:rPr>
           <w:i/>
           <w:iCs/>
           <w:szCs w:val="24"/>
         </w:rPr>
-        <w:t>x</w:t>
-      </w:r>
-      <w:r>
-        <w:rPr>
-          <w:szCs w:val="24"/>
-        </w:rPr>
-        <w:t xml:space="preserve">. </w:t>
-      </w:r>
-    </w:p>
-    <w:p>
-      <w:pPr>
-        <w:pStyle w:val="Listepuces"/>
-        <w:spacing w:line="360" w:lineRule="auto"/>
-        <w:jc w:val="left"/>
-        <w:rPr>
-          <w:szCs w:val="24"/>
-        </w:rPr>
-      </w:pPr>
-      <w:r>
-        <w:rPr>
-          <w:szCs w:val="24"/>
-        </w:rPr>
-        <w:t xml:space="preserve">À chaque itération de la boucle on calcul la TF d’une section plus avancée dans l’extrait audio et on l’ajoute à notre matrice de spectrogramme </w:t>
-      </w:r>
+        <w:t>(</w:t>
+      </w:r>
+      <w:proofErr w:type="spellStart"/>
       <w:r>
         <w:rPr>
           <w:i/>
           <w:iCs/>
           <w:szCs w:val="24"/>
         </w:rPr>
-        <w:t>X</w:t>
-      </w:r>
-      <w:r>
-        <w:rPr>
-          <w:szCs w:val="24"/>
-        </w:rPr>
-        <w:t xml:space="preserve">. Un problème qu’on a eu est qu’on avait oublié de passer en paramètre de </w:t>
-      </w:r>
+        <w:t>win</w:t>
+      </w:r>
+      <w:proofErr w:type="spellEnd"/>
       <w:r>
         <w:rPr>
           <w:i/>
           <w:iCs/>
           <w:szCs w:val="24"/>
         </w:rPr>
-        <w:t>fft()</w:t>
-      </w:r>
-      <w:r>
-        <w:rPr>
-          <w:szCs w:val="24"/>
-        </w:rPr>
-        <w:t xml:space="preserve"> la fréquence d’échantillonnage. Cet oubli faisait en sorte que la TF calculé était toujours un carré, donc la fenêtre Hamming agissait aussi </w:t>
-      </w:r>
-      <w:r>
-        <w:rPr>
-          <w:szCs w:val="24"/>
-        </w:rPr>
-        <w:lastRenderedPageBreak/>
-        <w:t>comme un filtre passe-bas (ce qui n’est pas souhaitable).</w:t>
-      </w:r>
-      <w:r>
-        <w:rPr>
-          <w:szCs w:val="24"/>
-        </w:rPr>
-        <w:t xml:space="preserve"> On n’a pas eu le choix d’écrire la variable ainsi, car il </w:t>
-      </w:r>
-      <w:r>
-        <w:rPr>
-          <w:szCs w:val="24"/>
-        </w:rPr>
-        <w:t>n’est pas</w:t>
-      </w:r>
-      <w:r>
-        <w:rPr>
-          <w:szCs w:val="24"/>
-        </w:rPr>
-        <w:t xml:space="preserve"> possible de déterminer la fréquence d’échantillonnage à partir des variables de la méthodes (on pourrait faire </w:t>
+        <w:t>)</w:t>
+      </w:r>
+      <w:r>
+        <w:rPr>
+          <w:szCs w:val="24"/>
+        </w:rPr>
+        <w:t xml:space="preserve"> et </w:t>
       </w:r>
       <w:r>
         <w:rPr>
@@ -946,7 +909,19 @@
           <w:iCs/>
           <w:szCs w:val="24"/>
         </w:rPr>
-        <w:t>fs = length(win)</w:t>
+        <w:t>-1</w:t>
+      </w:r>
+      <w:r>
+        <w:rPr>
+          <w:szCs w:val="24"/>
+        </w:rPr>
+        <w:t xml:space="preserve"> est pour être sûr qu’on ne va pas accidentellement dépasser la taille d</w:t>
+      </w:r>
+      <w:r>
+        <w:rPr>
+          <w:szCs w:val="24"/>
+        </w:rPr>
+        <w:t xml:space="preserve">u vecteur de signal </w:t>
       </w:r>
       <w:r>
         <w:rPr>
@@ -954,13 +929,84 @@
           <w:iCs/>
           <w:szCs w:val="24"/>
         </w:rPr>
-        <w:t>*1000/50</w:t>
-      </w:r>
-      <w:r>
-        <w:rPr>
-          <w:szCs w:val="24"/>
-        </w:rPr>
-        <w:t>, mais rendu là on prend aussi une chance pour déterminer le scalaire qui représente le nombre de milliseconde par fenêtre).</w:t>
+        <w:t>x</w:t>
+      </w:r>
+      <w:r>
+        <w:rPr>
+          <w:szCs w:val="24"/>
+        </w:rPr>
+        <w:t xml:space="preserve">. </w:t>
+      </w:r>
+    </w:p>
+    <w:p>
+      <w:pPr>
+        <w:pStyle w:val="Listepuces"/>
+        <w:spacing w:line="360" w:lineRule="auto"/>
+        <w:jc w:val="left"/>
+        <w:rPr>
+          <w:szCs w:val="24"/>
+        </w:rPr>
+      </w:pPr>
+      <w:r>
+        <w:rPr>
+          <w:szCs w:val="24"/>
+        </w:rPr>
+        <w:t xml:space="preserve">À chaque itération de la boucle on calcul la TF d’une section plus avancée dans l’extrait audio et on l’ajoute à notre matrice de spectrogramme </w:t>
+      </w:r>
+      <w:r>
+        <w:rPr>
+          <w:i/>
+          <w:iCs/>
+          <w:szCs w:val="24"/>
+        </w:rPr>
+        <w:t>X</w:t>
+      </w:r>
+      <w:r>
+        <w:rPr>
+          <w:szCs w:val="24"/>
+        </w:rPr>
+        <w:t xml:space="preserve">. Ne pas pouvoir ajouter en paramètre la fréquence d’échantillonnage nous force à décimer notre signal. Nous avons fait une bonne </w:t>
+      </w:r>
+      <w:r>
+        <w:rPr>
+          <w:szCs w:val="24"/>
+        </w:rPr>
+        <w:lastRenderedPageBreak/>
+        <w:t xml:space="preserve">partie de ce numéro avec 44100 comme deuxième paramètre de la fonction </w:t>
+      </w:r>
+      <w:proofErr w:type="spellStart"/>
+      <w:proofErr w:type="gramStart"/>
+      <w:r>
+        <w:rPr>
+          <w:i/>
+          <w:iCs/>
+          <w:szCs w:val="24"/>
+        </w:rPr>
+        <w:t>fft</w:t>
+      </w:r>
+      <w:proofErr w:type="spellEnd"/>
+      <w:r>
+        <w:rPr>
+          <w:i/>
+          <w:iCs/>
+          <w:szCs w:val="24"/>
+        </w:rPr>
+        <w:t>(</w:t>
+      </w:r>
+      <w:proofErr w:type="gramEnd"/>
+      <w:r>
+        <w:rPr>
+          <w:i/>
+          <w:iCs/>
+          <w:szCs w:val="24"/>
+        </w:rPr>
+        <w:t>)</w:t>
+      </w:r>
+      <w:r>
+        <w:rPr>
+          <w:szCs w:val="24"/>
+        </w:rPr>
+        <w:t xml:space="preserve">. C’est seulement plus tard qu’on avait réalisé qu’il faut vivre avec la décimation pour ce TP. </w:t>
       </w:r>
     </w:p>
     <w:p>
@@ -971,14 +1017,11 @@
         <w:jc w:val="center"/>
       </w:pPr>
       <w:r>
-        <w:rPr>
-          <w:szCs w:val="24"/>
-        </w:rPr>
         <w:drawing>
-          <wp:inline distT="0" distB="0" distL="0" distR="0" wp14:anchorId="1C7D2733" wp14:editId="6234BCD4">
-            <wp:extent cx="4429743" cy="866896"/>
-            <wp:effectExtent l="0" t="0" r="9525" b="9525"/>
-            <wp:docPr id="3" name="Image 3"/>
+          <wp:inline distT="0" distB="0" distL="0" distR="0" wp14:anchorId="2C18C667" wp14:editId="492B43CA">
+            <wp:extent cx="3886742" cy="724001"/>
+            <wp:effectExtent l="0" t="0" r="0" b="0"/>
+            <wp:docPr id="5" name="Image 5"/>
             <wp:cNvGraphicFramePr>
               <a:graphicFrameLocks xmlns:a="http://schemas.openxmlformats.org/drawingml/2006/main" noChangeAspect="1"/>
             </wp:cNvGraphicFramePr>
@@ -998,7 +1041,7 @@
                   <pic:spPr>
                     <a:xfrm>
                       <a:off x="0" y="0"/>
-                      <a:ext cx="4429743" cy="866896"/>
+                      <a:ext cx="3886742" cy="724001"/>
                     </a:xfrm>
                     <a:prstGeom prst="rect">
                       <a:avLst/>
@@ -1092,7 +1135,15 @@
         <w:t xml:space="preserve">Le </w:t>
       </w:r>
       <w:r>
-        <w:t xml:space="preserve">principal problème du spectrogramme de 2. est la présentation de l’information qui n’est pas adéquate pour déterminer quelles notes sont jouées dans l’extrait audio. Pour ça on doit appliquer </w:t>
+        <w:t xml:space="preserve">principal problème du spectrogramme de 2. </w:t>
+      </w:r>
+      <w:proofErr w:type="gramStart"/>
+      <w:r>
+        <w:t>est</w:t>
+      </w:r>
+      <w:proofErr w:type="gramEnd"/>
+      <w:r>
+        <w:t xml:space="preserve"> la présentation de l’information qui n’est pas adéquate pour déterminer quelles notes sont jouées dans l’extrait audio. Pour ça on doit appliquer </w:t>
       </w:r>
       <w:r>
         <w:t>quatre</w:t>
@@ -1111,8 +1162,13 @@
         <w:spacing w:line="360" w:lineRule="auto"/>
       </w:pPr>
       <w:r>
-        <w:t>Retirer la fréquence de Nyquist</w:t>
-      </w:r>
+        <w:t xml:space="preserve">Retirer la fréquence de </w:t>
+      </w:r>
+      <w:proofErr w:type="spellStart"/>
+      <w:r>
+        <w:t>Nyquist</w:t>
+      </w:r>
+      <w:proofErr w:type="spellEnd"/>
       <w:r>
         <w:t>.</w:t>
       </w:r>
@@ -1153,7 +1209,13 @@
         <w:spacing w:line="360" w:lineRule="auto"/>
       </w:pPr>
       <w:r>
-        <w:t>Modifier les valeurs de l’axes temporel.</w:t>
+        <w:t>Modifier les valeurs de l’axe temporel</w:t>
+      </w:r>
+      <w:r>
+        <w:t xml:space="preserve"> et de l’axe fréquentiel</w:t>
+      </w:r>
+      <w:r>
+        <w:t>.</w:t>
       </w:r>
     </w:p>
     <w:p>
@@ -1166,10 +1228,7 @@
         <w:spacing w:line="360" w:lineRule="auto"/>
       </w:pPr>
       <w:r>
-        <w:t xml:space="preserve">Pour cela on a dû soustraire la </w:t>
-      </w:r>
-      <w:r>
-        <w:t>2</w:t>
+        <w:t>Pour cela on a dû soustraire la 2</w:t>
       </w:r>
       <w:r>
         <w:rPr>
@@ -1178,10 +1237,7 @@
         <w:t>e</w:t>
       </w:r>
       <w:r>
-        <w:t xml:space="preserve"> moitié de l’ambitus de fréquence</w:t>
-      </w:r>
-      <w:r>
-        <w:t>. On a donc créé une nouvelle matrice dans laquelle on a passé les variables de notre spectrogramme de base jusqu’à la moitié de la fréquence maximale. Ça nous a permis de nous débarrasser de la symétrie de fréquence qui ne nous est pas utile.</w:t>
+        <w:t xml:space="preserve"> moitié de l’ambitus de fréquence. On a donc créé une nouvelle matrice dans laquelle on a passé les variables de notre spectrogramme de base jusqu’à la moitié de la fréquence maximale. Ça nous a permis de nous débarrasser de la symétrie de fréquence qui ne nous est pas utile.</w:t>
       </w:r>
     </w:p>
     <w:p>
@@ -1193,6 +1249,7 @@
       </w:pPr>
       <w:r>
         <w:rPr>
+          <w:noProof/>
           <w:szCs w:val="24"/>
         </w:rPr>
         <w:drawing>
@@ -1268,48 +1325,6 @@
     </w:p>
     <w:p>
       <w:pPr>
-        <w:spacing w:line="360" w:lineRule="auto"/>
-        <w:ind w:firstLine="0"/>
-      </w:pPr>
-    </w:p>
-    <w:p>
-      <w:pPr>
-        <w:spacing w:line="360" w:lineRule="auto"/>
-        <w:ind w:firstLine="0"/>
-      </w:pPr>
-    </w:p>
-    <w:p>
-      <w:pPr>
-        <w:spacing w:line="360" w:lineRule="auto"/>
-        <w:ind w:firstLine="0"/>
-      </w:pPr>
-    </w:p>
-    <w:p>
-      <w:pPr>
-        <w:spacing w:line="360" w:lineRule="auto"/>
-        <w:ind w:firstLine="0"/>
-      </w:pPr>
-    </w:p>
-    <w:p>
-      <w:pPr>
-        <w:spacing w:line="360" w:lineRule="auto"/>
-        <w:ind w:firstLine="0"/>
-      </w:pPr>
-    </w:p>
-    <w:p>
-      <w:pPr>
-        <w:spacing w:line="360" w:lineRule="auto"/>
-        <w:ind w:firstLine="0"/>
-      </w:pPr>
-    </w:p>
-    <w:p>
-      <w:pPr>
-        <w:spacing w:line="360" w:lineRule="auto"/>
-        <w:ind w:firstLine="0"/>
-      </w:pPr>
-    </w:p>
-    <w:p>
-      <w:pPr>
         <w:pStyle w:val="Paragraphedeliste"/>
         <w:numPr>
           <w:ilvl w:val="1"/>
@@ -1319,12 +1334,12 @@
         <w:ind w:left="437" w:hanging="437"/>
       </w:pPr>
       <w:r>
-        <w:lastRenderedPageBreak/>
         <w:t xml:space="preserve">Ici on </w:t>
       </w:r>
       <w:r>
         <w:t xml:space="preserve">s’assure que l’intensité a bien été normalisé entre 0 et 1 (ce qui devrait être le cas comme le spectrogramme passé en paramètre dans </w:t>
       </w:r>
+      <w:proofErr w:type="spellStart"/>
       <w:r>
         <w:rPr>
           <w:i/>
@@ -1332,6 +1347,7 @@
         </w:rPr>
         <w:t>DispSTFT</w:t>
       </w:r>
+      <w:proofErr w:type="spellEnd"/>
       <w:r>
         <w:t xml:space="preserve"> est déjà normalisé), si ce n’est pas le cas on le normalise.</w:t>
       </w:r>
@@ -1344,6 +1360,9 @@
         <w:jc w:val="center"/>
       </w:pPr>
       <w:r>
+        <w:rPr>
+          <w:noProof/>
+        </w:rPr>
         <w:drawing>
           <wp:inline distT="0" distB="0" distL="0" distR="0" wp14:anchorId="5BADF163" wp14:editId="1D63F337">
             <wp:extent cx="3172699" cy="1780994"/>
@@ -1415,6 +1434,7 @@
         <w:ind w:firstLine="0"/>
       </w:pPr>
       <w:r>
+        <w:lastRenderedPageBreak/>
         <w:t xml:space="preserve">Ensuite, on calcule le </w:t>
       </w:r>
       <w:r>
@@ -1443,7 +1463,15 @@
         <w:t xml:space="preserve">de la matrice. Nous en avons profité aussi pour multiplier le résultat </w:t>
       </w:r>
       <w:r>
-        <w:t xml:space="preserve">par deux pour compenser la fréquence de Nyquist qui a été supprimé à l’étape 3.1. </w:t>
+        <w:t xml:space="preserve">par deux pour compenser la fréquence de </w:t>
+      </w:r>
+      <w:proofErr w:type="spellStart"/>
+      <w:r>
+        <w:t>Nyquist</w:t>
+      </w:r>
+      <w:proofErr w:type="spellEnd"/>
+      <w:r>
+        <w:t xml:space="preserve"> qui a été supprimé à l’étape 3.1. </w:t>
       </w:r>
     </w:p>
     <w:p>
@@ -1454,6 +1482,9 @@
         <w:jc w:val="center"/>
       </w:pPr>
       <w:r>
+        <w:rPr>
+          <w:noProof/>
+        </w:rPr>
         <w:drawing>
           <wp:inline distT="0" distB="0" distL="0" distR="0" wp14:anchorId="39E9453B" wp14:editId="179CB5F3">
             <wp:extent cx="1695687" cy="428685"/>
@@ -1575,7 +1606,47 @@
         <w:t>Dans cette étape on a restreint l’ambitus fréquentiel (Hz) et d’intensité (dB) selon les variables passées en paramètre dans la fonction. Pour l’ambitus fréquentiel</w:t>
       </w:r>
       <w:r>
-        <w:t>, on vérifie si les variables passées sont respectables (minimum supérieur à 0 et maximum inférieur à la fréquence maximale) et on assigne ces contraintes lors de l’écriture du graphique.</w:t>
+        <w:t>, on vérifie si l</w:t>
+      </w:r>
+      <w:r>
+        <w:t>a</w:t>
+      </w:r>
+      <w:r>
+        <w:t xml:space="preserve"> variable </w:t>
+      </w:r>
+      <w:r>
+        <w:t xml:space="preserve">minimale </w:t>
+      </w:r>
+      <w:r>
+        <w:t xml:space="preserve">passée </w:t>
+      </w:r>
+      <w:r>
+        <w:t>est supérieur</w:t>
+      </w:r>
+      <w:r>
+        <w:t>e</w:t>
+      </w:r>
+      <w:r>
+        <w:t xml:space="preserve"> à zéro pour permettre de l’utiliser comme index pour un </w:t>
+      </w:r>
+      <w:proofErr w:type="spellStart"/>
+      <w:r>
+        <w:t>array</w:t>
+      </w:r>
+      <w:proofErr w:type="spellEnd"/>
+      <w:r>
+        <w:t xml:space="preserve"> plus tard</w:t>
+      </w:r>
+      <w:r>
+        <w:t xml:space="preserve"> (comme il n’y a pas de position 0 dans les structures de données dans </w:t>
+      </w:r>
+      <w:proofErr w:type="spellStart"/>
+      <w:r>
+        <w:t>MatLab</w:t>
+      </w:r>
+      <w:proofErr w:type="spellEnd"/>
+      <w:r>
+        <w:t>).</w:t>
       </w:r>
     </w:p>
     <w:p>
@@ -1586,11 +1657,14 @@
         <w:jc w:val="center"/>
       </w:pPr>
       <w:r>
+        <w:rPr>
+          <w:noProof/>
+        </w:rPr>
         <w:drawing>
-          <wp:inline distT="0" distB="0" distL="0" distR="0" wp14:anchorId="7E1C9301" wp14:editId="585EBEDE">
-            <wp:extent cx="1952898" cy="1448002"/>
-            <wp:effectExtent l="0" t="0" r="9525" b="0"/>
-            <wp:docPr id="10" name="Image 10"/>
+          <wp:inline distT="0" distB="0" distL="0" distR="0" wp14:anchorId="7B6DB218" wp14:editId="198BD27B">
+            <wp:extent cx="1676634" cy="876422"/>
+            <wp:effectExtent l="0" t="0" r="0" b="0"/>
+            <wp:docPr id="6" name="Image 6"/>
             <wp:cNvGraphicFramePr>
               <a:graphicFrameLocks xmlns:a="http://schemas.openxmlformats.org/drawingml/2006/main" noChangeAspect="1"/>
             </wp:cNvGraphicFramePr>
@@ -1610,7 +1684,7 @@
                   <pic:spPr>
                     <a:xfrm>
                       <a:off x="0" y="0"/>
-                      <a:ext cx="1952898" cy="1448002"/>
+                      <a:ext cx="1676634" cy="876422"/>
                     </a:xfrm>
                     <a:prstGeom prst="rect">
                       <a:avLst/>
@@ -1659,6 +1733,9 @@
         <w:jc w:val="center"/>
       </w:pPr>
       <w:r>
+        <w:rPr>
+          <w:noProof/>
+        </w:rPr>
         <w:drawing>
           <wp:inline distT="0" distB="0" distL="0" distR="0" wp14:anchorId="75260924" wp14:editId="35CB1A53">
             <wp:extent cx="3077004" cy="352474"/>
@@ -1730,26 +1807,7 @@
         <w:spacing w:line="360" w:lineRule="auto"/>
         <w:ind w:firstLine="0"/>
       </w:pPr>
-    </w:p>
-    <w:p>
-      <w:pPr>
-        <w:spacing w:line="360" w:lineRule="auto"/>
-        <w:ind w:firstLine="0"/>
-      </w:pPr>
-    </w:p>
-    <w:p>
-      <w:pPr>
-        <w:spacing w:line="360" w:lineRule="auto"/>
-        <w:ind w:firstLine="0"/>
-      </w:pPr>
-    </w:p>
-    <w:p>
-      <w:pPr>
-        <w:spacing w:line="360" w:lineRule="auto"/>
-        <w:ind w:firstLine="0"/>
-      </w:pPr>
-      <w:r>
-        <w:lastRenderedPageBreak/>
+      <w:r>
         <w:t xml:space="preserve">Pour l’ambitus d’intensité, on passe l’ensemble du spectrogramme dans une boucle. À chaque point on vérifie si leur intensité fait partie du domaine d’intensité demandé. Les points dont l’ambitus ne passe pas la condition se font assigner une intensité minime (-100dB). Cela permet de ne garder que les intensités plus fortes pour mieux faire ressortir les notes de glockenspiel. </w:t>
       </w:r>
     </w:p>
@@ -1761,6 +1819,9 @@
         <w:jc w:val="center"/>
       </w:pPr>
       <w:r>
+        <w:rPr>
+          <w:noProof/>
+        </w:rPr>
         <w:drawing>
           <wp:inline distT="0" distB="0" distL="0" distR="0" wp14:anchorId="39644A96" wp14:editId="0360083B">
             <wp:extent cx="3924848" cy="1343212"/>
@@ -1842,6 +1903,54 @@
       <w:r>
         <w:t xml:space="preserve"> pour obtenir des secondes au lieux des fenêtres d’échantillons. On a fait ça simplement en désignant qu’une unité en x est égale au nombre de fenêtre par seconde.</w:t>
       </w:r>
+      <w:r>
+        <w:t xml:space="preserve"> </w:t>
+      </w:r>
+      <w:r>
+        <w:t>Pour convertir</w:t>
+      </w:r>
+      <w:r>
+        <w:t xml:space="preserve"> les fréquences « </w:t>
+      </w:r>
+      <w:proofErr w:type="spellStart"/>
+      <w:r>
+        <w:t>bins</w:t>
+      </w:r>
+      <w:proofErr w:type="spellEnd"/>
+      <w:r>
+        <w:t xml:space="preserve"> » (basé sur la taille de la fenêtre </w:t>
+      </w:r>
+      <w:proofErr w:type="spellStart"/>
+      <w:r>
+        <w:t>Hamming</w:t>
+      </w:r>
+      <w:proofErr w:type="spellEnd"/>
+      <w:r>
+        <w:t>) à des fréquences en Hz</w:t>
+      </w:r>
+      <w:r>
+        <w:t xml:space="preserve"> on a fait la même chose, </w:t>
+      </w:r>
+      <w:proofErr w:type="gramStart"/>
+      <w:r>
+        <w:t>sauf que</w:t>
+      </w:r>
+      <w:proofErr w:type="gramEnd"/>
+      <w:r>
+        <w:t xml:space="preserve"> cette </w:t>
+      </w:r>
+      <w:r>
+        <w:lastRenderedPageBreak/>
+        <w:t xml:space="preserve">fois-ci la fréquence est égale à la fréquence d’échantillonnage sur le nombre d’échantillon utilisé pour faire la transformée de Fourier (ce nombre étant égal à la largeur de la fenêtre de </w:t>
+      </w:r>
+      <w:proofErr w:type="spellStart"/>
+      <w:r>
+        <w:t>Hamming</w:t>
+      </w:r>
+      <w:proofErr w:type="spellEnd"/>
+      <w:r>
+        <w:t>).</w:t>
+      </w:r>
     </w:p>
     <w:p>
       <w:pPr>
@@ -1851,11 +1960,14 @@
         <w:jc w:val="center"/>
       </w:pPr>
       <w:r>
+        <w:rPr>
+          <w:noProof/>
+        </w:rPr>
         <w:drawing>
-          <wp:inline distT="0" distB="0" distL="0" distR="0" wp14:anchorId="3C748022" wp14:editId="15AB65E5">
-            <wp:extent cx="3200847" cy="2267266"/>
-            <wp:effectExtent l="0" t="0" r="0" b="0"/>
-            <wp:docPr id="14" name="Image 14"/>
+          <wp:inline distT="0" distB="0" distL="0" distR="0" wp14:anchorId="445498DA" wp14:editId="51735A78">
+            <wp:extent cx="3286584" cy="2857899"/>
+            <wp:effectExtent l="0" t="0" r="9525" b="0"/>
+            <wp:docPr id="9" name="Image 9"/>
             <wp:cNvGraphicFramePr>
               <a:graphicFrameLocks xmlns:a="http://schemas.openxmlformats.org/drawingml/2006/main" noChangeAspect="1"/>
             </wp:cNvGraphicFramePr>
@@ -1875,7 +1987,7 @@
                   <pic:spPr>
                     <a:xfrm>
                       <a:off x="0" y="0"/>
-                      <a:ext cx="3200847" cy="2267266"/>
+                      <a:ext cx="3286584" cy="2857899"/>
                     </a:xfrm>
                     <a:prstGeom prst="rect">
                       <a:avLst/>
@@ -1918,41 +2030,10 @@
     </w:p>
     <w:p>
       <w:pPr>
-        <w:ind w:firstLine="0"/>
-      </w:pPr>
-    </w:p>
-    <w:p>
-      <w:pPr>
-        <w:ind w:firstLine="0"/>
-      </w:pPr>
-    </w:p>
-    <w:p>
-      <w:pPr>
-        <w:ind w:firstLine="0"/>
-      </w:pPr>
-    </w:p>
-    <w:p>
-      <w:pPr>
-        <w:ind w:firstLine="0"/>
-      </w:pPr>
-    </w:p>
-    <w:p>
-      <w:pPr>
-        <w:ind w:firstLine="0"/>
-      </w:pPr>
-    </w:p>
-    <w:p>
-      <w:pPr>
-        <w:ind w:firstLine="0"/>
-      </w:pPr>
-    </w:p>
-    <w:p>
-      <w:pPr>
-        <w:spacing w:line="360" w:lineRule="auto"/>
-        <w:ind w:firstLine="0"/>
-      </w:pPr>
-      <w:r>
-        <w:lastRenderedPageBreak/>
+        <w:spacing w:line="360" w:lineRule="auto"/>
+        <w:ind w:firstLine="0"/>
+      </w:pPr>
+      <w:r>
         <w:t>Tout ça nous permet finalement d’obtenir ce spectrogramme pour l’extrait audio.</w:t>
       </w:r>
     </w:p>
@@ -1964,6 +2045,9 @@
         <w:jc w:val="center"/>
       </w:pPr>
       <w:r>
+        <w:rPr>
+          <w:noProof/>
+        </w:rPr>
         <w:drawing>
           <wp:inline distT="0" distB="0" distL="0" distR="0" wp14:anchorId="55582EAB" wp14:editId="2301F6FC">
             <wp:extent cx="5731510" cy="3173730"/>
@@ -2037,6 +2121,10 @@
         <w:jc w:val="center"/>
       </w:pPr>
       <w:r>
+        <w:rPr>
+          <w:noProof/>
+        </w:rPr>
+        <w:lastRenderedPageBreak/>
         <w:drawing>
           <wp:inline distT="0" distB="0" distL="0" distR="0" wp14:anchorId="59A47FC6" wp14:editId="300BDD9B">
             <wp:extent cx="5731510" cy="3214370"/>
@@ -2099,8 +2187,13 @@
         <w:fldChar w:fldCharType="end"/>
       </w:r>
       <w:r>
-        <w:t>. Spectrogramme utilisé pour trouver les notes. Limite à -45dB et fenêtre de 200ms</w:t>
-      </w:r>
+        <w:t xml:space="preserve">. </w:t>
+      </w:r>
+      <w:bookmarkStart w:id="0" w:name="_Hlk54472399"/>
+      <w:r>
+        <w:t>Spectrogramme utilisé pour trouver les notes. Limite à -45dB et fenêtre de 200ms</w:t>
+      </w:r>
+      <w:bookmarkEnd w:id="0"/>
     </w:p>
     <w:p>
       <w:pPr>
@@ -2126,11 +2219,7 @@
         <w:t>plus lent</w:t>
       </w:r>
       <w:r>
-        <w:t xml:space="preserve">, mais </w:t>
-      </w:r>
-      <w:r>
-        <w:lastRenderedPageBreak/>
-        <w:t xml:space="preserve">le mouvement mélodique est similaire. Nous avons donc remarqué la corrélation entre ces deux parties à l’aide de leur harmonique qui suivent le même mouvement mélodique. </w:t>
+        <w:t xml:space="preserve">, mais le mouvement mélodique est similaire. Nous avons donc remarqué la corrélation entre ces deux parties à l’aide de leur harmonique qui suivent le même mouvement mélodique. </w:t>
       </w:r>
     </w:p>
     <w:p>
@@ -2228,6 +2317,7 @@
         <w:ind w:firstLine="0"/>
       </w:pPr>
       <w:r>
+        <w:lastRenderedPageBreak/>
         <w:t>Si on agrandit le spectrogramme de la figure 12, on peut trouver les notes suivantes (présentés dans l’ordre) :</w:t>
       </w:r>
     </w:p>
@@ -2247,8 +2337,8 @@
         <w:tblLook w:val="04A0" w:firstRow="1" w:lastRow="0" w:firstColumn="1" w:lastColumn="0" w:noHBand="0" w:noVBand="1"/>
       </w:tblPr>
       <w:tblGrid>
-        <w:gridCol w:w="2324"/>
-        <w:gridCol w:w="6692"/>
+        <w:gridCol w:w="2316"/>
+        <w:gridCol w:w="6700"/>
       </w:tblGrid>
       <w:tr>
         <w:tc>
@@ -2274,7 +2364,6 @@
                 <w:sz w:val="32"/>
                 <w:szCs w:val="32"/>
               </w:rPr>
-              <w:lastRenderedPageBreak/>
               <w:t>≈ 1053</w:t>
             </w:r>
           </w:p>
@@ -2334,6 +2423,9 @@
               <w:jc w:val="center"/>
             </w:pPr>
             <w:r>
+              <w:rPr>
+                <w:noProof/>
+              </w:rPr>
               <w:drawing>
                 <wp:inline distT="0" distB="0" distL="0" distR="0" wp14:anchorId="0B112B72" wp14:editId="68304A2E">
                   <wp:extent cx="1162212" cy="4715533"/>
@@ -2397,6 +2489,7 @@
                 <w:sz w:val="32"/>
                 <w:szCs w:val="32"/>
               </w:rPr>
+              <w:lastRenderedPageBreak/>
               <w:t xml:space="preserve">≈ </w:t>
             </w:r>
             <w:r>
@@ -2465,6 +2558,9 @@
               <w:jc w:val="center"/>
             </w:pPr>
             <w:r>
+              <w:rPr>
+                <w:noProof/>
+              </w:rPr>
               <w:drawing>
                 <wp:inline distT="0" distB="0" distL="0" distR="0" wp14:anchorId="6A32A061" wp14:editId="2B9C2E00">
                   <wp:extent cx="1543265" cy="3753374"/>
@@ -2528,7 +2624,6 @@
                 <w:sz w:val="32"/>
                 <w:szCs w:val="32"/>
               </w:rPr>
-              <w:lastRenderedPageBreak/>
               <w:t xml:space="preserve">≈ </w:t>
             </w:r>
             <w:r>
@@ -2597,6 +2692,9 @@
               <w:jc w:val="center"/>
             </w:pPr>
             <w:r>
+              <w:rPr>
+                <w:noProof/>
+              </w:rPr>
               <w:drawing>
                 <wp:inline distT="0" distB="0" distL="0" distR="0" wp14:anchorId="160FAAD5" wp14:editId="56A4D530">
                   <wp:extent cx="1066949" cy="3705742"/>
@@ -2660,6 +2758,7 @@
                 <w:sz w:val="32"/>
                 <w:szCs w:val="32"/>
               </w:rPr>
+              <w:lastRenderedPageBreak/>
               <w:t>≈ 1880Hz</w:t>
             </w:r>
           </w:p>
@@ -2719,6 +2818,9 @@
               <w:jc w:val="center"/>
             </w:pPr>
             <w:r>
+              <w:rPr>
+                <w:noProof/>
+              </w:rPr>
               <w:drawing>
                 <wp:inline distT="0" distB="0" distL="0" distR="0" wp14:anchorId="46A31ED9" wp14:editId="7E01B2CE">
                   <wp:extent cx="1562318" cy="3810532"/>
@@ -2782,7 +2884,6 @@
                 <w:sz w:val="32"/>
                 <w:szCs w:val="32"/>
               </w:rPr>
-              <w:lastRenderedPageBreak/>
               <w:t>≈2108Hz</w:t>
             </w:r>
           </w:p>
@@ -2842,6 +2943,9 @@
               <w:jc w:val="center"/>
             </w:pPr>
             <w:r>
+              <w:rPr>
+                <w:noProof/>
+              </w:rPr>
               <w:drawing>
                 <wp:inline distT="0" distB="0" distL="0" distR="0" wp14:anchorId="44431C59" wp14:editId="18FE6898">
                   <wp:extent cx="2419688" cy="3629532"/>
@@ -2905,25 +3009,8 @@
                 <w:sz w:val="32"/>
                 <w:szCs w:val="32"/>
               </w:rPr>
-              <w:t xml:space="preserve">Les deux notes identifiées sont le Bb6 et le C7 qu’on vient de voir. On peut </w:t>
-            </w:r>
-            <w:r>
-              <w:rPr>
-                <w:b/>
-                <w:bCs/>
-                <w:sz w:val="32"/>
-                <w:szCs w:val="32"/>
-              </w:rPr>
-              <w:t xml:space="preserve">facilement </w:t>
-            </w:r>
-            <w:r>
-              <w:rPr>
-                <w:b/>
-                <w:bCs/>
-                <w:sz w:val="32"/>
-                <w:szCs w:val="32"/>
-              </w:rPr>
-              <w:t>remarquer que la broderie est sur les mêmes deux notes.</w:t>
+              <w:lastRenderedPageBreak/>
+              <w:t>Les deux notes identifiées sont le Bb6 et le C7 qu’on vient de voir. On peut facilement remarquer que la broderie est sur les mêmes deux notes.</w:t>
             </w:r>
           </w:p>
         </w:tc>
@@ -2958,10 +3045,10 @@
                   <v:path o:extrusionok="f" gradientshapeok="t" o:connecttype="rect"/>
                   <o:lock v:ext="edit" aspectratio="t"/>
                 </v:shapetype>
-                <v:shape id="_x0000_i1083" type="#_x0000_t75" style="width:314pt;height:243pt" o:ole="">
+                <v:shape id="_x0000_i1025" type="#_x0000_t75" style="width:314.15pt;height:243pt" o:ole="">
                   <v:imagedata r:id="rId23" o:title=""/>
                 </v:shape>
-                <o:OLEObject Type="Embed" ProgID="PBrush" ShapeID="_x0000_i1083" DrawAspect="Content" ObjectID="_1665071063" r:id="rId24"/>
+                <o:OLEObject Type="Embed" ProgID="PBrush" ShapeID="_x0000_i1025" DrawAspect="Content" ObjectID="_1665085374" r:id="rId24"/>
               </w:object>
             </w:r>
           </w:p>
@@ -2991,7 +3078,6 @@
                 <w:sz w:val="32"/>
                 <w:szCs w:val="32"/>
               </w:rPr>
-              <w:lastRenderedPageBreak/>
               <w:t>≈2505Hz</w:t>
             </w:r>
           </w:p>
@@ -3051,6 +3137,9 @@
               <w:jc w:val="center"/>
             </w:pPr>
             <w:r>
+              <w:rPr>
+                <w:noProof/>
+              </w:rPr>
               <w:drawing>
                 <wp:inline distT="0" distB="0" distL="0" distR="0" wp14:anchorId="16E667A9" wp14:editId="28D627C4">
                   <wp:extent cx="2391109" cy="3743847"/>
@@ -3114,6 +3203,7 @@
                 <w:sz w:val="32"/>
                 <w:szCs w:val="32"/>
               </w:rPr>
+              <w:lastRenderedPageBreak/>
               <w:t>≈3166Hz</w:t>
             </w:r>
           </w:p>
@@ -3173,6 +3263,9 @@
               <w:jc w:val="center"/>
             </w:pPr>
             <w:r>
+              <w:rPr>
+                <w:noProof/>
+              </w:rPr>
               <w:drawing>
                 <wp:inline distT="0" distB="0" distL="0" distR="0" wp14:anchorId="74F7EC2E" wp14:editId="22668373">
                   <wp:extent cx="1619476" cy="3553321"/>
@@ -3236,7 +3329,6 @@
                 <w:sz w:val="32"/>
                 <w:szCs w:val="32"/>
               </w:rPr>
-              <w:lastRenderedPageBreak/>
               <w:t>≈</w:t>
             </w:r>
             <w:r>
@@ -3305,6 +3397,9 @@
               <w:jc w:val="center"/>
             </w:pPr>
             <w:r>
+              <w:rPr>
+                <w:noProof/>
+              </w:rPr>
               <w:drawing>
                 <wp:inline distT="0" distB="0" distL="0" distR="0" wp14:anchorId="605B20BE" wp14:editId="7B380CF4">
                   <wp:extent cx="2172003" cy="3648584"/>
@@ -3368,6 +3463,7 @@
                 <w:sz w:val="32"/>
                 <w:szCs w:val="32"/>
               </w:rPr>
+              <w:lastRenderedPageBreak/>
               <w:t>Même chose que pour plus haut, une broderie avec les mêmes deux notes.</w:t>
             </w:r>
           </w:p>
@@ -3383,10 +3479,10 @@
             </w:pPr>
             <w:r>
               <w:object w:dxaOrig="7830" w:dyaOrig="5910">
-                <v:shape id="_x0000_i1080" type="#_x0000_t75" style="width:324pt;height:244.5pt" o:ole="">
+                <v:shape id="_x0000_i1026" type="#_x0000_t75" style="width:324pt;height:244.3pt" o:ole="">
                   <v:imagedata r:id="rId28" o:title=""/>
                 </v:shape>
-                <o:OLEObject Type="Embed" ProgID="PBrush" ShapeID="_x0000_i1080" DrawAspect="Content" ObjectID="_1665071064" r:id="rId29"/>
+                <o:OLEObject Type="Embed" ProgID="PBrush" ShapeID="_x0000_i1026" DrawAspect="Content" ObjectID="_1665085375" r:id="rId29"/>
               </w:object>
             </w:r>
           </w:p>
@@ -3405,13 +3501,343 @@
         <w:ind w:firstLine="0"/>
       </w:pPr>
       <w:r>
-        <w:t>Bref, on peut voir que l’extrait de glockenspiel nous joue un beau Cm7 sur deux octaves</w:t>
-      </w:r>
-      <w:bookmarkStart w:id="0" w:name="_GoBack"/>
-      <w:bookmarkEnd w:id="0"/>
-      <w:r>
+        <w:t xml:space="preserve">Bref, on peut voir que l’extrait de glockenspiel nous joue </w:t>
+      </w:r>
+      <w:r>
+        <w:t xml:space="preserve">une montée de </w:t>
+      </w:r>
+      <w:r>
+        <w:t>Cm7 sur deux octaves.</w:t>
+      </w:r>
+      <w:r>
+        <w:t xml:space="preserve"> Il y a aussi un rythme assez constant, sauf pour les notes cinq, six, sept et huit qui sont deux fois plus rapide que les autres. Le rythme est assez stable et comme on peut voir qu’il y a un tout petit peu moins qu</w:t>
+      </w:r>
+      <w:r>
+        <w:t>’</w:t>
+      </w:r>
+      <w:r>
+        <w:t>un temps et demi dans une seconde, le tempo doit être entre 80 et 85.</w:t>
+      </w:r>
+    </w:p>
+    <w:p>
+      <w:pPr>
+        <w:spacing w:line="360" w:lineRule="auto"/>
+        <w:ind w:firstLine="0"/>
+      </w:pPr>
+      <w:r>
+        <w:t xml:space="preserve">Une petite note, </w:t>
+      </w:r>
+      <w:r>
+        <w:t xml:space="preserve">lorsqu’on a travaillé sur ce numéro notre premier réflexe a été de manuellement mettre la fréquence d’échantillonnage comme paramètre de la </w:t>
+      </w:r>
+      <w:proofErr w:type="spellStart"/>
+      <w:proofErr w:type="gramStart"/>
+      <w:r>
+        <w:rPr>
+          <w:i/>
+          <w:iCs/>
+        </w:rPr>
+        <w:t>fft</w:t>
+      </w:r>
+      <w:proofErr w:type="spellEnd"/>
+      <w:r>
+        <w:rPr>
+          <w:i/>
+          <w:iCs/>
+        </w:rPr>
+        <w:t>(</w:t>
+      </w:r>
+      <w:proofErr w:type="gramEnd"/>
+      <w:r>
+        <w:rPr>
+          <w:i/>
+          <w:iCs/>
+        </w:rPr>
+        <w:t>)</w:t>
+      </w:r>
+      <w:r>
+        <w:t>. Par exemple, avec une fenêtre de 50ms, on coupe une fréquence sur vingt. On peut voir le résultat plus clairement ici.</w:t>
+      </w:r>
+    </w:p>
+    <w:p>
+      <w:pPr>
+        <w:spacing w:line="360" w:lineRule="auto"/>
+        <w:ind w:firstLine="0"/>
+        <w:jc w:val="center"/>
+        <w:rPr>
+          <w:i/>
+          <w:iCs/>
+          <w:sz w:val="18"/>
+          <w:szCs w:val="16"/>
+        </w:rPr>
+      </w:pPr>
+      <w:r>
+        <w:drawing>
+          <wp:inline distT="0" distB="0" distL="0" distR="0" wp14:anchorId="08D76CE5" wp14:editId="2A299BCF">
+            <wp:extent cx="2691984" cy="1450975"/>
+            <wp:effectExtent l="0" t="0" r="0" b="0"/>
+            <wp:docPr id="11" name="Image 11"/>
+            <wp:cNvGraphicFramePr>
+              <a:graphicFrameLocks xmlns:a="http://schemas.openxmlformats.org/drawingml/2006/main" noChangeAspect="1"/>
+            </wp:cNvGraphicFramePr>
+            <a:graphic xmlns:a="http://schemas.openxmlformats.org/drawingml/2006/main">
+              <a:graphicData uri="http://schemas.openxmlformats.org/drawingml/2006/picture">
+                <pic:pic xmlns:pic="http://schemas.openxmlformats.org/drawingml/2006/picture">
+                  <pic:nvPicPr>
+                    <pic:cNvPr id="1" name=""/>
+                    <pic:cNvPicPr/>
+                  </pic:nvPicPr>
+                  <pic:blipFill>
+                    <a:blip r:embed="rId30"/>
+                    <a:stretch>
+                      <a:fillRect/>
+                    </a:stretch>
+                  </pic:blipFill>
+                  <pic:spPr>
+                    <a:xfrm>
+                      <a:off x="0" y="0"/>
+                      <a:ext cx="2714276" cy="1462990"/>
+                    </a:xfrm>
+                    <a:prstGeom prst="rect">
+                      <a:avLst/>
+                    </a:prstGeom>
+                  </pic:spPr>
+                </pic:pic>
+              </a:graphicData>
+            </a:graphic>
+          </wp:inline>
+        </w:drawing>
+      </w:r>
+      <w:r>
+        <w:t xml:space="preserve">      </w:t>
+      </w:r>
+      <w:r>
+        <w:rPr>
+          <w:noProof/>
+        </w:rPr>
+        <w:drawing>
+          <wp:inline distT="0" distB="0" distL="0" distR="0">
+            <wp:extent cx="2629702" cy="1426210"/>
+            <wp:effectExtent l="0" t="0" r="0" b="2540"/>
+            <wp:docPr id="16" name="Image 16"/>
+            <wp:cNvGraphicFramePr>
+              <a:graphicFrameLocks xmlns:a="http://schemas.openxmlformats.org/drawingml/2006/main" noChangeAspect="1"/>
+            </wp:cNvGraphicFramePr>
+            <a:graphic xmlns:a="http://schemas.openxmlformats.org/drawingml/2006/main">
+              <a:graphicData uri="http://schemas.openxmlformats.org/drawingml/2006/picture">
+                <pic:pic xmlns:pic="http://schemas.openxmlformats.org/drawingml/2006/picture">
+                  <pic:nvPicPr>
+                    <pic:cNvPr id="0" name="Picture 3"/>
+                    <pic:cNvPicPr>
+                      <a:picLocks noChangeAspect="1" noChangeArrowheads="1"/>
+                    </pic:cNvPicPr>
+                  </pic:nvPicPr>
+                  <pic:blipFill>
+                    <a:blip r:embed="rId31" cstate="print">
+                      <a:extLst>
+                        <a:ext uri="{28A0092B-C50C-407E-A947-70E740481C1C}">
+                          <a14:useLocalDpi xmlns:a14="http://schemas.microsoft.com/office/drawing/2010/main" val="0"/>
+                        </a:ext>
+                      </a:extLst>
+                    </a:blip>
+                    <a:srcRect/>
+                    <a:stretch>
+                      <a:fillRect/>
+                    </a:stretch>
+                  </pic:blipFill>
+                  <pic:spPr bwMode="auto">
+                    <a:xfrm>
+                      <a:off x="0" y="0"/>
+                      <a:ext cx="2642759" cy="1433291"/>
+                    </a:xfrm>
+                    <a:prstGeom prst="rect">
+                      <a:avLst/>
+                    </a:prstGeom>
+                    <a:noFill/>
+                    <a:ln>
+                      <a:noFill/>
+                    </a:ln>
+                  </pic:spPr>
+                </pic:pic>
+              </a:graphicData>
+            </a:graphic>
+          </wp:inline>
+        </w:drawing>
+      </w:r>
+      <w:r>
+        <w:br/>
+      </w:r>
+      <w:r>
+        <w:rPr>
+          <w:i/>
+          <w:iCs/>
+          <w:sz w:val="18"/>
+          <w:szCs w:val="16"/>
+        </w:rPr>
+        <w:t>Les deux images ont été calculé avec une fenêtre de 50ms. À gauche, on a seulement conservé 2205 </w:t>
+      </w:r>
+      <w:r>
+        <w:rPr>
+          <w:i/>
+          <w:iCs/>
+          <w:sz w:val="18"/>
+          <w:szCs w:val="16"/>
+        </w:rPr>
+        <w:t>variables fréquentielles par</w:t>
+      </w:r>
+      <w:r>
+        <w:rPr>
+          <w:i/>
+          <w:iCs/>
+          <w:sz w:val="18"/>
+          <w:szCs w:val="16"/>
+        </w:rPr>
+        <w:t xml:space="preserve"> </w:t>
+      </w:r>
+      <w:r>
+        <w:rPr>
+          <w:i/>
+          <w:iCs/>
+          <w:sz w:val="18"/>
+          <w:szCs w:val="16"/>
+        </w:rPr>
+        <w:t xml:space="preserve">TF </w:t>
+      </w:r>
+      <w:r>
+        <w:rPr>
+          <w:i/>
+          <w:iCs/>
+          <w:sz w:val="18"/>
+          <w:szCs w:val="16"/>
+        </w:rPr>
+        <w:t xml:space="preserve">alors qu’à droite on a </w:t>
+      </w:r>
+      <w:r>
+        <w:rPr>
+          <w:i/>
+          <w:iCs/>
+          <w:sz w:val="18"/>
+          <w:szCs w:val="16"/>
+        </w:rPr>
+        <w:t>conservé</w:t>
+      </w:r>
+      <w:r>
+        <w:rPr>
+          <w:i/>
+          <w:iCs/>
+          <w:sz w:val="18"/>
+          <w:szCs w:val="16"/>
+        </w:rPr>
+        <w:t xml:space="preserve"> </w:t>
+      </w:r>
+      <w:r>
+        <w:rPr>
+          <w:i/>
+          <w:iCs/>
+          <w:sz w:val="18"/>
+          <w:szCs w:val="16"/>
+        </w:rPr>
+        <w:t xml:space="preserve">l’ensemble des </w:t>
+      </w:r>
+      <w:r>
+        <w:rPr>
+          <w:i/>
+          <w:iCs/>
+          <w:sz w:val="18"/>
+          <w:szCs w:val="16"/>
+        </w:rPr>
+        <w:t>44100 variables</w:t>
+      </w:r>
+      <w:r>
+        <w:rPr>
+          <w:i/>
+          <w:iCs/>
+          <w:sz w:val="18"/>
+          <w:szCs w:val="16"/>
+        </w:rPr>
         <w:t>.</w:t>
       </w:r>
+    </w:p>
+    <w:p>
+      <w:pPr>
+        <w:spacing w:line="360" w:lineRule="auto"/>
+        <w:ind w:firstLine="0"/>
+      </w:pPr>
+    </w:p>
+    <w:p>
+      <w:pPr>
+        <w:spacing w:line="360" w:lineRule="auto"/>
+        <w:ind w:firstLine="0"/>
+      </w:pPr>
+    </w:p>
+    <w:p>
+      <w:pPr>
+        <w:spacing w:line="360" w:lineRule="auto"/>
+        <w:ind w:firstLine="0"/>
+      </w:pPr>
+    </w:p>
+    <w:p>
+      <w:pPr>
+        <w:spacing w:line="360" w:lineRule="auto"/>
+        <w:ind w:firstLine="0"/>
+      </w:pPr>
+    </w:p>
+    <w:p>
+      <w:pPr>
+        <w:spacing w:line="360" w:lineRule="auto"/>
+        <w:ind w:firstLine="0"/>
+      </w:pPr>
+      <w:bookmarkStart w:id="1" w:name="_GoBack"/>
+      <w:bookmarkEnd w:id="1"/>
+    </w:p>
+    <w:p>
+      <w:pPr>
+        <w:spacing w:line="360" w:lineRule="auto"/>
+        <w:ind w:firstLine="0"/>
+      </w:pPr>
+    </w:p>
+    <w:p>
+      <w:pPr>
+        <w:spacing w:line="360" w:lineRule="auto"/>
+        <w:ind w:firstLine="0"/>
+        <w:rPr>
+          <w:b/>
+          <w:bCs/>
+          <w:sz w:val="32"/>
+          <w:szCs w:val="30"/>
+        </w:rPr>
+      </w:pPr>
+      <w:r>
+        <w:rPr>
+          <w:b/>
+          <w:bCs/>
+          <w:sz w:val="32"/>
+          <w:szCs w:val="30"/>
+        </w:rPr>
+        <w:lastRenderedPageBreak/>
+        <w:t xml:space="preserve">No.2 - </w:t>
+      </w:r>
+      <w:r>
+        <w:rPr>
+          <w:b/>
+          <w:bCs/>
+          <w:sz w:val="32"/>
+          <w:szCs w:val="30"/>
+        </w:rPr>
+        <w:t>Restore.wav</w:t>
+      </w:r>
+    </w:p>
+    <w:p>
+      <w:pPr>
+        <w:spacing w:line="360" w:lineRule="auto"/>
+        <w:ind w:firstLine="0"/>
+        <w:rPr>
+          <w:b/>
+          <w:bCs/>
+          <w:sz w:val="32"/>
+          <w:szCs w:val="30"/>
+        </w:rPr>
+      </w:pPr>
     </w:p>
     <w:sectPr>
       <w:pgSz w:w="11906" w:h="16838"/>
@@ -4203,6 +4629,7 @@
   <w:style w:type="character" w:default="1" w:styleId="Policepardfaut">
     <w:name w:val="Default Paragraph Font"/>
     <w:uiPriority w:val="1"/>
+    <w:semiHidden/>
     <w:unhideWhenUsed/>
   </w:style>
   <w:style w:type="table" w:default="1" w:styleId="TableauNormal">
@@ -4517,9 +4944,10 @@
   </w:compat>
   <w:rsids>
     <w:rsidRoot w:val="00FB27A2"/>
+    <w:rsid w:val="003F4506"/>
     <w:rsid w:val="004B2105"/>
-    <w:rsid w:val="005C4136"/>
     <w:rsid w:val="007177A8"/>
+    <w:rsid w:val="00DC4E32"/>
     <w:rsid w:val="00FB27A2"/>
   </w:rsids>
   <m:mathPr>

</xml_diff>

<commit_message>
No.2 halfway done. We have a temporal notch filter now!
</commit_message>
<xml_diff>
--- a/Rapport de travail.docx
+++ b/Rapport de travail.docx
@@ -153,11 +153,9 @@
         <w:ind w:firstLine="0"/>
         <w:jc w:val="center"/>
       </w:pPr>
-      <w:proofErr w:type="gramStart"/>
       <w:r>
         <w:t>par</w:t>
       </w:r>
-      <w:proofErr w:type="gramEnd"/>
     </w:p>
     <w:sdt>
       <w:sdtPr>
@@ -198,11 +196,9 @@
         <w:ind w:firstLine="0"/>
         <w:jc w:val="center"/>
       </w:pPr>
-      <w:proofErr w:type="gramStart"/>
       <w:r>
         <w:t>et</w:t>
       </w:r>
-      <w:proofErr w:type="gramEnd"/>
     </w:p>
     <w:p>
       <w:pPr>
@@ -389,7 +385,7 @@
         <w:rPr>
           <w:noProof/>
         </w:rPr>
-        <w:t>24 octobre 2020</w:t>
+        <w:t>25 octobre 2020</w:t>
       </w:r>
       <w:r>
         <w:fldChar w:fldCharType="end"/>
@@ -552,7 +548,19 @@
         <w:rPr>
           <w:szCs w:val="24"/>
         </w:rPr>
-        <w:t>Hamming</w:t>
+        <w:t>Ha</w:t>
+      </w:r>
+      <w:r>
+        <w:rPr>
+          <w:szCs w:val="24"/>
+        </w:rPr>
+        <w:t>nn</w:t>
+      </w:r>
+      <w:r>
+        <w:rPr>
+          <w:szCs w:val="24"/>
+        </w:rPr>
+        <w:t>ing</w:t>
       </w:r>
       <w:proofErr w:type="spellEnd"/>
       <w:r>
@@ -839,19 +847,11 @@
           <w:szCs w:val="24"/>
         </w:rPr>
       </w:pPr>
-      <w:proofErr w:type="gramStart"/>
-      <w:r>
-        <w:rPr>
-          <w:szCs w:val="24"/>
-        </w:rPr>
-        <w:t>le</w:t>
-      </w:r>
-      <w:proofErr w:type="gramEnd"/>
-      <w:r>
-        <w:rPr>
-          <w:szCs w:val="24"/>
-        </w:rPr>
-        <w:t xml:space="preserve"> </w:t>
+      <w:r>
+        <w:rPr>
+          <w:szCs w:val="24"/>
+        </w:rPr>
+        <w:t xml:space="preserve">le </w:t>
       </w:r>
       <w:r>
         <w:rPr>
@@ -975,7 +975,6 @@
         <w:t xml:space="preserve">partie de ce numéro avec 44100 comme deuxième paramètre de la fonction </w:t>
       </w:r>
       <w:proofErr w:type="spellStart"/>
-      <w:proofErr w:type="gramStart"/>
       <w:r>
         <w:rPr>
           <w:i/>
@@ -991,16 +990,7 @@
           <w:iCs/>
           <w:szCs w:val="24"/>
         </w:rPr>
-        <w:t>(</w:t>
-      </w:r>
-      <w:proofErr w:type="gramEnd"/>
-      <w:r>
-        <w:rPr>
-          <w:i/>
-          <w:iCs/>
-          <w:szCs w:val="24"/>
-        </w:rPr>
-        <w:t>)</w:t>
+        <w:t>()</w:t>
       </w:r>
       <w:r>
         <w:rPr>
@@ -1017,6 +1007,9 @@
         <w:jc w:val="center"/>
       </w:pPr>
       <w:r>
+        <w:rPr>
+          <w:noProof/>
+        </w:rPr>
         <w:drawing>
           <wp:inline distT="0" distB="0" distL="0" distR="0" wp14:anchorId="2C18C667" wp14:editId="492B43CA">
             <wp:extent cx="3886742" cy="724001"/>
@@ -1135,15 +1128,7 @@
         <w:t xml:space="preserve">Le </w:t>
       </w:r>
       <w:r>
-        <w:t xml:space="preserve">principal problème du spectrogramme de 2. </w:t>
-      </w:r>
-      <w:proofErr w:type="gramStart"/>
-      <w:r>
-        <w:t>est</w:t>
-      </w:r>
-      <w:proofErr w:type="gramEnd"/>
-      <w:r>
-        <w:t xml:space="preserve"> la présentation de l’information qui n’est pas adéquate pour déterminer quelles notes sont jouées dans l’extrait audio. Pour ça on doit appliquer </w:t>
+        <w:t xml:space="preserve">principal problème du spectrogramme de 2. est la présentation de l’information qui n’est pas adéquate pour déterminer quelles notes sont jouées dans l’extrait audio. Pour ça on doit appliquer </w:t>
       </w:r>
       <w:r>
         <w:t>quatre</w:t>
@@ -1922,35 +1907,41 @@
       </w:r>
       <w:proofErr w:type="spellStart"/>
       <w:r>
-        <w:t>Hamming</w:t>
+        <w:t>Ha</w:t>
+      </w:r>
+      <w:r>
+        <w:t>nn</w:t>
+      </w:r>
+      <w:r>
+        <w:t>ing</w:t>
       </w:r>
       <w:proofErr w:type="spellEnd"/>
       <w:r>
         <w:t>) à des fréquences en Hz</w:t>
       </w:r>
       <w:r>
-        <w:t xml:space="preserve"> on a fait la même chose, </w:t>
-      </w:r>
-      <w:proofErr w:type="gramStart"/>
-      <w:r>
-        <w:t>sauf que</w:t>
-      </w:r>
-      <w:proofErr w:type="gramEnd"/>
-      <w:r>
-        <w:t xml:space="preserve"> cette </w:t>
+        <w:t xml:space="preserve"> on a fait la même chose, sauf que cette fois-</w:t>
       </w:r>
       <w:r>
         <w:lastRenderedPageBreak/>
-        <w:t xml:space="preserve">fois-ci la fréquence est égale à la fréquence d’échantillonnage sur le nombre d’échantillon utilisé pour faire la transformée de Fourier (ce nombre étant égal à la largeur de la fenêtre de </w:t>
+        <w:t xml:space="preserve">ci la fréquence est égale à la fréquence d’échantillonnage sur le nombre d’échantillon utilisé pour faire la transformée de Fourier (ce nombre étant égal à la largeur de la fenêtre de </w:t>
       </w:r>
       <w:proofErr w:type="spellStart"/>
       <w:r>
-        <w:t>Hamming</w:t>
+        <w:t>Ha</w:t>
+      </w:r>
+      <w:r>
+        <w:t>nn</w:t>
+      </w:r>
+      <w:r>
+        <w:t>ing</w:t>
       </w:r>
       <w:proofErr w:type="spellEnd"/>
       <w:r>
         <w:t>).</w:t>
       </w:r>
+      <w:bookmarkStart w:id="0" w:name="_GoBack"/>
+      <w:bookmarkEnd w:id="0"/>
     </w:p>
     <w:p>
       <w:pPr>
@@ -2189,11 +2180,11 @@
       <w:r>
         <w:t xml:space="preserve">. </w:t>
       </w:r>
-      <w:bookmarkStart w:id="0" w:name="_Hlk54472399"/>
+      <w:bookmarkStart w:id="1" w:name="_Hlk54472399"/>
       <w:r>
         <w:t>Spectrogramme utilisé pour trouver les notes. Limite à -45dB et fenêtre de 200ms</w:t>
       </w:r>
-      <w:bookmarkEnd w:id="0"/>
+      <w:bookmarkEnd w:id="1"/>
     </w:p>
     <w:p>
       <w:pPr>
@@ -3048,7 +3039,7 @@
                 <v:shape id="_x0000_i1025" type="#_x0000_t75" style="width:314.15pt;height:243pt" o:ole="">
                   <v:imagedata r:id="rId23" o:title=""/>
                 </v:shape>
-                <o:OLEObject Type="Embed" ProgID="PBrush" ShapeID="_x0000_i1025" DrawAspect="Content" ObjectID="_1665085374" r:id="rId24"/>
+                <o:OLEObject Type="Embed" ProgID="PBrush" ShapeID="_x0000_i1025" DrawAspect="Content" ObjectID="_1665138250" r:id="rId24"/>
               </w:object>
             </w:r>
           </w:p>
@@ -3482,7 +3473,7 @@
                 <v:shape id="_x0000_i1026" type="#_x0000_t75" style="width:324pt;height:244.3pt" o:ole="">
                   <v:imagedata r:id="rId28" o:title=""/>
                 </v:shape>
-                <o:OLEObject Type="Embed" ProgID="PBrush" ShapeID="_x0000_i1026" DrawAspect="Content" ObjectID="_1665085375" r:id="rId29"/>
+                <o:OLEObject Type="Embed" ProgID="PBrush" ShapeID="_x0000_i1026" DrawAspect="Content" ObjectID="_1665138251" r:id="rId29"/>
               </w:object>
             </w:r>
           </w:p>
@@ -3531,7 +3522,6 @@
         <w:t xml:space="preserve">lorsqu’on a travaillé sur ce numéro notre premier réflexe a été de manuellement mettre la fréquence d’échantillonnage comme paramètre de la </w:t>
       </w:r>
       <w:proofErr w:type="spellStart"/>
-      <w:proofErr w:type="gramStart"/>
       <w:r>
         <w:rPr>
           <w:i/>
@@ -3545,15 +3535,7 @@
           <w:i/>
           <w:iCs/>
         </w:rPr>
-        <w:t>(</w:t>
-      </w:r>
-      <w:proofErr w:type="gramEnd"/>
-      <w:r>
-        <w:rPr>
-          <w:i/>
-          <w:iCs/>
-        </w:rPr>
-        <w:t>)</w:t>
+        <w:t>()</w:t>
       </w:r>
       <w:r>
         <w:t>. Par exemple, avec une fenêtre de 50ms, on coupe une fréquence sur vingt. On peut voir le résultat plus clairement ici.</w:t>
@@ -3572,6 +3554,9 @@
         </w:rPr>
       </w:pPr>
       <w:r>
+        <w:rPr>
+          <w:noProof/>
+        </w:rPr>
         <w:drawing>
           <wp:inline distT="0" distB="0" distL="0" distR="0" wp14:anchorId="08D76CE5" wp14:editId="2A299BCF">
             <wp:extent cx="2691984" cy="1450975"/>
@@ -3787,8 +3772,6 @@
         <w:spacing w:line="360" w:lineRule="auto"/>
         <w:ind w:firstLine="0"/>
       </w:pPr>
-      <w:bookmarkStart w:id="1" w:name="_GoBack"/>
-      <w:bookmarkEnd w:id="1"/>
     </w:p>
     <w:p>
       <w:pPr>
@@ -3832,12 +3815,219 @@
         <w:spacing w:line="360" w:lineRule="auto"/>
         <w:ind w:firstLine="0"/>
         <w:rPr>
-          <w:b/>
-          <w:bCs/>
-          <w:sz w:val="32"/>
-          <w:szCs w:val="30"/>
-        </w:rPr>
-      </w:pPr>
+          <w:szCs w:val="24"/>
+        </w:rPr>
+      </w:pPr>
+      <w:r>
+        <w:rPr>
+          <w:szCs w:val="24"/>
+        </w:rPr>
+        <w:t>Pour cet exercice il faut prendre un signal audio et y retirer une fréquence parasite. Pour parvenir à ce résultat nous avons dû passer par ces différentes étapes :</w:t>
+      </w:r>
+    </w:p>
+    <w:p>
+      <w:pPr>
+        <w:pStyle w:val="Paragraphedeliste"/>
+        <w:numPr>
+          <w:ilvl w:val="0"/>
+          <w:numId w:val="5"/>
+        </w:numPr>
+        <w:spacing w:line="360" w:lineRule="auto"/>
+        <w:rPr>
+          <w:szCs w:val="24"/>
+        </w:rPr>
+      </w:pPr>
+      <w:r>
+        <w:rPr>
+          <w:szCs w:val="24"/>
+        </w:rPr>
+        <w:t>Trouver la fréquence parasite.</w:t>
+      </w:r>
+    </w:p>
+    <w:p>
+      <w:pPr>
+        <w:pStyle w:val="Paragraphedeliste"/>
+        <w:numPr>
+          <w:ilvl w:val="0"/>
+          <w:numId w:val="5"/>
+        </w:numPr>
+        <w:spacing w:line="360" w:lineRule="auto"/>
+        <w:rPr>
+          <w:szCs w:val="24"/>
+        </w:rPr>
+      </w:pPr>
+      <w:r>
+        <w:rPr>
+          <w:szCs w:val="24"/>
+        </w:rPr>
+        <w:t>Faire un filtre pour la retirer.</w:t>
+      </w:r>
+    </w:p>
+    <w:p>
+      <w:pPr>
+        <w:pStyle w:val="Paragraphedeliste"/>
+        <w:numPr>
+          <w:ilvl w:val="0"/>
+          <w:numId w:val="5"/>
+        </w:numPr>
+        <w:spacing w:line="360" w:lineRule="auto"/>
+        <w:rPr>
+          <w:szCs w:val="24"/>
+        </w:rPr>
+      </w:pPr>
+      <w:r>
+        <w:rPr>
+          <w:szCs w:val="24"/>
+        </w:rPr>
+        <w:t>Appliquer le filtre sur le spectre du signal.</w:t>
+      </w:r>
+    </w:p>
+    <w:p>
+      <w:pPr>
+        <w:pStyle w:val="Paragraphedeliste"/>
+        <w:numPr>
+          <w:ilvl w:val="0"/>
+          <w:numId w:val="5"/>
+        </w:numPr>
+        <w:spacing w:line="360" w:lineRule="auto"/>
+        <w:rPr>
+          <w:szCs w:val="24"/>
+        </w:rPr>
+      </w:pPr>
+      <w:r>
+        <w:rPr>
+          <w:szCs w:val="24"/>
+        </w:rPr>
+        <w:t>Faire la transformation de Fourier inverse du spectrogramme pour avoir le signal corrigé.</w:t>
+      </w:r>
+    </w:p>
+    <w:p>
+      <w:pPr>
+        <w:pStyle w:val="Paragraphedeliste"/>
+        <w:numPr>
+          <w:ilvl w:val="0"/>
+          <w:numId w:val="6"/>
+        </w:numPr>
+        <w:spacing w:line="360" w:lineRule="auto"/>
+        <w:rPr>
+          <w:szCs w:val="24"/>
+        </w:rPr>
+      </w:pPr>
+      <w:r>
+        <w:rPr>
+          <w:szCs w:val="24"/>
+        </w:rPr>
+        <w:t xml:space="preserve">Cette étape est assez simple grâce au code de l’exercice précédent. Tout ce que nous devions faire était de passer le </w:t>
+      </w:r>
+      <w:r>
+        <w:rPr>
+          <w:i/>
+          <w:iCs/>
+          <w:szCs w:val="24"/>
+        </w:rPr>
+        <w:t>restore.wav,</w:t>
+      </w:r>
+      <w:r>
+        <w:rPr>
+          <w:szCs w:val="24"/>
+        </w:rPr>
+        <w:t xml:space="preserve"> avec une taille de fenêtre assez grande, dans le code fait plus tôt pour pouvoir trouver la fréquence à retirer.</w:t>
+      </w:r>
+    </w:p>
+    <w:p>
+      <w:pPr>
+        <w:keepNext/>
+        <w:spacing w:line="360" w:lineRule="auto"/>
+        <w:ind w:left="360" w:firstLine="0"/>
+        <w:jc w:val="center"/>
+      </w:pPr>
+      <w:r>
+        <w:rPr>
+          <w:noProof/>
+          <w:szCs w:val="24"/>
+        </w:rPr>
+        <w:drawing>
+          <wp:inline distT="0" distB="0" distL="0" distR="0" wp14:anchorId="559421C3" wp14:editId="67E2940F">
+            <wp:extent cx="3518848" cy="2590800"/>
+            <wp:effectExtent l="0" t="0" r="5715" b="0"/>
+            <wp:docPr id="3" name="Image 3"/>
+            <wp:cNvGraphicFramePr>
+              <a:graphicFrameLocks xmlns:a="http://schemas.openxmlformats.org/drawingml/2006/main" noChangeAspect="1"/>
+            </wp:cNvGraphicFramePr>
+            <a:graphic xmlns:a="http://schemas.openxmlformats.org/drawingml/2006/main">
+              <a:graphicData uri="http://schemas.openxmlformats.org/drawingml/2006/picture">
+                <pic:pic xmlns:pic="http://schemas.openxmlformats.org/drawingml/2006/picture">
+                  <pic:nvPicPr>
+                    <pic:cNvPr id="1" name=""/>
+                    <pic:cNvPicPr/>
+                  </pic:nvPicPr>
+                  <pic:blipFill>
+                    <a:blip r:embed="rId32"/>
+                    <a:stretch>
+                      <a:fillRect/>
+                    </a:stretch>
+                  </pic:blipFill>
+                  <pic:spPr>
+                    <a:xfrm>
+                      <a:off x="0" y="0"/>
+                      <a:ext cx="3556474" cy="2618503"/>
+                    </a:xfrm>
+                    <a:prstGeom prst="rect">
+                      <a:avLst/>
+                    </a:prstGeom>
+                  </pic:spPr>
+                </pic:pic>
+              </a:graphicData>
+            </a:graphic>
+          </wp:inline>
+        </w:drawing>
+      </w:r>
+    </w:p>
+    <w:p>
+      <w:pPr>
+        <w:pStyle w:val="Lgende"/>
+        <w:jc w:val="center"/>
+        <w:rPr>
+          <w:szCs w:val="24"/>
+        </w:rPr>
+      </w:pPr>
+      <w:r>
+        <w:rPr>
+          <w:szCs w:val="24"/>
+        </w:rPr>
+        <w:fldChar w:fldCharType="begin"/>
+      </w:r>
+      <w:r>
+        <w:rPr>
+          <w:szCs w:val="24"/>
+        </w:rPr>
+        <w:instrText xml:space="preserve"> SEQ Figure \* ARABIC </w:instrText>
+      </w:r>
+      <w:r>
+        <w:rPr>
+          <w:szCs w:val="24"/>
+        </w:rPr>
+        <w:fldChar w:fldCharType="separate"/>
+      </w:r>
+      <w:r>
+        <w:rPr>
+          <w:noProof/>
+          <w:szCs w:val="24"/>
+        </w:rPr>
+        <w:t>1</w:t>
+      </w:r>
+      <w:r>
+        <w:rPr>
+          <w:szCs w:val="24"/>
+        </w:rPr>
+        <w:fldChar w:fldCharType="end"/>
+      </w:r>
+      <w:r>
+        <w:rPr>
+          <w:szCs w:val="24"/>
+        </w:rPr>
+        <w:t>. On peut voir que la fréquence à retirer est celle à 502Hz, avec un ambitus de 499Hz à 505Hz.</w:t>
+      </w:r>
     </w:p>
     <w:sectPr>
       <w:pgSz w:w="11906" w:h="16838"/>
@@ -3958,6 +4148,182 @@
     </w:lvl>
   </w:abstractNum>
   <w:abstractNum w:abstractNumId="2" w15:restartNumberingAfterBreak="0">
+    <w:nsid w:val="195574B1"/>
+    <w:multiLevelType w:val="hybridMultilevel"/>
+    <w:tmpl w:val="F8FEEAB0"/>
+    <w:lvl w:ilvl="0" w:tplc="0809000F">
+      <w:start w:val="1"/>
+      <w:numFmt w:val="decimal"/>
+      <w:lvlText w:val="%1."/>
+      <w:lvlJc w:val="left"/>
+      <w:pPr>
+        <w:ind w:left="720" w:hanging="360"/>
+      </w:pPr>
+    </w:lvl>
+    <w:lvl w:ilvl="1" w:tplc="08090019" w:tentative="1">
+      <w:start w:val="1"/>
+      <w:numFmt w:val="lowerLetter"/>
+      <w:lvlText w:val="%2."/>
+      <w:lvlJc w:val="left"/>
+      <w:pPr>
+        <w:ind w:left="1440" w:hanging="360"/>
+      </w:pPr>
+    </w:lvl>
+    <w:lvl w:ilvl="2" w:tplc="0809001B" w:tentative="1">
+      <w:start w:val="1"/>
+      <w:numFmt w:val="lowerRoman"/>
+      <w:lvlText w:val="%3."/>
+      <w:lvlJc w:val="right"/>
+      <w:pPr>
+        <w:ind w:left="2160" w:hanging="180"/>
+      </w:pPr>
+    </w:lvl>
+    <w:lvl w:ilvl="3" w:tplc="0809000F" w:tentative="1">
+      <w:start w:val="1"/>
+      <w:numFmt w:val="decimal"/>
+      <w:lvlText w:val="%4."/>
+      <w:lvlJc w:val="left"/>
+      <w:pPr>
+        <w:ind w:left="2880" w:hanging="360"/>
+      </w:pPr>
+    </w:lvl>
+    <w:lvl w:ilvl="4" w:tplc="08090019" w:tentative="1">
+      <w:start w:val="1"/>
+      <w:numFmt w:val="lowerLetter"/>
+      <w:lvlText w:val="%5."/>
+      <w:lvlJc w:val="left"/>
+      <w:pPr>
+        <w:ind w:left="3600" w:hanging="360"/>
+      </w:pPr>
+    </w:lvl>
+    <w:lvl w:ilvl="5" w:tplc="0809001B" w:tentative="1">
+      <w:start w:val="1"/>
+      <w:numFmt w:val="lowerRoman"/>
+      <w:lvlText w:val="%6."/>
+      <w:lvlJc w:val="right"/>
+      <w:pPr>
+        <w:ind w:left="4320" w:hanging="180"/>
+      </w:pPr>
+    </w:lvl>
+    <w:lvl w:ilvl="6" w:tplc="0809000F" w:tentative="1">
+      <w:start w:val="1"/>
+      <w:numFmt w:val="decimal"/>
+      <w:lvlText w:val="%7."/>
+      <w:lvlJc w:val="left"/>
+      <w:pPr>
+        <w:ind w:left="5040" w:hanging="360"/>
+      </w:pPr>
+    </w:lvl>
+    <w:lvl w:ilvl="7" w:tplc="08090019" w:tentative="1">
+      <w:start w:val="1"/>
+      <w:numFmt w:val="lowerLetter"/>
+      <w:lvlText w:val="%8."/>
+      <w:lvlJc w:val="left"/>
+      <w:pPr>
+        <w:ind w:left="5760" w:hanging="360"/>
+      </w:pPr>
+    </w:lvl>
+    <w:lvl w:ilvl="8" w:tplc="0809001B" w:tentative="1">
+      <w:start w:val="1"/>
+      <w:numFmt w:val="lowerRoman"/>
+      <w:lvlText w:val="%9."/>
+      <w:lvlJc w:val="right"/>
+      <w:pPr>
+        <w:ind w:left="6480" w:hanging="180"/>
+      </w:pPr>
+    </w:lvl>
+  </w:abstractNum>
+  <w:abstractNum w:abstractNumId="3" w15:restartNumberingAfterBreak="0">
+    <w:nsid w:val="22305545"/>
+    <w:multiLevelType w:val="hybridMultilevel"/>
+    <w:tmpl w:val="A46A0EE2"/>
+    <w:lvl w:ilvl="0" w:tplc="E25A4A02">
+      <w:start w:val="1"/>
+      <w:numFmt w:val="decimal"/>
+      <w:lvlText w:val="%1."/>
+      <w:lvlJc w:val="left"/>
+      <w:pPr>
+        <w:ind w:left="720" w:hanging="360"/>
+      </w:pPr>
+      <w:rPr>
+        <w:rFonts w:hint="default"/>
+        <w:b/>
+      </w:rPr>
+    </w:lvl>
+    <w:lvl w:ilvl="1" w:tplc="08090019" w:tentative="1">
+      <w:start w:val="1"/>
+      <w:numFmt w:val="lowerLetter"/>
+      <w:lvlText w:val="%2."/>
+      <w:lvlJc w:val="left"/>
+      <w:pPr>
+        <w:ind w:left="1440" w:hanging="360"/>
+      </w:pPr>
+    </w:lvl>
+    <w:lvl w:ilvl="2" w:tplc="0809001B" w:tentative="1">
+      <w:start w:val="1"/>
+      <w:numFmt w:val="lowerRoman"/>
+      <w:lvlText w:val="%3."/>
+      <w:lvlJc w:val="right"/>
+      <w:pPr>
+        <w:ind w:left="2160" w:hanging="180"/>
+      </w:pPr>
+    </w:lvl>
+    <w:lvl w:ilvl="3" w:tplc="0809000F" w:tentative="1">
+      <w:start w:val="1"/>
+      <w:numFmt w:val="decimal"/>
+      <w:lvlText w:val="%4."/>
+      <w:lvlJc w:val="left"/>
+      <w:pPr>
+        <w:ind w:left="2880" w:hanging="360"/>
+      </w:pPr>
+    </w:lvl>
+    <w:lvl w:ilvl="4" w:tplc="08090019" w:tentative="1">
+      <w:start w:val="1"/>
+      <w:numFmt w:val="lowerLetter"/>
+      <w:lvlText w:val="%5."/>
+      <w:lvlJc w:val="left"/>
+      <w:pPr>
+        <w:ind w:left="3600" w:hanging="360"/>
+      </w:pPr>
+    </w:lvl>
+    <w:lvl w:ilvl="5" w:tplc="0809001B" w:tentative="1">
+      <w:start w:val="1"/>
+      <w:numFmt w:val="lowerRoman"/>
+      <w:lvlText w:val="%6."/>
+      <w:lvlJc w:val="right"/>
+      <w:pPr>
+        <w:ind w:left="4320" w:hanging="180"/>
+      </w:pPr>
+    </w:lvl>
+    <w:lvl w:ilvl="6" w:tplc="0809000F" w:tentative="1">
+      <w:start w:val="1"/>
+      <w:numFmt w:val="decimal"/>
+      <w:lvlText w:val="%7."/>
+      <w:lvlJc w:val="left"/>
+      <w:pPr>
+        <w:ind w:left="5040" w:hanging="360"/>
+      </w:pPr>
+    </w:lvl>
+    <w:lvl w:ilvl="7" w:tplc="08090019" w:tentative="1">
+      <w:start w:val="1"/>
+      <w:numFmt w:val="lowerLetter"/>
+      <w:lvlText w:val="%8."/>
+      <w:lvlJc w:val="left"/>
+      <w:pPr>
+        <w:ind w:left="5760" w:hanging="360"/>
+      </w:pPr>
+    </w:lvl>
+    <w:lvl w:ilvl="8" w:tplc="0809001B" w:tentative="1">
+      <w:start w:val="1"/>
+      <w:numFmt w:val="lowerRoman"/>
+      <w:lvlText w:val="%9."/>
+      <w:lvlJc w:val="right"/>
+      <w:pPr>
+        <w:ind w:left="6480" w:hanging="180"/>
+      </w:pPr>
+    </w:lvl>
+  </w:abstractNum>
+  <w:abstractNum w:abstractNumId="4" w15:restartNumberingAfterBreak="0">
     <w:nsid w:val="4AD22342"/>
     <w:multiLevelType w:val="hybridMultilevel"/>
     <w:tmpl w:val="9C3049A2"/>
@@ -4070,7 +4436,7 @@
       </w:rPr>
     </w:lvl>
   </w:abstractNum>
-  <w:abstractNum w:abstractNumId="3" w15:restartNumberingAfterBreak="0">
+  <w:abstractNum w:abstractNumId="5" w15:restartNumberingAfterBreak="0">
     <w:nsid w:val="6DEE1E7E"/>
     <w:multiLevelType w:val="multilevel"/>
     <w:tmpl w:val="57584036"/>
@@ -4205,13 +4571,19 @@
     <w:abstractNumId w:val="0"/>
   </w:num>
   <w:num w:numId="2">
-    <w:abstractNumId w:val="3"/>
+    <w:abstractNumId w:val="5"/>
   </w:num>
   <w:num w:numId="3">
     <w:abstractNumId w:val="1"/>
   </w:num>
   <w:num w:numId="4">
+    <w:abstractNumId w:val="4"/>
+  </w:num>
+  <w:num w:numId="5">
     <w:abstractNumId w:val="2"/>
+  </w:num>
+  <w:num w:numId="6">
+    <w:abstractNumId w:val="3"/>
   </w:num>
 </w:numbering>
 </file>
@@ -4944,9 +5316,11 @@
   </w:compat>
   <w:rsids>
     <w:rsidRoot w:val="00FB27A2"/>
+    <w:rsid w:val="001E63A9"/>
     <w:rsid w:val="003F4506"/>
     <w:rsid w:val="004B2105"/>
     <w:rsid w:val="007177A8"/>
+    <w:rsid w:val="00CA56E2"/>
     <w:rsid w:val="00DC4E32"/>
     <w:rsid w:val="00FB27A2"/>
   </w:rsids>

</xml_diff>